<commit_message>
half of node video
</commit_message>
<xml_diff>
--- a/Learning_Diary.docx
+++ b/Learning_Diary.docx
@@ -262,7 +262,7 @@
     </w:p>
     <w:p>
       <w:pPr>
-        <w:pStyle w:val="17"/>
+        <w:pStyle w:val="660"/>
         <w:pBdr/>
         <w:spacing/>
         <w:ind/>
@@ -277,23 +277,16 @@
         </w:rPr>
         <w:t xml:space="preserve">&lt;Insert name here&gt;, &lt;Insert student number here&gt; </w:t>
       </w:r>
-      <w:r/>
-      <w:r/>
-      <w:r/>
       <w:r>
         <w:rPr>
           <w:sz w:val="18"/>
         </w:rPr>
       </w:r>
-      <w:r>
-        <w:rPr>
-          <w:sz w:val="18"/>
-        </w:rPr>
-      </w:r>
+      <w:r/>
     </w:p>
     <w:p>
       <w:pPr>
-        <w:pStyle w:val="15"/>
+        <w:pStyle w:val="658"/>
         <w:pBdr/>
         <w:spacing/>
         <w:ind/>
@@ -313,7 +306,7 @@
     <w:p>
       <w:pPr>
         <w:pBdr/>
-        <w:shd w:val="nil"/>
+        <w:shd w:val="nil" w:color="auto"/>
         <w:spacing/>
         <w:ind/>
         <w:rPr>
@@ -330,6 +323,12 @@
       <w:r>
         <w:rPr>
           <w:sz w:val="18"/>
+        </w:rPr>
+      </w:r>
+      <w:r>
+        <w:rPr>
+          <w:sz w:val="18"/>
+          <w:szCs w:val="18"/>
         </w:rPr>
       </w:r>
     </w:p>
@@ -348,7 +347,6 @@
           <w:szCs w:val="18"/>
         </w:rPr>
       </w:pPr>
-      <w:r/>
       <w:r>
         <w:rPr>
           <w:rFonts w:ascii="Times New Roman" w:hAnsi="Times New Roman" w:eastAsia="Times New Roman" w:cs="Times New Roman"/>
@@ -365,41 +363,7 @@
       <w:r>
         <w:rPr>
           <w:sz w:val="18"/>
-        </w:rPr>
-      </w:r>
-      <w:r>
-        <w:rPr>
-          <w:sz w:val="18"/>
-        </w:rPr>
-      </w:r>
-      <w:r>
-        <w:rPr>
-          <w:sz w:val="18"/>
-        </w:rPr>
-      </w:r>
-      <w:r>
-        <w:rPr>
-          <w:sz w:val="18"/>
-        </w:rPr>
-      </w:r>
-      <w:r>
-        <w:rPr>
-          <w:sz w:val="18"/>
-        </w:rPr>
-      </w:r>
-      <w:r>
-        <w:rPr>
-          <w:sz w:val="18"/>
-        </w:rPr>
-      </w:r>
-      <w:r>
-        <w:rPr>
-          <w:sz w:val="18"/>
-        </w:rPr>
-      </w:r>
-      <w:r>
-        <w:rPr>
-          <w:sz w:val="18"/>
+          <w:szCs w:val="18"/>
         </w:rPr>
       </w:r>
     </w:p>
@@ -435,6 +399,15 @@
           <w:rFonts w:ascii="Times New Roman" w:hAnsi="Times New Roman" w:eastAsia="Times New Roman" w:cs="Times New Roman"/>
           <w:color w:val="000000"/>
           <w:sz w:val="28"/>
+          <w:highlight w:val="none"/>
+        </w:rPr>
+      </w:r>
+      <w:r>
+        <w:rPr>
+          <w:rFonts w:ascii="Times New Roman" w:hAnsi="Times New Roman" w:eastAsia="Times New Roman" w:cs="Times New Roman"/>
+          <w:color w:val="000000"/>
+          <w:sz w:val="28"/>
+          <w:szCs w:val="28"/>
           <w:highlight w:val="none"/>
         </w:rPr>
       </w:r>
@@ -475,7 +448,15 @@
         </w:rPr>
         <w:t xml:space="preserve"> </w:t>
       </w:r>
-      <w:r/>
+      <w:r>
+        <w:rPr>
+          <w:rFonts w:ascii="Times New Roman" w:hAnsi="Times New Roman" w:eastAsia="Times New Roman" w:cs="Times New Roman"/>
+          <w:color w:val="000000"/>
+          <w:sz w:val="28"/>
+          <w:szCs w:val="28"/>
+          <w:highlight w:val="none"/>
+        </w:rPr>
+      </w:r>
     </w:p>
     <w:p>
       <w:pPr>
@@ -498,7 +479,6 @@
         </w:rPr>
         <w:t xml:space="preserve"> </w:t>
       </w:r>
-      <w:r/>
       <w:r>
         <w:rPr>
           <w:rFonts w:ascii="Times New Roman" w:hAnsi="Times New Roman" w:eastAsia="Times New Roman" w:cs="Times New Roman"/>
@@ -507,12 +487,12 @@
         </w:rPr>
         <w:t xml:space="preserve"> </w:t>
       </w:r>
-      <w:r/>
       <w:r>
         <w:rPr>
           <w:sz w:val="18"/>
         </w:rPr>
       </w:r>
+      <w:r/>
     </w:p>
     <w:p>
       <w:pPr>
@@ -538,10 +518,15 @@
           <w:highlight w:val="none"/>
         </w:rPr>
       </w:r>
+      <w:r>
+        <w:rPr>
+          <w:highlight w:val="none"/>
+        </w:rPr>
+      </w:r>
     </w:p>
     <w:p>
       <w:pPr>
-        <w:pStyle w:val="621"/>
+        <w:pStyle w:val="836"/>
         <w:numPr>
           <w:ilvl w:val="0"/>
           <w:numId w:val="1"/>
@@ -587,6 +572,17 @@
           <w:highlight w:val="none"/>
         </w:rPr>
       </w:r>
+      <w:r>
+        <w:rPr>
+          <w:rFonts w:ascii="Times New Roman" w:hAnsi="Times New Roman" w:eastAsia="Times New Roman" w:cs="Times New Roman"/>
+          <w:b w:val="0"/>
+          <w:bCs w:val="0"/>
+          <w:color w:val="000000"/>
+          <w:sz w:val="24"/>
+          <w:szCs w:val="24"/>
+          <w:highlight w:val="none"/>
+        </w:rPr>
+      </w:r>
     </w:p>
     <w:p>
       <w:pPr>
@@ -631,11 +627,21 @@
           <w:highlight w:val="none"/>
         </w:rPr>
       </w:r>
-      <w:r/>
+      <w:r>
+        <w:rPr>
+          <w:rFonts w:ascii="Times New Roman" w:hAnsi="Times New Roman" w:eastAsia="Times New Roman" w:cs="Times New Roman"/>
+          <w:b w:val="0"/>
+          <w:bCs w:val="0"/>
+          <w:color w:val="000000"/>
+          <w:sz w:val="24"/>
+          <w:szCs w:val="24"/>
+          <w:highlight w:val="none"/>
+        </w:rPr>
+      </w:r>
     </w:p>
     <w:p>
       <w:pPr>
-        <w:pStyle w:val="621"/>
+        <w:pStyle w:val="836"/>
         <w:numPr>
           <w:ilvl w:val="0"/>
           <w:numId w:val="1"/>
@@ -676,6 +682,7 @@
           <w:bCs w:val="0"/>
           <w:color w:val="000000"/>
           <w:sz w:val="24"/>
+          <w:szCs w:val="24"/>
           <w:highlight w:val="none"/>
         </w:rPr>
       </w:r>
@@ -716,6 +723,12 @@
           <w:sz w:val="24"/>
         </w:rPr>
         <w:t xml:space="preserve">Setuping git , and remote repository for the course.</w:t>
+      </w:r>
+      <w:r>
+        <w:rPr>
+          <w:b w:val="0"/>
+          <w:bCs w:val="0"/>
+        </w:rPr>
       </w:r>
       <w:r>
         <w:rPr>
@@ -778,7 +791,7 @@
       <w:hyperlink r:id="rId9" w:tooltip="https://pulsar-edit.dev/" w:history="1">
         <w:r>
           <w:rPr>
-            <w:rStyle w:val="174"/>
+            <w:rStyle w:val="814"/>
             <w:rFonts w:ascii="Times New Roman" w:hAnsi="Times New Roman" w:eastAsia="Times New Roman" w:cs="Times New Roman"/>
             <w:b w:val="0"/>
             <w:bCs w:val="0"/>
@@ -796,12 +809,6 @@
           <w:sz w:val="24"/>
         </w:rPr>
         <w:t xml:space="preserve"> , </w:t>
-      </w:r>
-      <w:r>
-        <w:rPr>
-          <w:b w:val="0"/>
-          <w:bCs w:val="0"/>
-        </w:rPr>
       </w:r>
       <w:r>
         <w:rPr>
@@ -824,17 +831,13 @@
       </w:r>
       <w:r>
         <w:rPr>
-          <w:b w:val="0"/>
-          <w:bCs w:val="0"/>
-        </w:rPr>
-      </w:r>
-      <w:r>
-        <w:rPr>
           <w:rFonts w:ascii="Times New Roman" w:hAnsi="Times New Roman" w:eastAsia="Times New Roman" w:cs="Times New Roman"/>
           <w:b w:val="0"/>
           <w:bCs w:val="0"/>
           <w:color w:val="000000"/>
           <w:sz w:val="24"/>
+          <w:szCs w:val="24"/>
+          <w:highlight w:val="none"/>
         </w:rPr>
       </w:r>
     </w:p>
@@ -856,6 +859,7 @@
           <w:color w:val="000000"/>
           <w:sz w:val="24"/>
           <w:szCs w:val="24"/>
+          <w:highlight w:val="none"/>
         </w:rPr>
       </w:pPr>
       <w:r>
@@ -901,22 +905,558 @@
           <w:highlight w:val="none"/>
         </w:rPr>
       </w:r>
-    </w:p>
-    <w:p>
-      <w:pPr>
-        <w:pBdr/>
-        <w:spacing/>
-        <w:ind/>
+      <w:r>
+        <w:rPr>
+          <w:rFonts w:ascii="Times New Roman" w:hAnsi="Times New Roman" w:eastAsia="Times New Roman" w:cs="Times New Roman"/>
+          <w:b w:val="0"/>
+          <w:bCs w:val="0"/>
+          <w:color w:val="000000"/>
+          <w:sz w:val="24"/>
+          <w:szCs w:val="24"/>
+          <w:highlight w:val="none"/>
+        </w:rPr>
+      </w:r>
+      <w:r>
         <w:rPr>
           <w:highlight w:val="none"/>
         </w:rPr>
-      </w:pPr>
-      <w:r>
-        <w:t xml:space="preserve"> </w:t>
-        <w:tab/>
       </w:r>
       <w:r>
         <w:rPr>
+          <w:highlight w:val="none"/>
+        </w:rPr>
+      </w:r>
+      <w:r>
+        <w:rPr>
+          <w:highlight w:val="none"/>
+        </w:rPr>
+      </w:r>
+      <w:r>
+        <w:rPr>
+          <w:highlight w:val="none"/>
+        </w:rPr>
+      </w:r>
+      <w:r>
+        <w:rPr>
+          <w:rFonts w:ascii="Times New Roman" w:hAnsi="Times New Roman" w:eastAsia="Times New Roman" w:cs="Times New Roman"/>
+          <w:b w:val="0"/>
+          <w:bCs w:val="0"/>
+          <w:color w:val="000000"/>
+          <w:sz w:val="24"/>
+          <w:szCs w:val="24"/>
+        </w:rPr>
+      </w:r>
+    </w:p>
+    <w:p>
+      <w:pPr>
+        <w:pBdr>
+          <w:top w:val="none" w:color="000000" w:sz="4" w:space="0"/>
+          <w:left w:val="none" w:color="000000" w:sz="4" w:space="0"/>
+          <w:bottom w:val="none" w:color="000000" w:sz="4" w:space="0"/>
+          <w:right w:val="none" w:color="000000" w:sz="4" w:space="0"/>
+        </w:pBdr>
+        <w:spacing w:after="0" w:before="0"/>
+        <w:ind w:right="0" w:firstLine="0" w:left="0"/>
+        <w:jc w:val="both"/>
+        <w:rPr>
+          <w:rFonts w:ascii="Times New Roman" w:hAnsi="Times New Roman" w:eastAsia="Times New Roman" w:cs="Times New Roman"/>
+          <w:b w:val="0"/>
+          <w:bCs w:val="0"/>
+          <w:color w:val="000000"/>
+          <w:sz w:val="24"/>
+          <w:szCs w:val="24"/>
+        </w:rPr>
+      </w:pPr>
+      <w:r>
+        <w:rPr>
+          <w:rFonts w:ascii="Times New Roman" w:hAnsi="Times New Roman" w:eastAsia="Times New Roman" w:cs="Times New Roman"/>
+          <w:b w:val="0"/>
+          <w:bCs w:val="0"/>
+          <w:color w:val="000000"/>
+          <w:sz w:val="24"/>
+          <w:szCs w:val="24"/>
+        </w:rPr>
+      </w:r>
+      <w:r>
+        <w:rPr>
+          <w:rFonts w:ascii="Times New Roman" w:hAnsi="Times New Roman" w:eastAsia="Times New Roman" w:cs="Times New Roman"/>
+          <w:b w:val="0"/>
+          <w:bCs w:val="0"/>
+          <w:color w:val="000000"/>
+          <w:sz w:val="24"/>
+          <w:szCs w:val="24"/>
+        </w:rPr>
+      </w:r>
+    </w:p>
+    <w:p>
+      <w:pPr>
+        <w:pBdr>
+          <w:top w:val="none" w:color="000000" w:sz="4" w:space="0"/>
+          <w:left w:val="none" w:color="000000" w:sz="4" w:space="0"/>
+          <w:bottom w:val="none" w:color="000000" w:sz="4" w:space="0"/>
+          <w:right w:val="none" w:color="000000" w:sz="4" w:space="0"/>
+        </w:pBdr>
+        <w:spacing w:after="0" w:before="0"/>
+        <w:ind w:right="0" w:firstLine="0" w:left="0"/>
+        <w:jc w:val="both"/>
+        <w:rPr>
+          <w:rFonts w:ascii="Times New Roman" w:hAnsi="Times New Roman" w:eastAsia="Times New Roman" w:cs="Times New Roman"/>
+          <w:b w:val="0"/>
+          <w:bCs w:val="0"/>
+          <w:color w:val="000000"/>
+          <w:sz w:val="24"/>
+          <w:szCs w:val="24"/>
+          <w:highlight w:val="none"/>
+        </w:rPr>
+      </w:pPr>
+      <w:r>
+        <w:rPr>
+          <w:rFonts w:ascii="Times New Roman" w:hAnsi="Times New Roman" w:eastAsia="Times New Roman" w:cs="Times New Roman"/>
+          <w:b w:val="0"/>
+          <w:bCs w:val="0"/>
+          <w:color w:val="000000"/>
+          <w:sz w:val="24"/>
+          <w:highlight w:val="none"/>
+        </w:rPr>
+        <w:t xml:space="preserve">4.5.2024</w:t>
+      </w:r>
+      <w:r>
+        <w:rPr>
+          <w:rFonts w:ascii="Times New Roman" w:hAnsi="Times New Roman" w:eastAsia="Times New Roman" w:cs="Times New Roman"/>
+          <w:b w:val="0"/>
+          <w:bCs w:val="0"/>
+          <w:color w:val="000000"/>
+          <w:sz w:val="24"/>
+          <w:highlight w:val="none"/>
+        </w:rPr>
+      </w:r>
+    </w:p>
+    <w:p>
+      <w:pPr>
+        <w:pStyle w:val="836"/>
+        <w:numPr>
+          <w:ilvl w:val="0"/>
+          <w:numId w:val="2"/>
+        </w:numPr>
+        <w:pBdr>
+          <w:top w:val="none" w:color="000000" w:sz="4" w:space="0"/>
+          <w:left w:val="none" w:color="000000" w:sz="4" w:space="0"/>
+          <w:bottom w:val="none" w:color="000000" w:sz="4" w:space="0"/>
+          <w:right w:val="none" w:color="000000" w:sz="4" w:space="0"/>
+        </w:pBdr>
+        <w:spacing w:after="0" w:before="0"/>
+        <w:ind w:right="0"/>
+        <w:jc w:val="both"/>
+        <w:rPr>
+          <w:rFonts w:ascii="Times New Roman" w:hAnsi="Times New Roman" w:eastAsia="Times New Roman" w:cs="Times New Roman"/>
+          <w:b w:val="0"/>
+          <w:bCs w:val="0"/>
+          <w:color w:val="000000"/>
+          <w:sz w:val="24"/>
+          <w:szCs w:val="24"/>
+          <w:highlight w:val="none"/>
+        </w:rPr>
+      </w:pPr>
+      <w:r>
+        <w:rPr>
+          <w:rFonts w:ascii="Times New Roman" w:hAnsi="Times New Roman" w:eastAsia="Times New Roman" w:cs="Times New Roman"/>
+          <w:b w:val="0"/>
+          <w:bCs w:val="0"/>
+          <w:color w:val="000000"/>
+          <w:sz w:val="24"/>
+          <w:highlight w:val="none"/>
+        </w:rPr>
+        <w:t xml:space="preserve">Nodejs setup</w:t>
+      </w:r>
+      <w:r>
+        <w:rPr>
+          <w:rFonts w:ascii="Times New Roman" w:hAnsi="Times New Roman" w:eastAsia="Times New Roman" w:cs="Times New Roman"/>
+          <w:b w:val="0"/>
+          <w:bCs w:val="0"/>
+          <w:color w:val="000000"/>
+          <w:sz w:val="24"/>
+          <w:szCs w:val="24"/>
+        </w:rPr>
+      </w:r>
+    </w:p>
+    <w:p>
+      <w:pPr>
+        <w:pBdr>
+          <w:top w:val="none" w:color="000000" w:sz="4" w:space="0"/>
+          <w:left w:val="none" w:color="000000" w:sz="4" w:space="0"/>
+          <w:bottom w:val="none" w:color="000000" w:sz="4" w:space="0"/>
+          <w:right w:val="none" w:color="000000" w:sz="4" w:space="0"/>
+        </w:pBdr>
+        <w:spacing w:after="0" w:before="0"/>
+        <w:ind w:right="0" w:firstLine="0" w:left="0"/>
+        <w:jc w:val="both"/>
+        <w:rPr>
+          <w:rFonts w:ascii="Times New Roman" w:hAnsi="Times New Roman" w:eastAsia="Times New Roman" w:cs="Times New Roman"/>
+          <w:b w:val="0"/>
+          <w:bCs w:val="0"/>
+          <w:color w:val="000000"/>
+          <w:sz w:val="24"/>
+          <w:szCs w:val="24"/>
+          <w:highlight w:val="none"/>
+        </w:rPr>
+      </w:pPr>
+      <w:r>
+        <w:rPr>
+          <w:rFonts w:ascii="Times New Roman" w:hAnsi="Times New Roman" w:eastAsia="Times New Roman" w:cs="Times New Roman"/>
+          <w:b w:val="0"/>
+          <w:bCs w:val="0"/>
+          <w:color w:val="000000"/>
+          <w:sz w:val="24"/>
+          <w:highlight w:val="none"/>
+        </w:rPr>
+        <w:t xml:space="preserve">Downloaded node and learned to use terminal environment to run simple js.</w:t>
+      </w:r>
+      <w:r>
+        <w:rPr>
+          <w:rFonts w:ascii="Times New Roman" w:hAnsi="Times New Roman" w:eastAsia="Times New Roman" w:cs="Times New Roman"/>
+          <w:b w:val="0"/>
+          <w:bCs w:val="0"/>
+          <w:color w:val="000000"/>
+          <w:sz w:val="24"/>
+          <w:szCs w:val="24"/>
+        </w:rPr>
+      </w:r>
+      <w:r/>
+    </w:p>
+    <w:p>
+      <w:pPr>
+        <w:pBdr>
+          <w:top w:val="none" w:color="000000" w:sz="4" w:space="0"/>
+          <w:left w:val="none" w:color="000000" w:sz="4" w:space="0"/>
+          <w:bottom w:val="none" w:color="000000" w:sz="4" w:space="0"/>
+          <w:right w:val="none" w:color="000000" w:sz="4" w:space="0"/>
+        </w:pBdr>
+        <w:spacing w:after="0" w:before="0"/>
+        <w:ind w:right="0" w:firstLine="0" w:left="0"/>
+        <w:jc w:val="both"/>
+        <w:rPr>
+          <w:rFonts w:ascii="Times New Roman" w:hAnsi="Times New Roman" w:eastAsia="Times New Roman" w:cs="Times New Roman"/>
+          <w:b w:val="0"/>
+          <w:bCs w:val="0"/>
+          <w:color w:val="000000"/>
+          <w:sz w:val="24"/>
+          <w:szCs w:val="24"/>
+        </w:rPr>
+      </w:pPr>
+      <w:r>
+        <w:rPr>
+          <w:rFonts w:ascii="Times New Roman" w:hAnsi="Times New Roman" w:eastAsia="Times New Roman" w:cs="Times New Roman"/>
+          <w:b w:val="0"/>
+          <w:bCs w:val="0"/>
+          <w:color w:val="000000"/>
+          <w:sz w:val="24"/>
+          <w:highlight w:val="none"/>
+        </w:rPr>
+        <w:t xml:space="preserve">After tested installing uuid and developer package as instructed in the video.</w:t>
+      </w:r>
+      <w:r>
+        <w:rPr>
+          <w:rFonts w:ascii="Times New Roman" w:hAnsi="Times New Roman" w:eastAsia="Times New Roman" w:cs="Times New Roman"/>
+          <w:b w:val="0"/>
+          <w:bCs w:val="0"/>
+          <w:color w:val="000000"/>
+          <w:sz w:val="24"/>
+          <w:highlight w:val="none"/>
+        </w:rPr>
+      </w:r>
+    </w:p>
+    <w:p>
+      <w:pPr>
+        <w:pStyle w:val="836"/>
+        <w:numPr>
+          <w:ilvl w:val="0"/>
+          <w:numId w:val="2"/>
+        </w:numPr>
+        <w:pBdr>
+          <w:top w:val="none" w:color="000000" w:sz="4" w:space="0"/>
+          <w:left w:val="none" w:color="000000" w:sz="4" w:space="0"/>
+          <w:bottom w:val="none" w:color="000000" w:sz="4" w:space="0"/>
+          <w:right w:val="none" w:color="000000" w:sz="4" w:space="0"/>
+        </w:pBdr>
+        <w:spacing w:after="0" w:before="0"/>
+        <w:ind w:right="0"/>
+        <w:jc w:val="both"/>
+        <w:rPr>
+          <w:rFonts w:ascii="Times New Roman" w:hAnsi="Times New Roman" w:eastAsia="Times New Roman" w:cs="Times New Roman"/>
+          <w:b w:val="0"/>
+          <w:bCs w:val="0"/>
+          <w:color w:val="000000"/>
+          <w:sz w:val="24"/>
+          <w:szCs w:val="24"/>
+        </w:rPr>
+      </w:pPr>
+      <w:r>
+        <w:rPr>
+          <w:rFonts w:ascii="Times New Roman" w:hAnsi="Times New Roman" w:eastAsia="Times New Roman" w:cs="Times New Roman"/>
+          <w:b w:val="0"/>
+          <w:bCs w:val="0"/>
+          <w:color w:val="000000"/>
+          <w:sz w:val="24"/>
+          <w:highlight w:val="none"/>
+        </w:rPr>
+        <w:t xml:space="preserve">Node and Javascript</w:t>
+      </w:r>
+      <w:r>
+        <w:rPr>
+          <w:rFonts w:ascii="Times New Roman" w:hAnsi="Times New Roman" w:eastAsia="Times New Roman" w:cs="Times New Roman"/>
+          <w:b w:val="0"/>
+          <w:bCs w:val="0"/>
+          <w:color w:val="000000"/>
+          <w:sz w:val="24"/>
+          <w:highlight w:val="none"/>
+        </w:rPr>
+      </w:r>
+      <w:r>
+        <w:rPr>
+          <w:rFonts w:ascii="Times New Roman" w:hAnsi="Times New Roman" w:eastAsia="Times New Roman" w:cs="Times New Roman"/>
+          <w:b w:val="0"/>
+          <w:bCs w:val="0"/>
+          <w:color w:val="000000"/>
+          <w:sz w:val="24"/>
+          <w:highlight w:val="none"/>
+        </w:rPr>
+      </w:r>
+      <w:r>
+        <w:rPr>
+          <w:rFonts w:ascii="Times New Roman" w:hAnsi="Times New Roman" w:eastAsia="Times New Roman" w:cs="Times New Roman"/>
+          <w:b w:val="0"/>
+          <w:bCs w:val="0"/>
+          <w:color w:val="000000"/>
+          <w:sz w:val="24"/>
+          <w:highlight w:val="none"/>
+        </w:rPr>
+      </w:r>
+      <w:r>
+        <w:rPr>
+          <w:rFonts w:ascii="Times New Roman" w:hAnsi="Times New Roman" w:eastAsia="Times New Roman" w:cs="Times New Roman"/>
+          <w:b w:val="0"/>
+          <w:bCs w:val="0"/>
+          <w:color w:val="000000"/>
+          <w:sz w:val="24"/>
+          <w:szCs w:val="24"/>
+        </w:rPr>
+      </w:r>
+    </w:p>
+    <w:p>
+      <w:pPr>
+        <w:pBdr>
+          <w:top w:val="none" w:color="000000" w:sz="4" w:space="0"/>
+          <w:left w:val="none" w:color="000000" w:sz="4" w:space="0"/>
+          <w:bottom w:val="none" w:color="000000" w:sz="4" w:space="0"/>
+          <w:right w:val="none" w:color="000000" w:sz="4" w:space="0"/>
+        </w:pBdr>
+        <w:spacing w:after="0" w:before="0"/>
+        <w:ind w:right="0" w:firstLine="0" w:left="0"/>
+        <w:jc w:val="both"/>
+        <w:rPr>
+          <w:rFonts w:ascii="Times New Roman" w:hAnsi="Times New Roman" w:eastAsia="Times New Roman" w:cs="Times New Roman"/>
+          <w:b w:val="0"/>
+          <w:bCs w:val="0"/>
+          <w:color w:val="000000"/>
+          <w:sz w:val="24"/>
+          <w:szCs w:val="24"/>
+          <w:highlight w:val="none"/>
+        </w:rPr>
+      </w:pPr>
+      <w:r>
+        <w:rPr>
+          <w:rFonts w:ascii="Times New Roman" w:hAnsi="Times New Roman" w:eastAsia="Times New Roman" w:cs="Times New Roman"/>
+          <w:b w:val="0"/>
+          <w:bCs w:val="0"/>
+          <w:color w:val="000000"/>
+          <w:sz w:val="24"/>
+          <w:highlight w:val="none"/>
+        </w:rPr>
+        <w:t xml:space="preserve">Learned about using how to use modules on nodejs with the require syntax</w:t>
+      </w:r>
+      <w:r>
+        <w:rPr>
+          <w:rFonts w:ascii="Times New Roman" w:hAnsi="Times New Roman" w:eastAsia="Times New Roman" w:cs="Times New Roman"/>
+          <w:b w:val="0"/>
+          <w:bCs w:val="0"/>
+          <w:color w:val="000000"/>
+          <w:sz w:val="24"/>
+          <w:szCs w:val="24"/>
+          <w:highlight w:val="none"/>
+        </w:rPr>
+      </w:r>
+    </w:p>
+    <w:p>
+      <w:pPr>
+        <w:pBdr>
+          <w:top w:val="none" w:color="000000" w:sz="4" w:space="0"/>
+          <w:left w:val="none" w:color="000000" w:sz="4" w:space="0"/>
+          <w:bottom w:val="none" w:color="000000" w:sz="4" w:space="0"/>
+          <w:right w:val="none" w:color="000000" w:sz="4" w:space="0"/>
+        </w:pBdr>
+        <w:spacing w:after="0" w:before="0"/>
+        <w:ind w:right="0" w:firstLine="0" w:left="0"/>
+        <w:jc w:val="both"/>
+        <w:rPr>
+          <w:rFonts w:ascii="Times New Roman" w:hAnsi="Times New Roman" w:eastAsia="Times New Roman" w:cs="Times New Roman"/>
+          <w:b w:val="0"/>
+          <w:bCs w:val="0"/>
+          <w:color w:val="000000"/>
+          <w:sz w:val="24"/>
+          <w:szCs w:val="24"/>
+          <w:highlight w:val="none"/>
+        </w:rPr>
+      </w:pPr>
+      <w:r>
+        <w:rPr>
+          <w:rFonts w:ascii="Times New Roman" w:hAnsi="Times New Roman" w:eastAsia="Times New Roman" w:cs="Times New Roman"/>
+          <w:b w:val="0"/>
+          <w:bCs w:val="0"/>
+          <w:color w:val="000000"/>
+          <w:sz w:val="24"/>
+          <w:highlight w:val="none"/>
+        </w:rPr>
+        <w:t xml:space="preserve">Path module for later : </w:t>
+      </w:r>
+      <w:r>
+        <w:rPr>
+          <w:rFonts w:ascii="Times New Roman" w:hAnsi="Times New Roman" w:eastAsia="Times New Roman" w:cs="Times New Roman"/>
+          <w:b w:val="0"/>
+          <w:bCs w:val="0"/>
+          <w:color w:val="000000"/>
+          <w:sz w:val="24"/>
+          <w:highlight w:val="none"/>
+        </w:rPr>
+      </w:r>
+      <w:hyperlink r:id="rId10" w:tooltip="https://youtu.be/fBNz5xF-Kx4?si=IqUtq-GvXLMFw4gS&amp;t=1604" w:history="1">
+        <w:r>
+          <w:rPr>
+            <w:rStyle w:val="814"/>
+            <w:rFonts w:ascii="Times New Roman" w:hAnsi="Times New Roman" w:eastAsia="Times New Roman" w:cs="Times New Roman"/>
+            <w:b w:val="0"/>
+            <w:bCs w:val="0"/>
+            <w:sz w:val="24"/>
+            <w:highlight w:val="none"/>
+          </w:rPr>
+          <w:t xml:space="preserve">https://youtu.be/fBNz5xF-Kx4?si=IqUtq-GvXLMFw4gS&amp;t=1604</w:t>
+        </w:r>
+        <w:r>
+          <w:rPr>
+            <w:rStyle w:val="814"/>
+            <w:rFonts w:ascii="Times New Roman" w:hAnsi="Times New Roman" w:eastAsia="Times New Roman" w:cs="Times New Roman"/>
+            <w:b w:val="0"/>
+            <w:bCs w:val="0"/>
+            <w:sz w:val="24"/>
+            <w:highlight w:val="none"/>
+          </w:rPr>
+        </w:r>
+        <w:r>
+          <w:rPr>
+            <w:rStyle w:val="814"/>
+            <w:rFonts w:ascii="Times New Roman" w:hAnsi="Times New Roman" w:eastAsia="Times New Roman" w:cs="Times New Roman"/>
+            <w:b w:val="0"/>
+            <w:bCs w:val="0"/>
+            <w:sz w:val="24"/>
+            <w:highlight w:val="none"/>
+          </w:rPr>
+        </w:r>
+      </w:hyperlink>
+      <w:r>
+        <w:rPr>
+          <w:rFonts w:ascii="Times New Roman" w:hAnsi="Times New Roman" w:eastAsia="Times New Roman" w:cs="Times New Roman"/>
+          <w:b w:val="0"/>
+          <w:bCs w:val="0"/>
+          <w:color w:val="000000"/>
+          <w:sz w:val="24"/>
+          <w:highlight w:val="none"/>
+        </w:rPr>
+      </w:r>
+    </w:p>
+    <w:p>
+      <w:pPr>
+        <w:pBdr>
+          <w:top w:val="none" w:color="000000" w:sz="4" w:space="0"/>
+          <w:left w:val="none" w:color="000000" w:sz="4" w:space="0"/>
+          <w:bottom w:val="none" w:color="000000" w:sz="4" w:space="0"/>
+          <w:right w:val="none" w:color="000000" w:sz="4" w:space="0"/>
+        </w:pBdr>
+        <w:spacing w:after="0" w:before="0"/>
+        <w:ind w:right="0" w:firstLine="0" w:left="0"/>
+        <w:jc w:val="both"/>
+        <w:rPr>
+          <w:rFonts w:ascii="Times New Roman" w:hAnsi="Times New Roman" w:eastAsia="Times New Roman" w:cs="Times New Roman"/>
+          <w:b w:val="0"/>
+          <w:bCs w:val="0"/>
+          <w:color w:val="000000"/>
+          <w:sz w:val="24"/>
+          <w:szCs w:val="24"/>
+          <w:highlight w:val="none"/>
+        </w:rPr>
+      </w:pPr>
+      <w:r>
+        <w:rPr>
+          <w:rFonts w:ascii="Times New Roman" w:hAnsi="Times New Roman" w:eastAsia="Times New Roman" w:cs="Times New Roman"/>
+          <w:b w:val="0"/>
+          <w:bCs w:val="0"/>
+          <w:color w:val="000000"/>
+          <w:sz w:val="24"/>
+          <w:highlight w:val="none"/>
+        </w:rPr>
+        <w:t xml:space="preserve">Created reference js files like in the video</w:t>
+      </w:r>
+      <w:r>
+        <w:rPr>
+          <w:rFonts w:ascii="Times New Roman" w:hAnsi="Times New Roman" w:eastAsia="Times New Roman" w:cs="Times New Roman"/>
+          <w:b w:val="0"/>
+          <w:bCs w:val="0"/>
+          <w:color w:val="000000"/>
+          <w:sz w:val="24"/>
+          <w:highlight w:val="none"/>
+        </w:rPr>
+      </w:r>
+    </w:p>
+    <w:p>
+      <w:pPr>
+        <w:pStyle w:val="836"/>
+        <w:numPr>
+          <w:ilvl w:val="0"/>
+          <w:numId w:val="2"/>
+        </w:numPr>
+        <w:pBdr>
+          <w:top w:val="none" w:color="000000" w:sz="4" w:space="0"/>
+          <w:left w:val="none" w:color="000000" w:sz="4" w:space="0"/>
+          <w:bottom w:val="none" w:color="000000" w:sz="4" w:space="0"/>
+          <w:right w:val="none" w:color="000000" w:sz="4" w:space="0"/>
+        </w:pBdr>
+        <w:spacing w:after="0" w:before="0"/>
+        <w:ind w:right="0"/>
+        <w:jc w:val="both"/>
+        <w:rPr>
+          <w:rFonts w:ascii="Times New Roman" w:hAnsi="Times New Roman" w:eastAsia="Times New Roman" w:cs="Times New Roman"/>
+          <w:b w:val="0"/>
+          <w:bCs w:val="0"/>
+          <w:color w:val="000000"/>
+          <w:sz w:val="24"/>
+          <w:szCs w:val="24"/>
+        </w:rPr>
+      </w:pPr>
+      <w:r>
+        <w:rPr>
+          <w:rFonts w:ascii="Times New Roman" w:hAnsi="Times New Roman" w:eastAsia="Times New Roman" w:cs="Times New Roman"/>
+          <w:b w:val="0"/>
+          <w:bCs w:val="0"/>
+          <w:color w:val="000000"/>
+          <w:sz w:val="24"/>
+          <w:highlight w:val="none"/>
+        </w:rPr>
+      </w:r>
+      <w:r>
+        <w:rPr>
+          <w:rFonts w:ascii="Times New Roman" w:hAnsi="Times New Roman" w:eastAsia="Times New Roman" w:cs="Times New Roman"/>
+          <w:b w:val="0"/>
+          <w:bCs w:val="0"/>
+          <w:color w:val="000000"/>
+          <w:sz w:val="24"/>
           <w:highlight w:val="none"/>
         </w:rPr>
       </w:r>
@@ -943,7 +1483,6 @@
         <w:ind/>
         <w:rPr/>
       </w:pPr>
-      <w:r/>
       <w:r>
         <w:separator/>
       </w:r>
@@ -958,7 +1497,6 @@
         <w:ind/>
         <w:rPr/>
       </w:pPr>
-      <w:r/>
       <w:r>
         <w:continuationSeparator/>
       </w:r>
@@ -978,7 +1516,6 @@
         <w:ind/>
         <w:rPr/>
       </w:pPr>
-      <w:r/>
       <w:r>
         <w:separator/>
       </w:r>
@@ -993,7 +1530,6 @@
         <w:ind/>
         <w:rPr/>
       </w:pPr>
-      <w:r/>
       <w:r>
         <w:continuationSeparator/>
       </w:r>
@@ -1151,8 +1687,157 @@
       <w:suff w:val="tab"/>
     </w:lvl>
   </w:abstractNum>
+  <w:abstractNum w:abstractNumId="1">
+    <w:lvl w:ilvl="0">
+      <w:isLgl w:val="false"/>
+      <w:lvlJc w:val="left"/>
+      <w:lvlText w:val="–"/>
+      <w:numFmt w:val="bullet"/>
+      <w:pPr>
+        <w:pBdr/>
+        <w:spacing/>
+        <w:ind w:hanging="360" w:left="709"/>
+      </w:pPr>
+      <w:rPr>
+        <w:rFonts w:hint="default" w:ascii="Arial" w:hAnsi="Arial" w:eastAsia="Arial" w:cs="Arial"/>
+      </w:rPr>
+      <w:start w:val="1"/>
+      <w:suff w:val="tab"/>
+    </w:lvl>
+    <w:lvl w:ilvl="1">
+      <w:isLgl w:val="false"/>
+      <w:lvlJc w:val="left"/>
+      <w:lvlText w:val="o"/>
+      <w:numFmt w:val="bullet"/>
+      <w:pPr>
+        <w:pBdr/>
+        <w:spacing/>
+        <w:ind w:hanging="360" w:left="1429"/>
+      </w:pPr>
+      <w:rPr>
+        <w:rFonts w:hint="default" w:ascii="Courier New" w:hAnsi="Courier New" w:eastAsia="Courier New" w:cs="Courier New"/>
+      </w:rPr>
+      <w:start w:val="1"/>
+      <w:suff w:val="tab"/>
+    </w:lvl>
+    <w:lvl w:ilvl="2">
+      <w:isLgl w:val="false"/>
+      <w:lvlJc w:val="left"/>
+      <w:lvlText w:val="§"/>
+      <w:numFmt w:val="bullet"/>
+      <w:pPr>
+        <w:pBdr/>
+        <w:spacing/>
+        <w:ind w:hanging="360" w:left="2149"/>
+      </w:pPr>
+      <w:rPr>
+        <w:rFonts w:hint="default" w:ascii="Wingdings" w:hAnsi="Wingdings" w:eastAsia="Wingdings" w:cs="Wingdings"/>
+      </w:rPr>
+      <w:start w:val="1"/>
+      <w:suff w:val="tab"/>
+    </w:lvl>
+    <w:lvl w:ilvl="3">
+      <w:isLgl w:val="false"/>
+      <w:lvlJc w:val="left"/>
+      <w:lvlText w:val="·"/>
+      <w:numFmt w:val="bullet"/>
+      <w:pPr>
+        <w:pBdr/>
+        <w:spacing/>
+        <w:ind w:hanging="360" w:left="2869"/>
+      </w:pPr>
+      <w:rPr>
+        <w:rFonts w:hint="default" w:ascii="Symbol" w:hAnsi="Symbol" w:eastAsia="Symbol" w:cs="Symbol"/>
+      </w:rPr>
+      <w:start w:val="1"/>
+      <w:suff w:val="tab"/>
+    </w:lvl>
+    <w:lvl w:ilvl="4">
+      <w:isLgl w:val="false"/>
+      <w:lvlJc w:val="left"/>
+      <w:lvlText w:val="o"/>
+      <w:numFmt w:val="bullet"/>
+      <w:pPr>
+        <w:pBdr/>
+        <w:spacing/>
+        <w:ind w:hanging="360" w:left="3589"/>
+      </w:pPr>
+      <w:rPr>
+        <w:rFonts w:hint="default" w:ascii="Courier New" w:hAnsi="Courier New" w:eastAsia="Courier New" w:cs="Courier New"/>
+      </w:rPr>
+      <w:start w:val="1"/>
+      <w:suff w:val="tab"/>
+    </w:lvl>
+    <w:lvl w:ilvl="5">
+      <w:isLgl w:val="false"/>
+      <w:lvlJc w:val="left"/>
+      <w:lvlText w:val="§"/>
+      <w:numFmt w:val="bullet"/>
+      <w:pPr>
+        <w:pBdr/>
+        <w:spacing/>
+        <w:ind w:hanging="360" w:left="4309"/>
+      </w:pPr>
+      <w:rPr>
+        <w:rFonts w:hint="default" w:ascii="Wingdings" w:hAnsi="Wingdings" w:eastAsia="Wingdings" w:cs="Wingdings"/>
+      </w:rPr>
+      <w:start w:val="1"/>
+      <w:suff w:val="tab"/>
+    </w:lvl>
+    <w:lvl w:ilvl="6">
+      <w:isLgl w:val="false"/>
+      <w:lvlJc w:val="left"/>
+      <w:lvlText w:val="·"/>
+      <w:numFmt w:val="bullet"/>
+      <w:pPr>
+        <w:pBdr/>
+        <w:spacing/>
+        <w:ind w:hanging="360" w:left="5029"/>
+      </w:pPr>
+      <w:rPr>
+        <w:rFonts w:hint="default" w:ascii="Symbol" w:hAnsi="Symbol" w:eastAsia="Symbol" w:cs="Symbol"/>
+      </w:rPr>
+      <w:start w:val="1"/>
+      <w:suff w:val="tab"/>
+    </w:lvl>
+    <w:lvl w:ilvl="7">
+      <w:isLgl w:val="false"/>
+      <w:lvlJc w:val="left"/>
+      <w:lvlText w:val="o"/>
+      <w:numFmt w:val="bullet"/>
+      <w:pPr>
+        <w:pBdr/>
+        <w:spacing/>
+        <w:ind w:hanging="360" w:left="5749"/>
+      </w:pPr>
+      <w:rPr>
+        <w:rFonts w:hint="default" w:ascii="Courier New" w:hAnsi="Courier New" w:eastAsia="Courier New" w:cs="Courier New"/>
+      </w:rPr>
+      <w:start w:val="1"/>
+      <w:suff w:val="tab"/>
+    </w:lvl>
+    <w:lvl w:ilvl="8">
+      <w:isLgl w:val="false"/>
+      <w:lvlJc w:val="left"/>
+      <w:lvlText w:val="§"/>
+      <w:numFmt w:val="bullet"/>
+      <w:pPr>
+        <w:pBdr/>
+        <w:spacing/>
+        <w:ind w:hanging="360" w:left="6469"/>
+      </w:pPr>
+      <w:rPr>
+        <w:rFonts w:hint="default" w:ascii="Wingdings" w:hAnsi="Wingdings" w:eastAsia="Wingdings" w:cs="Wingdings"/>
+      </w:rPr>
+      <w:start w:val="1"/>
+      <w:suff w:val="tab"/>
+    </w:lvl>
+  </w:abstractNum>
   <w:num w:numId="1">
     <w:abstractNumId w:val="0"/>
+  </w:num>
+  <w:num w:numId="2">
+    <w:abstractNumId w:val="1"/>
   </w:num>
 </w:numbering>
 </file>
@@ -1315,11 +2000,11 @@
     <w:lsdException w:name="Bibliography" w:uiPriority="37"/>
     <w:lsdException w:name="TOC Heading" w:uiPriority="39" w:qFormat="1"/>
   </w:latentStyles>
-  <w:style w:type="paragraph" w:styleId="13">
+  <w:style w:type="paragraph" w:styleId="656">
     <w:name w:val="Heading 1"/>
-    <w:basedOn w:val="617"/>
-    <w:next w:val="617"/>
-    <w:link w:val="14"/>
+    <w:basedOn w:val="832"/>
+    <w:next w:val="832"/>
+    <w:link w:val="657"/>
     <w:uiPriority w:val="9"/>
     <w:qFormat/>
     <w:pPr>
@@ -1336,10 +2021,9 @@
       <w:szCs w:val="40"/>
     </w:rPr>
   </w:style>
-  <w:style w:type="character" w:styleId="14">
+  <w:style w:type="character" w:styleId="657">
     <w:name w:val="Heading 1 Char"/>
-    <w:basedOn w:val="11"/>
-    <w:link w:val="13"/>
+    <w:link w:val="656"/>
     <w:uiPriority w:val="9"/>
     <w:pPr>
       <w:pBdr/>
@@ -1352,11 +2036,11 @@
       <w:szCs w:val="40"/>
     </w:rPr>
   </w:style>
-  <w:style w:type="paragraph" w:styleId="15">
+  <w:style w:type="paragraph" w:styleId="658">
     <w:name w:val="Heading 2"/>
-    <w:basedOn w:val="617"/>
-    <w:next w:val="617"/>
-    <w:link w:val="16"/>
+    <w:basedOn w:val="832"/>
+    <w:next w:val="832"/>
+    <w:link w:val="659"/>
     <w:uiPriority w:val="9"/>
     <w:unhideWhenUsed/>
     <w:qFormat/>
@@ -1373,10 +2057,9 @@
       <w:sz w:val="34"/>
     </w:rPr>
   </w:style>
-  <w:style w:type="character" w:styleId="16">
+  <w:style w:type="character" w:styleId="659">
     <w:name w:val="Heading 2 Char"/>
-    <w:basedOn w:val="11"/>
-    <w:link w:val="15"/>
+    <w:link w:val="658"/>
     <w:uiPriority w:val="9"/>
     <w:pPr>
       <w:pBdr/>
@@ -1388,11 +2071,11 @@
       <w:sz w:val="34"/>
     </w:rPr>
   </w:style>
-  <w:style w:type="paragraph" w:styleId="17">
+  <w:style w:type="paragraph" w:styleId="660">
     <w:name w:val="Heading 3"/>
-    <w:basedOn w:val="617"/>
-    <w:next w:val="617"/>
-    <w:link w:val="18"/>
+    <w:basedOn w:val="832"/>
+    <w:next w:val="832"/>
+    <w:link w:val="661"/>
     <w:uiPriority w:val="9"/>
     <w:unhideWhenUsed/>
     <w:qFormat/>
@@ -1410,10 +2093,9 @@
       <w:szCs w:val="30"/>
     </w:rPr>
   </w:style>
-  <w:style w:type="character" w:styleId="18">
+  <w:style w:type="character" w:styleId="661">
     <w:name w:val="Heading 3 Char"/>
-    <w:basedOn w:val="11"/>
-    <w:link w:val="17"/>
+    <w:link w:val="660"/>
     <w:uiPriority w:val="9"/>
     <w:pPr>
       <w:pBdr/>
@@ -1426,11 +2108,11 @@
       <w:szCs w:val="30"/>
     </w:rPr>
   </w:style>
-  <w:style w:type="paragraph" w:styleId="19">
+  <w:style w:type="paragraph" w:styleId="662">
     <w:name w:val="Heading 4"/>
-    <w:basedOn w:val="617"/>
-    <w:next w:val="617"/>
-    <w:link w:val="20"/>
+    <w:basedOn w:val="832"/>
+    <w:next w:val="832"/>
+    <w:link w:val="663"/>
     <w:uiPriority w:val="9"/>
     <w:unhideWhenUsed/>
     <w:qFormat/>
@@ -1450,10 +2132,9 @@
       <w:szCs w:val="26"/>
     </w:rPr>
   </w:style>
-  <w:style w:type="character" w:styleId="20">
+  <w:style w:type="character" w:styleId="663">
     <w:name w:val="Heading 4 Char"/>
-    <w:basedOn w:val="11"/>
-    <w:link w:val="19"/>
+    <w:link w:val="662"/>
     <w:uiPriority w:val="9"/>
     <w:pPr>
       <w:pBdr/>
@@ -1468,11 +2149,11 @@
       <w:szCs w:val="26"/>
     </w:rPr>
   </w:style>
-  <w:style w:type="paragraph" w:styleId="21">
+  <w:style w:type="paragraph" w:styleId="664">
     <w:name w:val="Heading 5"/>
-    <w:basedOn w:val="617"/>
-    <w:next w:val="617"/>
-    <w:link w:val="22"/>
+    <w:basedOn w:val="832"/>
+    <w:next w:val="832"/>
+    <w:link w:val="665"/>
     <w:uiPriority w:val="9"/>
     <w:unhideWhenUsed/>
     <w:qFormat/>
@@ -1492,10 +2173,9 @@
       <w:szCs w:val="24"/>
     </w:rPr>
   </w:style>
-  <w:style w:type="character" w:styleId="22">
+  <w:style w:type="character" w:styleId="665">
     <w:name w:val="Heading 5 Char"/>
-    <w:basedOn w:val="11"/>
-    <w:link w:val="21"/>
+    <w:link w:val="664"/>
     <w:uiPriority w:val="9"/>
     <w:pPr>
       <w:pBdr/>
@@ -1510,11 +2190,11 @@
       <w:szCs w:val="24"/>
     </w:rPr>
   </w:style>
-  <w:style w:type="paragraph" w:styleId="23">
+  <w:style w:type="paragraph" w:styleId="666">
     <w:name w:val="Heading 6"/>
-    <w:basedOn w:val="617"/>
-    <w:next w:val="617"/>
-    <w:link w:val="24"/>
+    <w:basedOn w:val="832"/>
+    <w:next w:val="832"/>
+    <w:link w:val="667"/>
     <w:uiPriority w:val="9"/>
     <w:unhideWhenUsed/>
     <w:qFormat/>
@@ -1534,10 +2214,9 @@
       <w:szCs w:val="22"/>
     </w:rPr>
   </w:style>
-  <w:style w:type="character" w:styleId="24">
+  <w:style w:type="character" w:styleId="667">
     <w:name w:val="Heading 6 Char"/>
-    <w:basedOn w:val="11"/>
-    <w:link w:val="23"/>
+    <w:link w:val="666"/>
     <w:uiPriority w:val="9"/>
     <w:pPr>
       <w:pBdr/>
@@ -1552,11 +2231,11 @@
       <w:szCs w:val="22"/>
     </w:rPr>
   </w:style>
-  <w:style w:type="paragraph" w:styleId="25">
+  <w:style w:type="paragraph" w:styleId="668">
     <w:name w:val="Heading 7"/>
-    <w:basedOn w:val="617"/>
-    <w:next w:val="617"/>
-    <w:link w:val="26"/>
+    <w:basedOn w:val="832"/>
+    <w:next w:val="832"/>
+    <w:link w:val="669"/>
     <w:uiPriority w:val="9"/>
     <w:unhideWhenUsed/>
     <w:qFormat/>
@@ -1578,10 +2257,9 @@
       <w:szCs w:val="22"/>
     </w:rPr>
   </w:style>
-  <w:style w:type="character" w:styleId="26">
+  <w:style w:type="character" w:styleId="669">
     <w:name w:val="Heading 7 Char"/>
-    <w:basedOn w:val="11"/>
-    <w:link w:val="25"/>
+    <w:link w:val="668"/>
     <w:uiPriority w:val="9"/>
     <w:pPr>
       <w:pBdr/>
@@ -1598,11 +2276,11 @@
       <w:szCs w:val="22"/>
     </w:rPr>
   </w:style>
-  <w:style w:type="paragraph" w:styleId="27">
+  <w:style w:type="paragraph" w:styleId="670">
     <w:name w:val="Heading 8"/>
-    <w:basedOn w:val="617"/>
-    <w:next w:val="617"/>
-    <w:link w:val="28"/>
+    <w:basedOn w:val="832"/>
+    <w:next w:val="832"/>
+    <w:link w:val="671"/>
     <w:uiPriority w:val="9"/>
     <w:unhideWhenUsed/>
     <w:qFormat/>
@@ -1622,10 +2300,9 @@
       <w:szCs w:val="22"/>
     </w:rPr>
   </w:style>
-  <w:style w:type="character" w:styleId="28">
+  <w:style w:type="character" w:styleId="671">
     <w:name w:val="Heading 8 Char"/>
-    <w:basedOn w:val="11"/>
-    <w:link w:val="27"/>
+    <w:link w:val="670"/>
     <w:uiPriority w:val="9"/>
     <w:pPr>
       <w:pBdr/>
@@ -1640,11 +2317,11 @@
       <w:szCs w:val="22"/>
     </w:rPr>
   </w:style>
-  <w:style w:type="paragraph" w:styleId="29">
+  <w:style w:type="paragraph" w:styleId="672">
     <w:name w:val="Heading 9"/>
-    <w:basedOn w:val="617"/>
-    <w:next w:val="617"/>
-    <w:link w:val="30"/>
+    <w:basedOn w:val="832"/>
+    <w:next w:val="832"/>
+    <w:link w:val="673"/>
     <w:uiPriority w:val="9"/>
     <w:unhideWhenUsed/>
     <w:qFormat/>
@@ -1664,10 +2341,9 @@
       <w:szCs w:val="21"/>
     </w:rPr>
   </w:style>
-  <w:style w:type="character" w:styleId="30">
+  <w:style w:type="character" w:styleId="673">
     <w:name w:val="Heading 9 Char"/>
-    <w:basedOn w:val="11"/>
-    <w:link w:val="29"/>
+    <w:link w:val="672"/>
     <w:uiPriority w:val="9"/>
     <w:pPr>
       <w:pBdr/>
@@ -1682,11 +2358,11 @@
       <w:szCs w:val="21"/>
     </w:rPr>
   </w:style>
-  <w:style w:type="paragraph" w:styleId="34">
+  <w:style w:type="paragraph" w:styleId="674">
     <w:name w:val="Title"/>
-    <w:basedOn w:val="617"/>
-    <w:next w:val="617"/>
-    <w:link w:val="35"/>
+    <w:basedOn w:val="832"/>
+    <w:next w:val="832"/>
+    <w:link w:val="675"/>
     <w:uiPriority w:val="10"/>
     <w:qFormat/>
     <w:pPr>
@@ -1700,10 +2376,9 @@
       <w:szCs w:val="48"/>
     </w:rPr>
   </w:style>
-  <w:style w:type="character" w:styleId="35">
+  <w:style w:type="character" w:styleId="675">
     <w:name w:val="Title Char"/>
-    <w:basedOn w:val="11"/>
-    <w:link w:val="34"/>
+    <w:link w:val="674"/>
     <w:uiPriority w:val="10"/>
     <w:pPr>
       <w:pBdr/>
@@ -1715,11 +2390,11 @@
       <w:szCs w:val="48"/>
     </w:rPr>
   </w:style>
-  <w:style w:type="paragraph" w:styleId="36">
+  <w:style w:type="paragraph" w:styleId="676">
     <w:name w:val="Subtitle"/>
-    <w:basedOn w:val="617"/>
-    <w:next w:val="617"/>
-    <w:link w:val="37"/>
+    <w:basedOn w:val="832"/>
+    <w:next w:val="832"/>
+    <w:link w:val="677"/>
     <w:uiPriority w:val="11"/>
     <w:qFormat/>
     <w:pPr>
@@ -1732,10 +2407,9 @@
       <w:szCs w:val="24"/>
     </w:rPr>
   </w:style>
-  <w:style w:type="character" w:styleId="37">
+  <w:style w:type="character" w:styleId="677">
     <w:name w:val="Subtitle Char"/>
-    <w:basedOn w:val="11"/>
-    <w:link w:val="36"/>
+    <w:link w:val="676"/>
     <w:uiPriority w:val="11"/>
     <w:pPr>
       <w:pBdr/>
@@ -1747,11 +2421,11 @@
       <w:szCs w:val="24"/>
     </w:rPr>
   </w:style>
-  <w:style w:type="paragraph" w:styleId="38">
+  <w:style w:type="paragraph" w:styleId="678">
     <w:name w:val="Quote"/>
-    <w:basedOn w:val="617"/>
-    <w:next w:val="617"/>
-    <w:link w:val="39"/>
+    <w:basedOn w:val="832"/>
+    <w:next w:val="832"/>
+    <w:link w:val="679"/>
     <w:uiPriority w:val="29"/>
     <w:qFormat/>
     <w:pPr>
@@ -1763,9 +2437,9 @@
       <w:i/>
     </w:rPr>
   </w:style>
-  <w:style w:type="character" w:styleId="39">
+  <w:style w:type="character" w:styleId="679">
     <w:name w:val="Quote Char"/>
-    <w:link w:val="38"/>
+    <w:link w:val="678"/>
     <w:uiPriority w:val="29"/>
     <w:pPr>
       <w:pBdr/>
@@ -1776,11 +2450,11 @@
       <w:i/>
     </w:rPr>
   </w:style>
-  <w:style w:type="paragraph" w:styleId="40">
+  <w:style w:type="paragraph" w:styleId="680">
     <w:name w:val="Intense Quote"/>
-    <w:basedOn w:val="617"/>
-    <w:next w:val="617"/>
-    <w:link w:val="41"/>
+    <w:basedOn w:val="832"/>
+    <w:next w:val="832"/>
+    <w:link w:val="681"/>
     <w:uiPriority w:val="30"/>
     <w:qFormat/>
     <w:pPr>
@@ -1799,9 +2473,9 @@
       <w:i/>
     </w:rPr>
   </w:style>
-  <w:style w:type="character" w:styleId="41">
+  <w:style w:type="character" w:styleId="681">
     <w:name w:val="Intense Quote Char"/>
-    <w:link w:val="40"/>
+    <w:link w:val="680"/>
     <w:uiPriority w:val="30"/>
     <w:pPr>
       <w:pBdr/>
@@ -1812,10 +2486,10 @@
       <w:i/>
     </w:rPr>
   </w:style>
-  <w:style w:type="paragraph" w:styleId="42">
+  <w:style w:type="paragraph" w:styleId="682">
     <w:name w:val="Header"/>
-    <w:basedOn w:val="617"/>
-    <w:link w:val="43"/>
+    <w:basedOn w:val="832"/>
+    <w:link w:val="683"/>
     <w:uiPriority w:val="99"/>
     <w:unhideWhenUsed/>
     <w:pPr>
@@ -1828,10 +2502,9 @@
       <w:ind/>
     </w:pPr>
   </w:style>
-  <w:style w:type="character" w:styleId="43">
+  <w:style w:type="character" w:styleId="683">
     <w:name w:val="Header Char"/>
-    <w:basedOn w:val="11"/>
-    <w:link w:val="42"/>
+    <w:link w:val="682"/>
     <w:uiPriority w:val="99"/>
     <w:pPr>
       <w:pBdr/>
@@ -1839,10 +2512,10 @@
       <w:ind/>
     </w:pPr>
   </w:style>
-  <w:style w:type="paragraph" w:styleId="44">
+  <w:style w:type="paragraph" w:styleId="684">
     <w:name w:val="Footer"/>
-    <w:basedOn w:val="617"/>
-    <w:link w:val="47"/>
+    <w:basedOn w:val="832"/>
+    <w:link w:val="687"/>
     <w:uiPriority w:val="99"/>
     <w:unhideWhenUsed/>
     <w:pPr>
@@ -1855,10 +2528,9 @@
       <w:ind/>
     </w:pPr>
   </w:style>
-  <w:style w:type="character" w:styleId="45">
+  <w:style w:type="character" w:styleId="685">
     <w:name w:val="Footer Char"/>
-    <w:basedOn w:val="11"/>
-    <w:link w:val="44"/>
+    <w:link w:val="684"/>
     <w:uiPriority w:val="99"/>
     <w:pPr>
       <w:pBdr/>
@@ -1866,10 +2538,10 @@
       <w:ind/>
     </w:pPr>
   </w:style>
-  <w:style w:type="paragraph" w:styleId="46">
+  <w:style w:type="paragraph" w:styleId="686">
     <w:name w:val="Caption"/>
-    <w:basedOn w:val="617"/>
-    <w:next w:val="617"/>
+    <w:basedOn w:val="832"/>
+    <w:next w:val="832"/>
     <w:uiPriority w:val="35"/>
     <w:semiHidden/>
     <w:unhideWhenUsed/>
@@ -1887,10 +2559,10 @@
       <w:szCs w:val="18"/>
     </w:rPr>
   </w:style>
-  <w:style w:type="character" w:styleId="47">
+  <w:style w:type="character" w:styleId="687">
     <w:name w:val="Caption Char"/>
-    <w:basedOn w:val="46"/>
-    <w:link w:val="44"/>
+    <w:basedOn w:val="686"/>
+    <w:link w:val="684"/>
     <w:uiPriority w:val="99"/>
     <w:pPr>
       <w:pBdr/>
@@ -1898,9 +2570,9 @@
       <w:ind/>
     </w:pPr>
   </w:style>
-  <w:style w:type="table" w:styleId="48">
+  <w:style w:type="table" w:styleId="688">
     <w:name w:val="Table Grid"/>
-    <w:basedOn w:val="618"/>
+    <w:basedOn w:val="833"/>
     <w:uiPriority w:val="59"/>
     <w:pPr>
       <w:pBdr/>
@@ -2097,9 +2769,9 @@
       </w:tcPr>
     </w:tblStylePr>
   </w:style>
-  <w:style w:type="table" w:styleId="49">
+  <w:style w:type="table" w:styleId="689">
     <w:name w:val="Table Grid Light"/>
-    <w:basedOn w:val="618"/>
+    <w:basedOn w:val="833"/>
     <w:uiPriority w:val="59"/>
     <w:pPr>
       <w:pBdr/>
@@ -2296,9 +2968,9 @@
       </w:tcPr>
     </w:tblStylePr>
   </w:style>
-  <w:style w:type="table" w:styleId="50">
+  <w:style w:type="table" w:styleId="690">
     <w:name w:val="Plain Table 1"/>
-    <w:basedOn w:val="618"/>
+    <w:basedOn w:val="833"/>
     <w:uiPriority w:val="59"/>
     <w:pPr>
       <w:pBdr/>
@@ -2521,9 +3193,9 @@
       </w:tcPr>
     </w:tblStylePr>
   </w:style>
-  <w:style w:type="table" w:styleId="51">
+  <w:style w:type="table" w:styleId="691">
     <w:name w:val="Plain Table 2"/>
-    <w:basedOn w:val="618"/>
+    <w:basedOn w:val="833"/>
     <w:uiPriority w:val="59"/>
     <w:pPr>
       <w:pBdr/>
@@ -2754,9 +3426,9 @@
       </w:tcPr>
     </w:tblStylePr>
   </w:style>
-  <w:style w:type="table" w:styleId="52">
+  <w:style w:type="table" w:styleId="692">
     <w:name w:val="Plain Table 3"/>
-    <w:basedOn w:val="618"/>
+    <w:basedOn w:val="833"/>
     <w:uiPriority w:val="99"/>
     <w:pPr>
       <w:pBdr/>
@@ -2984,9 +3656,9 @@
       </w:tcPr>
     </w:tblStylePr>
   </w:style>
-  <w:style w:type="table" w:styleId="53">
+  <w:style w:type="table" w:styleId="693">
     <w:name w:val="Plain Table 4"/>
-    <w:basedOn w:val="618"/>
+    <w:basedOn w:val="833"/>
     <w:uiPriority w:val="99"/>
     <w:pPr>
       <w:pBdr/>
@@ -3200,9 +3872,9 @@
       </w:tcPr>
     </w:tblStylePr>
   </w:style>
-  <w:style w:type="table" w:styleId="54">
+  <w:style w:type="table" w:styleId="694">
     <w:name w:val="Plain Table 5"/>
-    <w:basedOn w:val="618"/>
+    <w:basedOn w:val="833"/>
     <w:uiPriority w:val="99"/>
     <w:pPr>
       <w:pBdr/>
@@ -3433,9 +4105,9 @@
       </w:tcPr>
     </w:tblStylePr>
   </w:style>
-  <w:style w:type="table" w:styleId="55">
+  <w:style w:type="table" w:styleId="695">
     <w:name w:val="Grid Table 1 Light"/>
-    <w:basedOn w:val="618"/>
+    <w:basedOn w:val="833"/>
     <w:uiPriority w:val="99"/>
     <w:pPr>
       <w:pBdr/>
@@ -3656,9 +4328,9 @@
       </w:tcPr>
     </w:tblStylePr>
   </w:style>
-  <w:style w:type="table" w:styleId="56">
+  <w:style w:type="table" w:styleId="696">
     <w:name w:val="Grid Table 1 Light - Accent 1"/>
-    <w:basedOn w:val="618"/>
+    <w:basedOn w:val="833"/>
     <w:uiPriority w:val="99"/>
     <w:pPr>
       <w:pBdr/>
@@ -3879,9 +4551,9 @@
       </w:tcPr>
     </w:tblStylePr>
   </w:style>
-  <w:style w:type="table" w:styleId="57">
+  <w:style w:type="table" w:styleId="697">
     <w:name w:val="Grid Table 1 Light - Accent 2"/>
-    <w:basedOn w:val="618"/>
+    <w:basedOn w:val="833"/>
     <w:uiPriority w:val="99"/>
     <w:pPr>
       <w:pBdr/>
@@ -4102,9 +4774,9 @@
       </w:tcPr>
     </w:tblStylePr>
   </w:style>
-  <w:style w:type="table" w:styleId="58">
+  <w:style w:type="table" w:styleId="698">
     <w:name w:val="Grid Table 1 Light - Accent 3"/>
-    <w:basedOn w:val="618"/>
+    <w:basedOn w:val="833"/>
     <w:uiPriority w:val="99"/>
     <w:pPr>
       <w:pBdr/>
@@ -4325,9 +4997,9 @@
       </w:tcPr>
     </w:tblStylePr>
   </w:style>
-  <w:style w:type="table" w:styleId="59">
+  <w:style w:type="table" w:styleId="699">
     <w:name w:val="Grid Table 1 Light - Accent 4"/>
-    <w:basedOn w:val="618"/>
+    <w:basedOn w:val="833"/>
     <w:uiPriority w:val="99"/>
     <w:pPr>
       <w:pBdr/>
@@ -4548,9 +5220,9 @@
       </w:tcPr>
     </w:tblStylePr>
   </w:style>
-  <w:style w:type="table" w:styleId="60">
+  <w:style w:type="table" w:styleId="700">
     <w:name w:val="Grid Table 1 Light - Accent 5"/>
-    <w:basedOn w:val="618"/>
+    <w:basedOn w:val="833"/>
     <w:uiPriority w:val="99"/>
     <w:pPr>
       <w:pBdr/>
@@ -4771,9 +5443,9 @@
       </w:tcPr>
     </w:tblStylePr>
   </w:style>
-  <w:style w:type="table" w:styleId="61">
+  <w:style w:type="table" w:styleId="701">
     <w:name w:val="Grid Table 1 Light - Accent 6"/>
-    <w:basedOn w:val="618"/>
+    <w:basedOn w:val="833"/>
     <w:uiPriority w:val="99"/>
     <w:pPr>
       <w:pBdr/>
@@ -4994,9 +5666,9 @@
       </w:tcPr>
     </w:tblStylePr>
   </w:style>
-  <w:style w:type="table" w:styleId="62">
+  <w:style w:type="table" w:styleId="702">
     <w:name w:val="Grid Table 2"/>
-    <w:basedOn w:val="618"/>
+    <w:basedOn w:val="833"/>
     <w:uiPriority w:val="99"/>
     <w:pPr>
       <w:pBdr/>
@@ -5226,9 +5898,9 @@
       </w:tcPr>
     </w:tblStylePr>
   </w:style>
-  <w:style w:type="table" w:styleId="63">
+  <w:style w:type="table" w:styleId="703">
     <w:name w:val="Grid Table 2 - Accent 1"/>
-    <w:basedOn w:val="618"/>
+    <w:basedOn w:val="833"/>
     <w:uiPriority w:val="99"/>
     <w:pPr>
       <w:pBdr/>
@@ -5458,9 +6130,9 @@
       </w:tcPr>
     </w:tblStylePr>
   </w:style>
-  <w:style w:type="table" w:styleId="64">
+  <w:style w:type="table" w:styleId="704">
     <w:name w:val="Grid Table 2 - Accent 2"/>
-    <w:basedOn w:val="618"/>
+    <w:basedOn w:val="833"/>
     <w:uiPriority w:val="99"/>
     <w:pPr>
       <w:pBdr/>
@@ -5690,9 +6362,9 @@
       </w:tcPr>
     </w:tblStylePr>
   </w:style>
-  <w:style w:type="table" w:styleId="65">
+  <w:style w:type="table" w:styleId="705">
     <w:name w:val="Grid Table 2 - Accent 3"/>
-    <w:basedOn w:val="618"/>
+    <w:basedOn w:val="833"/>
     <w:uiPriority w:val="99"/>
     <w:pPr>
       <w:pBdr/>
@@ -5922,9 +6594,9 @@
       </w:tcPr>
     </w:tblStylePr>
   </w:style>
-  <w:style w:type="table" w:styleId="66">
+  <w:style w:type="table" w:styleId="706">
     <w:name w:val="Grid Table 2 - Accent 4"/>
-    <w:basedOn w:val="618"/>
+    <w:basedOn w:val="833"/>
     <w:uiPriority w:val="99"/>
     <w:pPr>
       <w:pBdr/>
@@ -6154,9 +6826,9 @@
       </w:tcPr>
     </w:tblStylePr>
   </w:style>
-  <w:style w:type="table" w:styleId="67">
+  <w:style w:type="table" w:styleId="707">
     <w:name w:val="Grid Table 2 - Accent 5"/>
-    <w:basedOn w:val="618"/>
+    <w:basedOn w:val="833"/>
     <w:uiPriority w:val="99"/>
     <w:pPr>
       <w:pBdr/>
@@ -6386,9 +7058,9 @@
       </w:tcPr>
     </w:tblStylePr>
   </w:style>
-  <w:style w:type="table" w:styleId="68">
+  <w:style w:type="table" w:styleId="708">
     <w:name w:val="Grid Table 2 - Accent 6"/>
-    <w:basedOn w:val="618"/>
+    <w:basedOn w:val="833"/>
     <w:uiPriority w:val="99"/>
     <w:pPr>
       <w:pBdr/>
@@ -6618,9 +7290,9 @@
       </w:tcPr>
     </w:tblStylePr>
   </w:style>
-  <w:style w:type="table" w:styleId="69">
+  <w:style w:type="table" w:styleId="709">
     <w:name w:val="Grid Table 3"/>
-    <w:basedOn w:val="618"/>
+    <w:basedOn w:val="833"/>
     <w:uiPriority w:val="99"/>
     <w:pPr>
       <w:pBdr/>
@@ -6719,29 +7391,6 @@
         <w:tblBorders/>
       </w:tblPr>
       <w:tcPr>
-        <w:shd w:color="ffffff"/>
-        <w:tcBorders>
-          <w:top w:val="none" w:color="000000" w:sz="4" w:space="0"/>
-          <w:left w:val="none" w:color="000000" w:sz="4" w:space="0"/>
-          <w:bottom w:val="none" w:color="000000" w:sz="4" w:space="0"/>
-          <w:right w:val="none" w:color="000000" w:sz="4" w:space="0"/>
-        </w:tcBorders>
-      </w:tcPr>
-    </w:tblStylePr>
-    <w:tblStylePr w:type="firstRow">
-      <w:rPr>
-        <w:b/>
-        <w:color w:val="404040"/>
-      </w:rPr>
-      <w:pPr>
-        <w:pBdr/>
-        <w:spacing/>
-        <w:ind/>
-      </w:pPr>
-      <w:tblPr>
-        <w:tblBorders/>
-      </w:tblPr>
-      <w:tcPr>
         <w:shd w:val="clear" w:color="ffffff"/>
         <w:tcBorders>
           <w:top w:val="none" w:color="000000" w:sz="4" w:space="0"/>
@@ -6751,30 +7400,7 @@
         </w:tcBorders>
       </w:tcPr>
     </w:tblStylePr>
-    <w:tblStylePr w:type="lastCol">
-      <w:rPr>
-        <w:i/>
-        <w:color w:val="404040"/>
-      </w:rPr>
-      <w:pPr>
-        <w:pBdr/>
-        <w:spacing/>
-        <w:ind/>
-      </w:pPr>
-      <w:tblPr>
-        <w:tblBorders/>
-      </w:tblPr>
-      <w:tcPr>
-        <w:shd w:color="ffffff"/>
-        <w:tcBorders>
-          <w:top w:val="none" w:color="000000" w:sz="4" w:space="0"/>
-          <w:left w:val="none" w:color="000000" w:sz="4" w:space="0"/>
-          <w:bottom w:val="none" w:color="000000" w:sz="4" w:space="0"/>
-          <w:right w:val="none" w:color="000000" w:sz="4" w:space="0"/>
-        </w:tcBorders>
-      </w:tcPr>
-    </w:tblStylePr>
-    <w:tblStylePr w:type="lastRow">
+    <w:tblStylePr w:type="firstRow">
       <w:rPr>
         <w:b/>
         <w:color w:val="404040"/>
@@ -6797,6 +7423,52 @@
         </w:tcBorders>
       </w:tcPr>
     </w:tblStylePr>
+    <w:tblStylePr w:type="lastCol">
+      <w:rPr>
+        <w:i/>
+        <w:color w:val="404040"/>
+      </w:rPr>
+      <w:pPr>
+        <w:pBdr/>
+        <w:spacing/>
+        <w:ind/>
+      </w:pPr>
+      <w:tblPr>
+        <w:tblBorders/>
+      </w:tblPr>
+      <w:tcPr>
+        <w:shd w:val="clear" w:color="ffffff"/>
+        <w:tcBorders>
+          <w:top w:val="none" w:color="000000" w:sz="4" w:space="0"/>
+          <w:left w:val="none" w:color="000000" w:sz="4" w:space="0"/>
+          <w:bottom w:val="none" w:color="000000" w:sz="4" w:space="0"/>
+          <w:right w:val="none" w:color="000000" w:sz="4" w:space="0"/>
+        </w:tcBorders>
+      </w:tcPr>
+    </w:tblStylePr>
+    <w:tblStylePr w:type="lastRow">
+      <w:rPr>
+        <w:b/>
+        <w:color w:val="404040"/>
+      </w:rPr>
+      <w:pPr>
+        <w:pBdr/>
+        <w:spacing/>
+        <w:ind/>
+      </w:pPr>
+      <w:tblPr>
+        <w:tblBorders/>
+      </w:tblPr>
+      <w:tcPr>
+        <w:shd w:val="clear" w:color="ffffff"/>
+        <w:tcBorders>
+          <w:top w:val="none" w:color="000000" w:sz="4" w:space="0"/>
+          <w:left w:val="none" w:color="000000" w:sz="4" w:space="0"/>
+          <w:bottom w:val="none" w:color="000000" w:sz="4" w:space="0"/>
+          <w:right w:val="none" w:color="000000" w:sz="4" w:space="0"/>
+        </w:tcBorders>
+      </w:tcPr>
+    </w:tblStylePr>
     <w:tblStylePr w:type="nwCell">
       <w:pPr>
         <w:pBdr/>
@@ -6863,9 +7535,9 @@
       </w:tcPr>
     </w:tblStylePr>
   </w:style>
-  <w:style w:type="table" w:styleId="70">
+  <w:style w:type="table" w:styleId="710">
     <w:name w:val="Grid Table 3 - Accent 1"/>
-    <w:basedOn w:val="618"/>
+    <w:basedOn w:val="833"/>
     <w:uiPriority w:val="99"/>
     <w:pPr>
       <w:pBdr/>
@@ -6964,29 +7636,6 @@
         <w:tblBorders/>
       </w:tblPr>
       <w:tcPr>
-        <w:shd w:color="ffffff"/>
-        <w:tcBorders>
-          <w:top w:val="none" w:color="000000" w:sz="4" w:space="0"/>
-          <w:left w:val="none" w:color="000000" w:sz="4" w:space="0"/>
-          <w:bottom w:val="none" w:color="000000" w:sz="4" w:space="0"/>
-          <w:right w:val="none" w:color="000000" w:sz="4" w:space="0"/>
-        </w:tcBorders>
-      </w:tcPr>
-    </w:tblStylePr>
-    <w:tblStylePr w:type="firstRow">
-      <w:rPr>
-        <w:b/>
-        <w:color w:val="404040"/>
-      </w:rPr>
-      <w:pPr>
-        <w:pBdr/>
-        <w:spacing/>
-        <w:ind/>
-      </w:pPr>
-      <w:tblPr>
-        <w:tblBorders/>
-      </w:tblPr>
-      <w:tcPr>
         <w:shd w:val="clear" w:color="ffffff"/>
         <w:tcBorders>
           <w:top w:val="none" w:color="000000" w:sz="4" w:space="0"/>
@@ -6996,30 +7645,7 @@
         </w:tcBorders>
       </w:tcPr>
     </w:tblStylePr>
-    <w:tblStylePr w:type="lastCol">
-      <w:rPr>
-        <w:i/>
-        <w:color w:val="404040"/>
-      </w:rPr>
-      <w:pPr>
-        <w:pBdr/>
-        <w:spacing/>
-        <w:ind/>
-      </w:pPr>
-      <w:tblPr>
-        <w:tblBorders/>
-      </w:tblPr>
-      <w:tcPr>
-        <w:shd w:color="ffffff"/>
-        <w:tcBorders>
-          <w:top w:val="none" w:color="000000" w:sz="4" w:space="0"/>
-          <w:left w:val="none" w:color="000000" w:sz="4" w:space="0"/>
-          <w:bottom w:val="none" w:color="000000" w:sz="4" w:space="0"/>
-          <w:right w:val="none" w:color="000000" w:sz="4" w:space="0"/>
-        </w:tcBorders>
-      </w:tcPr>
-    </w:tblStylePr>
-    <w:tblStylePr w:type="lastRow">
+    <w:tblStylePr w:type="firstRow">
       <w:rPr>
         <w:b/>
         <w:color w:val="404040"/>
@@ -7042,6 +7668,52 @@
         </w:tcBorders>
       </w:tcPr>
     </w:tblStylePr>
+    <w:tblStylePr w:type="lastCol">
+      <w:rPr>
+        <w:i/>
+        <w:color w:val="404040"/>
+      </w:rPr>
+      <w:pPr>
+        <w:pBdr/>
+        <w:spacing/>
+        <w:ind/>
+      </w:pPr>
+      <w:tblPr>
+        <w:tblBorders/>
+      </w:tblPr>
+      <w:tcPr>
+        <w:shd w:val="clear" w:color="ffffff"/>
+        <w:tcBorders>
+          <w:top w:val="none" w:color="000000" w:sz="4" w:space="0"/>
+          <w:left w:val="none" w:color="000000" w:sz="4" w:space="0"/>
+          <w:bottom w:val="none" w:color="000000" w:sz="4" w:space="0"/>
+          <w:right w:val="none" w:color="000000" w:sz="4" w:space="0"/>
+        </w:tcBorders>
+      </w:tcPr>
+    </w:tblStylePr>
+    <w:tblStylePr w:type="lastRow">
+      <w:rPr>
+        <w:b/>
+        <w:color w:val="404040"/>
+      </w:rPr>
+      <w:pPr>
+        <w:pBdr/>
+        <w:spacing/>
+        <w:ind/>
+      </w:pPr>
+      <w:tblPr>
+        <w:tblBorders/>
+      </w:tblPr>
+      <w:tcPr>
+        <w:shd w:val="clear" w:color="ffffff"/>
+        <w:tcBorders>
+          <w:top w:val="none" w:color="000000" w:sz="4" w:space="0"/>
+          <w:left w:val="none" w:color="000000" w:sz="4" w:space="0"/>
+          <w:bottom w:val="none" w:color="000000" w:sz="4" w:space="0"/>
+          <w:right w:val="none" w:color="000000" w:sz="4" w:space="0"/>
+        </w:tcBorders>
+      </w:tcPr>
+    </w:tblStylePr>
     <w:tblStylePr w:type="nwCell">
       <w:pPr>
         <w:pBdr/>
@@ -7108,9 +7780,9 @@
       </w:tcPr>
     </w:tblStylePr>
   </w:style>
-  <w:style w:type="table" w:styleId="71">
+  <w:style w:type="table" w:styleId="711">
     <w:name w:val="Grid Table 3 - Accent 2"/>
-    <w:basedOn w:val="618"/>
+    <w:basedOn w:val="833"/>
     <w:uiPriority w:val="99"/>
     <w:pPr>
       <w:pBdr/>
@@ -7209,29 +7881,6 @@
         <w:tblBorders/>
       </w:tblPr>
       <w:tcPr>
-        <w:shd w:color="ffffff"/>
-        <w:tcBorders>
-          <w:top w:val="none" w:color="000000" w:sz="4" w:space="0"/>
-          <w:left w:val="none" w:color="000000" w:sz="4" w:space="0"/>
-          <w:bottom w:val="none" w:color="000000" w:sz="4" w:space="0"/>
-          <w:right w:val="none" w:color="000000" w:sz="4" w:space="0"/>
-        </w:tcBorders>
-      </w:tcPr>
-    </w:tblStylePr>
-    <w:tblStylePr w:type="firstRow">
-      <w:rPr>
-        <w:b/>
-        <w:color w:val="404040"/>
-      </w:rPr>
-      <w:pPr>
-        <w:pBdr/>
-        <w:spacing/>
-        <w:ind/>
-      </w:pPr>
-      <w:tblPr>
-        <w:tblBorders/>
-      </w:tblPr>
-      <w:tcPr>
         <w:shd w:val="clear" w:color="ffffff"/>
         <w:tcBorders>
           <w:top w:val="none" w:color="000000" w:sz="4" w:space="0"/>
@@ -7241,30 +7890,7 @@
         </w:tcBorders>
       </w:tcPr>
     </w:tblStylePr>
-    <w:tblStylePr w:type="lastCol">
-      <w:rPr>
-        <w:i/>
-        <w:color w:val="404040"/>
-      </w:rPr>
-      <w:pPr>
-        <w:pBdr/>
-        <w:spacing/>
-        <w:ind/>
-      </w:pPr>
-      <w:tblPr>
-        <w:tblBorders/>
-      </w:tblPr>
-      <w:tcPr>
-        <w:shd w:color="ffffff"/>
-        <w:tcBorders>
-          <w:top w:val="none" w:color="000000" w:sz="4" w:space="0"/>
-          <w:left w:val="none" w:color="000000" w:sz="4" w:space="0"/>
-          <w:bottom w:val="none" w:color="000000" w:sz="4" w:space="0"/>
-          <w:right w:val="none" w:color="000000" w:sz="4" w:space="0"/>
-        </w:tcBorders>
-      </w:tcPr>
-    </w:tblStylePr>
-    <w:tblStylePr w:type="lastRow">
+    <w:tblStylePr w:type="firstRow">
       <w:rPr>
         <w:b/>
         <w:color w:val="404040"/>
@@ -7287,6 +7913,52 @@
         </w:tcBorders>
       </w:tcPr>
     </w:tblStylePr>
+    <w:tblStylePr w:type="lastCol">
+      <w:rPr>
+        <w:i/>
+        <w:color w:val="404040"/>
+      </w:rPr>
+      <w:pPr>
+        <w:pBdr/>
+        <w:spacing/>
+        <w:ind/>
+      </w:pPr>
+      <w:tblPr>
+        <w:tblBorders/>
+      </w:tblPr>
+      <w:tcPr>
+        <w:shd w:val="clear" w:color="ffffff"/>
+        <w:tcBorders>
+          <w:top w:val="none" w:color="000000" w:sz="4" w:space="0"/>
+          <w:left w:val="none" w:color="000000" w:sz="4" w:space="0"/>
+          <w:bottom w:val="none" w:color="000000" w:sz="4" w:space="0"/>
+          <w:right w:val="none" w:color="000000" w:sz="4" w:space="0"/>
+        </w:tcBorders>
+      </w:tcPr>
+    </w:tblStylePr>
+    <w:tblStylePr w:type="lastRow">
+      <w:rPr>
+        <w:b/>
+        <w:color w:val="404040"/>
+      </w:rPr>
+      <w:pPr>
+        <w:pBdr/>
+        <w:spacing/>
+        <w:ind/>
+      </w:pPr>
+      <w:tblPr>
+        <w:tblBorders/>
+      </w:tblPr>
+      <w:tcPr>
+        <w:shd w:val="clear" w:color="ffffff"/>
+        <w:tcBorders>
+          <w:top w:val="none" w:color="000000" w:sz="4" w:space="0"/>
+          <w:left w:val="none" w:color="000000" w:sz="4" w:space="0"/>
+          <w:bottom w:val="none" w:color="000000" w:sz="4" w:space="0"/>
+          <w:right w:val="none" w:color="000000" w:sz="4" w:space="0"/>
+        </w:tcBorders>
+      </w:tcPr>
+    </w:tblStylePr>
     <w:tblStylePr w:type="nwCell">
       <w:pPr>
         <w:pBdr/>
@@ -7353,9 +8025,9 @@
       </w:tcPr>
     </w:tblStylePr>
   </w:style>
-  <w:style w:type="table" w:styleId="72">
+  <w:style w:type="table" w:styleId="712">
     <w:name w:val="Grid Table 3 - Accent 3"/>
-    <w:basedOn w:val="618"/>
+    <w:basedOn w:val="833"/>
     <w:uiPriority w:val="99"/>
     <w:pPr>
       <w:pBdr/>
@@ -7454,29 +8126,6 @@
         <w:tblBorders/>
       </w:tblPr>
       <w:tcPr>
-        <w:shd w:color="ffffff"/>
-        <w:tcBorders>
-          <w:top w:val="none" w:color="000000" w:sz="4" w:space="0"/>
-          <w:left w:val="none" w:color="000000" w:sz="4" w:space="0"/>
-          <w:bottom w:val="none" w:color="000000" w:sz="4" w:space="0"/>
-          <w:right w:val="none" w:color="000000" w:sz="4" w:space="0"/>
-        </w:tcBorders>
-      </w:tcPr>
-    </w:tblStylePr>
-    <w:tblStylePr w:type="firstRow">
-      <w:rPr>
-        <w:b/>
-        <w:color w:val="404040"/>
-      </w:rPr>
-      <w:pPr>
-        <w:pBdr/>
-        <w:spacing/>
-        <w:ind/>
-      </w:pPr>
-      <w:tblPr>
-        <w:tblBorders/>
-      </w:tblPr>
-      <w:tcPr>
         <w:shd w:val="clear" w:color="ffffff"/>
         <w:tcBorders>
           <w:top w:val="none" w:color="000000" w:sz="4" w:space="0"/>
@@ -7486,30 +8135,7 @@
         </w:tcBorders>
       </w:tcPr>
     </w:tblStylePr>
-    <w:tblStylePr w:type="lastCol">
-      <w:rPr>
-        <w:i/>
-        <w:color w:val="404040"/>
-      </w:rPr>
-      <w:pPr>
-        <w:pBdr/>
-        <w:spacing/>
-        <w:ind/>
-      </w:pPr>
-      <w:tblPr>
-        <w:tblBorders/>
-      </w:tblPr>
-      <w:tcPr>
-        <w:shd w:color="ffffff"/>
-        <w:tcBorders>
-          <w:top w:val="none" w:color="000000" w:sz="4" w:space="0"/>
-          <w:left w:val="none" w:color="000000" w:sz="4" w:space="0"/>
-          <w:bottom w:val="none" w:color="000000" w:sz="4" w:space="0"/>
-          <w:right w:val="none" w:color="000000" w:sz="4" w:space="0"/>
-        </w:tcBorders>
-      </w:tcPr>
-    </w:tblStylePr>
-    <w:tblStylePr w:type="lastRow">
+    <w:tblStylePr w:type="firstRow">
       <w:rPr>
         <w:b/>
         <w:color w:val="404040"/>
@@ -7532,6 +8158,52 @@
         </w:tcBorders>
       </w:tcPr>
     </w:tblStylePr>
+    <w:tblStylePr w:type="lastCol">
+      <w:rPr>
+        <w:i/>
+        <w:color w:val="404040"/>
+      </w:rPr>
+      <w:pPr>
+        <w:pBdr/>
+        <w:spacing/>
+        <w:ind/>
+      </w:pPr>
+      <w:tblPr>
+        <w:tblBorders/>
+      </w:tblPr>
+      <w:tcPr>
+        <w:shd w:val="clear" w:color="ffffff"/>
+        <w:tcBorders>
+          <w:top w:val="none" w:color="000000" w:sz="4" w:space="0"/>
+          <w:left w:val="none" w:color="000000" w:sz="4" w:space="0"/>
+          <w:bottom w:val="none" w:color="000000" w:sz="4" w:space="0"/>
+          <w:right w:val="none" w:color="000000" w:sz="4" w:space="0"/>
+        </w:tcBorders>
+      </w:tcPr>
+    </w:tblStylePr>
+    <w:tblStylePr w:type="lastRow">
+      <w:rPr>
+        <w:b/>
+        <w:color w:val="404040"/>
+      </w:rPr>
+      <w:pPr>
+        <w:pBdr/>
+        <w:spacing/>
+        <w:ind/>
+      </w:pPr>
+      <w:tblPr>
+        <w:tblBorders/>
+      </w:tblPr>
+      <w:tcPr>
+        <w:shd w:val="clear" w:color="ffffff"/>
+        <w:tcBorders>
+          <w:top w:val="none" w:color="000000" w:sz="4" w:space="0"/>
+          <w:left w:val="none" w:color="000000" w:sz="4" w:space="0"/>
+          <w:bottom w:val="none" w:color="000000" w:sz="4" w:space="0"/>
+          <w:right w:val="none" w:color="000000" w:sz="4" w:space="0"/>
+        </w:tcBorders>
+      </w:tcPr>
+    </w:tblStylePr>
     <w:tblStylePr w:type="nwCell">
       <w:pPr>
         <w:pBdr/>
@@ -7598,9 +8270,9 @@
       </w:tcPr>
     </w:tblStylePr>
   </w:style>
-  <w:style w:type="table" w:styleId="73">
+  <w:style w:type="table" w:styleId="713">
     <w:name w:val="Grid Table 3 - Accent 4"/>
-    <w:basedOn w:val="618"/>
+    <w:basedOn w:val="833"/>
     <w:uiPriority w:val="99"/>
     <w:pPr>
       <w:pBdr/>
@@ -7699,29 +8371,6 @@
         <w:tblBorders/>
       </w:tblPr>
       <w:tcPr>
-        <w:shd w:color="ffffff"/>
-        <w:tcBorders>
-          <w:top w:val="none" w:color="000000" w:sz="4" w:space="0"/>
-          <w:left w:val="none" w:color="000000" w:sz="4" w:space="0"/>
-          <w:bottom w:val="none" w:color="000000" w:sz="4" w:space="0"/>
-          <w:right w:val="none" w:color="000000" w:sz="4" w:space="0"/>
-        </w:tcBorders>
-      </w:tcPr>
-    </w:tblStylePr>
-    <w:tblStylePr w:type="firstRow">
-      <w:rPr>
-        <w:b/>
-        <w:color w:val="404040"/>
-      </w:rPr>
-      <w:pPr>
-        <w:pBdr/>
-        <w:spacing/>
-        <w:ind/>
-      </w:pPr>
-      <w:tblPr>
-        <w:tblBorders/>
-      </w:tblPr>
-      <w:tcPr>
         <w:shd w:val="clear" w:color="ffffff"/>
         <w:tcBorders>
           <w:top w:val="none" w:color="000000" w:sz="4" w:space="0"/>
@@ -7731,30 +8380,7 @@
         </w:tcBorders>
       </w:tcPr>
     </w:tblStylePr>
-    <w:tblStylePr w:type="lastCol">
-      <w:rPr>
-        <w:i/>
-        <w:color w:val="404040"/>
-      </w:rPr>
-      <w:pPr>
-        <w:pBdr/>
-        <w:spacing/>
-        <w:ind/>
-      </w:pPr>
-      <w:tblPr>
-        <w:tblBorders/>
-      </w:tblPr>
-      <w:tcPr>
-        <w:shd w:color="ffffff"/>
-        <w:tcBorders>
-          <w:top w:val="none" w:color="000000" w:sz="4" w:space="0"/>
-          <w:left w:val="none" w:color="000000" w:sz="4" w:space="0"/>
-          <w:bottom w:val="none" w:color="000000" w:sz="4" w:space="0"/>
-          <w:right w:val="none" w:color="000000" w:sz="4" w:space="0"/>
-        </w:tcBorders>
-      </w:tcPr>
-    </w:tblStylePr>
-    <w:tblStylePr w:type="lastRow">
+    <w:tblStylePr w:type="firstRow">
       <w:rPr>
         <w:b/>
         <w:color w:val="404040"/>
@@ -7777,6 +8403,52 @@
         </w:tcBorders>
       </w:tcPr>
     </w:tblStylePr>
+    <w:tblStylePr w:type="lastCol">
+      <w:rPr>
+        <w:i/>
+        <w:color w:val="404040"/>
+      </w:rPr>
+      <w:pPr>
+        <w:pBdr/>
+        <w:spacing/>
+        <w:ind/>
+      </w:pPr>
+      <w:tblPr>
+        <w:tblBorders/>
+      </w:tblPr>
+      <w:tcPr>
+        <w:shd w:val="clear" w:color="ffffff"/>
+        <w:tcBorders>
+          <w:top w:val="none" w:color="000000" w:sz="4" w:space="0"/>
+          <w:left w:val="none" w:color="000000" w:sz="4" w:space="0"/>
+          <w:bottom w:val="none" w:color="000000" w:sz="4" w:space="0"/>
+          <w:right w:val="none" w:color="000000" w:sz="4" w:space="0"/>
+        </w:tcBorders>
+      </w:tcPr>
+    </w:tblStylePr>
+    <w:tblStylePr w:type="lastRow">
+      <w:rPr>
+        <w:b/>
+        <w:color w:val="404040"/>
+      </w:rPr>
+      <w:pPr>
+        <w:pBdr/>
+        <w:spacing/>
+        <w:ind/>
+      </w:pPr>
+      <w:tblPr>
+        <w:tblBorders/>
+      </w:tblPr>
+      <w:tcPr>
+        <w:shd w:val="clear" w:color="ffffff"/>
+        <w:tcBorders>
+          <w:top w:val="none" w:color="000000" w:sz="4" w:space="0"/>
+          <w:left w:val="none" w:color="000000" w:sz="4" w:space="0"/>
+          <w:bottom w:val="none" w:color="000000" w:sz="4" w:space="0"/>
+          <w:right w:val="none" w:color="000000" w:sz="4" w:space="0"/>
+        </w:tcBorders>
+      </w:tcPr>
+    </w:tblStylePr>
     <w:tblStylePr w:type="nwCell">
       <w:pPr>
         <w:pBdr/>
@@ -7843,9 +8515,9 @@
       </w:tcPr>
     </w:tblStylePr>
   </w:style>
-  <w:style w:type="table" w:styleId="74">
+  <w:style w:type="table" w:styleId="714">
     <w:name w:val="Grid Table 3 - Accent 5"/>
-    <w:basedOn w:val="618"/>
+    <w:basedOn w:val="833"/>
     <w:uiPriority w:val="99"/>
     <w:pPr>
       <w:pBdr/>
@@ -7944,29 +8616,6 @@
         <w:tblBorders/>
       </w:tblPr>
       <w:tcPr>
-        <w:shd w:color="ffffff"/>
-        <w:tcBorders>
-          <w:top w:val="none" w:color="000000" w:sz="4" w:space="0"/>
-          <w:left w:val="none" w:color="000000" w:sz="4" w:space="0"/>
-          <w:bottom w:val="none" w:color="000000" w:sz="4" w:space="0"/>
-          <w:right w:val="none" w:color="000000" w:sz="4" w:space="0"/>
-        </w:tcBorders>
-      </w:tcPr>
-    </w:tblStylePr>
-    <w:tblStylePr w:type="firstRow">
-      <w:rPr>
-        <w:b/>
-        <w:color w:val="404040"/>
-      </w:rPr>
-      <w:pPr>
-        <w:pBdr/>
-        <w:spacing/>
-        <w:ind/>
-      </w:pPr>
-      <w:tblPr>
-        <w:tblBorders/>
-      </w:tblPr>
-      <w:tcPr>
         <w:shd w:val="clear" w:color="ffffff"/>
         <w:tcBorders>
           <w:top w:val="none" w:color="000000" w:sz="4" w:space="0"/>
@@ -7976,30 +8625,7 @@
         </w:tcBorders>
       </w:tcPr>
     </w:tblStylePr>
-    <w:tblStylePr w:type="lastCol">
-      <w:rPr>
-        <w:i/>
-        <w:color w:val="404040"/>
-      </w:rPr>
-      <w:pPr>
-        <w:pBdr/>
-        <w:spacing/>
-        <w:ind/>
-      </w:pPr>
-      <w:tblPr>
-        <w:tblBorders/>
-      </w:tblPr>
-      <w:tcPr>
-        <w:shd w:color="ffffff"/>
-        <w:tcBorders>
-          <w:top w:val="none" w:color="000000" w:sz="4" w:space="0"/>
-          <w:left w:val="none" w:color="000000" w:sz="4" w:space="0"/>
-          <w:bottom w:val="none" w:color="000000" w:sz="4" w:space="0"/>
-          <w:right w:val="none" w:color="000000" w:sz="4" w:space="0"/>
-        </w:tcBorders>
-      </w:tcPr>
-    </w:tblStylePr>
-    <w:tblStylePr w:type="lastRow">
+    <w:tblStylePr w:type="firstRow">
       <w:rPr>
         <w:b/>
         <w:color w:val="404040"/>
@@ -8022,6 +8648,52 @@
         </w:tcBorders>
       </w:tcPr>
     </w:tblStylePr>
+    <w:tblStylePr w:type="lastCol">
+      <w:rPr>
+        <w:i/>
+        <w:color w:val="404040"/>
+      </w:rPr>
+      <w:pPr>
+        <w:pBdr/>
+        <w:spacing/>
+        <w:ind/>
+      </w:pPr>
+      <w:tblPr>
+        <w:tblBorders/>
+      </w:tblPr>
+      <w:tcPr>
+        <w:shd w:val="clear" w:color="ffffff"/>
+        <w:tcBorders>
+          <w:top w:val="none" w:color="000000" w:sz="4" w:space="0"/>
+          <w:left w:val="none" w:color="000000" w:sz="4" w:space="0"/>
+          <w:bottom w:val="none" w:color="000000" w:sz="4" w:space="0"/>
+          <w:right w:val="none" w:color="000000" w:sz="4" w:space="0"/>
+        </w:tcBorders>
+      </w:tcPr>
+    </w:tblStylePr>
+    <w:tblStylePr w:type="lastRow">
+      <w:rPr>
+        <w:b/>
+        <w:color w:val="404040"/>
+      </w:rPr>
+      <w:pPr>
+        <w:pBdr/>
+        <w:spacing/>
+        <w:ind/>
+      </w:pPr>
+      <w:tblPr>
+        <w:tblBorders/>
+      </w:tblPr>
+      <w:tcPr>
+        <w:shd w:val="clear" w:color="ffffff"/>
+        <w:tcBorders>
+          <w:top w:val="none" w:color="000000" w:sz="4" w:space="0"/>
+          <w:left w:val="none" w:color="000000" w:sz="4" w:space="0"/>
+          <w:bottom w:val="none" w:color="000000" w:sz="4" w:space="0"/>
+          <w:right w:val="none" w:color="000000" w:sz="4" w:space="0"/>
+        </w:tcBorders>
+      </w:tcPr>
+    </w:tblStylePr>
     <w:tblStylePr w:type="nwCell">
       <w:pPr>
         <w:pBdr/>
@@ -8088,9 +8760,9 @@
       </w:tcPr>
     </w:tblStylePr>
   </w:style>
-  <w:style w:type="table" w:styleId="75">
+  <w:style w:type="table" w:styleId="715">
     <w:name w:val="Grid Table 3 - Accent 6"/>
-    <w:basedOn w:val="618"/>
+    <w:basedOn w:val="833"/>
     <w:uiPriority w:val="99"/>
     <w:pPr>
       <w:pBdr/>
@@ -8189,29 +8861,6 @@
         <w:tblBorders/>
       </w:tblPr>
       <w:tcPr>
-        <w:shd w:color="ffffff"/>
-        <w:tcBorders>
-          <w:top w:val="none" w:color="000000" w:sz="4" w:space="0"/>
-          <w:left w:val="none" w:color="000000" w:sz="4" w:space="0"/>
-          <w:bottom w:val="none" w:color="000000" w:sz="4" w:space="0"/>
-          <w:right w:val="none" w:color="000000" w:sz="4" w:space="0"/>
-        </w:tcBorders>
-      </w:tcPr>
-    </w:tblStylePr>
-    <w:tblStylePr w:type="firstRow">
-      <w:rPr>
-        <w:b/>
-        <w:color w:val="404040"/>
-      </w:rPr>
-      <w:pPr>
-        <w:pBdr/>
-        <w:spacing/>
-        <w:ind/>
-      </w:pPr>
-      <w:tblPr>
-        <w:tblBorders/>
-      </w:tblPr>
-      <w:tcPr>
         <w:shd w:val="clear" w:color="ffffff"/>
         <w:tcBorders>
           <w:top w:val="none" w:color="000000" w:sz="4" w:space="0"/>
@@ -8221,30 +8870,7 @@
         </w:tcBorders>
       </w:tcPr>
     </w:tblStylePr>
-    <w:tblStylePr w:type="lastCol">
-      <w:rPr>
-        <w:i/>
-        <w:color w:val="404040"/>
-      </w:rPr>
-      <w:pPr>
-        <w:pBdr/>
-        <w:spacing/>
-        <w:ind/>
-      </w:pPr>
-      <w:tblPr>
-        <w:tblBorders/>
-      </w:tblPr>
-      <w:tcPr>
-        <w:shd w:color="ffffff"/>
-        <w:tcBorders>
-          <w:top w:val="none" w:color="000000" w:sz="4" w:space="0"/>
-          <w:left w:val="none" w:color="000000" w:sz="4" w:space="0"/>
-          <w:bottom w:val="none" w:color="000000" w:sz="4" w:space="0"/>
-          <w:right w:val="none" w:color="000000" w:sz="4" w:space="0"/>
-        </w:tcBorders>
-      </w:tcPr>
-    </w:tblStylePr>
-    <w:tblStylePr w:type="lastRow">
+    <w:tblStylePr w:type="firstRow">
       <w:rPr>
         <w:b/>
         <w:color w:val="404040"/>
@@ -8267,6 +8893,52 @@
         </w:tcBorders>
       </w:tcPr>
     </w:tblStylePr>
+    <w:tblStylePr w:type="lastCol">
+      <w:rPr>
+        <w:i/>
+        <w:color w:val="404040"/>
+      </w:rPr>
+      <w:pPr>
+        <w:pBdr/>
+        <w:spacing/>
+        <w:ind/>
+      </w:pPr>
+      <w:tblPr>
+        <w:tblBorders/>
+      </w:tblPr>
+      <w:tcPr>
+        <w:shd w:val="clear" w:color="ffffff"/>
+        <w:tcBorders>
+          <w:top w:val="none" w:color="000000" w:sz="4" w:space="0"/>
+          <w:left w:val="none" w:color="000000" w:sz="4" w:space="0"/>
+          <w:bottom w:val="none" w:color="000000" w:sz="4" w:space="0"/>
+          <w:right w:val="none" w:color="000000" w:sz="4" w:space="0"/>
+        </w:tcBorders>
+      </w:tcPr>
+    </w:tblStylePr>
+    <w:tblStylePr w:type="lastRow">
+      <w:rPr>
+        <w:b/>
+        <w:color w:val="404040"/>
+      </w:rPr>
+      <w:pPr>
+        <w:pBdr/>
+        <w:spacing/>
+        <w:ind/>
+      </w:pPr>
+      <w:tblPr>
+        <w:tblBorders/>
+      </w:tblPr>
+      <w:tcPr>
+        <w:shd w:val="clear" w:color="ffffff"/>
+        <w:tcBorders>
+          <w:top w:val="none" w:color="000000" w:sz="4" w:space="0"/>
+          <w:left w:val="none" w:color="000000" w:sz="4" w:space="0"/>
+          <w:bottom w:val="none" w:color="000000" w:sz="4" w:space="0"/>
+          <w:right w:val="none" w:color="000000" w:sz="4" w:space="0"/>
+        </w:tcBorders>
+      </w:tcPr>
+    </w:tblStylePr>
     <w:tblStylePr w:type="nwCell">
       <w:pPr>
         <w:pBdr/>
@@ -8333,9 +9005,9 @@
       </w:tcPr>
     </w:tblStylePr>
   </w:style>
-  <w:style w:type="table" w:styleId="76">
+  <w:style w:type="table" w:styleId="716">
     <w:name w:val="Grid Table 4"/>
-    <w:basedOn w:val="618"/>
+    <w:basedOn w:val="833"/>
     <w:uiPriority w:val="59"/>
     <w:pPr>
       <w:pBdr/>
@@ -8566,9 +9238,9 @@
       </w:tcPr>
     </w:tblStylePr>
   </w:style>
-  <w:style w:type="table" w:styleId="77">
+  <w:style w:type="table" w:styleId="717">
     <w:name w:val="Grid Table 4 - Accent 1"/>
-    <w:basedOn w:val="618"/>
+    <w:basedOn w:val="833"/>
     <w:uiPriority w:val="59"/>
     <w:pPr>
       <w:pBdr/>
@@ -8799,9 +9471,9 @@
       </w:tcPr>
     </w:tblStylePr>
   </w:style>
-  <w:style w:type="table" w:styleId="78">
+  <w:style w:type="table" w:styleId="718">
     <w:name w:val="Grid Table 4 - Accent 2"/>
-    <w:basedOn w:val="618"/>
+    <w:basedOn w:val="833"/>
     <w:uiPriority w:val="59"/>
     <w:pPr>
       <w:pBdr/>
@@ -9032,9 +9704,9 @@
       </w:tcPr>
     </w:tblStylePr>
   </w:style>
-  <w:style w:type="table" w:styleId="79">
+  <w:style w:type="table" w:styleId="719">
     <w:name w:val="Grid Table 4 - Accent 3"/>
-    <w:basedOn w:val="618"/>
+    <w:basedOn w:val="833"/>
     <w:uiPriority w:val="59"/>
     <w:pPr>
       <w:pBdr/>
@@ -9265,9 +9937,9 @@
       </w:tcPr>
     </w:tblStylePr>
   </w:style>
-  <w:style w:type="table" w:styleId="80">
+  <w:style w:type="table" w:styleId="720">
     <w:name w:val="Grid Table 4 - Accent 4"/>
-    <w:basedOn w:val="618"/>
+    <w:basedOn w:val="833"/>
     <w:uiPriority w:val="59"/>
     <w:pPr>
       <w:pBdr/>
@@ -9498,9 +10170,9 @@
       </w:tcPr>
     </w:tblStylePr>
   </w:style>
-  <w:style w:type="table" w:styleId="81">
+  <w:style w:type="table" w:styleId="721">
     <w:name w:val="Grid Table 4 - Accent 5"/>
-    <w:basedOn w:val="618"/>
+    <w:basedOn w:val="833"/>
     <w:uiPriority w:val="59"/>
     <w:pPr>
       <w:pBdr/>
@@ -9731,9 +10403,9 @@
       </w:tcPr>
     </w:tblStylePr>
   </w:style>
-  <w:style w:type="table" w:styleId="82">
+  <w:style w:type="table" w:styleId="722">
     <w:name w:val="Grid Table 4 - Accent 6"/>
-    <w:basedOn w:val="618"/>
+    <w:basedOn w:val="833"/>
     <w:uiPriority w:val="59"/>
     <w:pPr>
       <w:pBdr/>
@@ -9964,9 +10636,9 @@
       </w:tcPr>
     </w:tblStylePr>
   </w:style>
-  <w:style w:type="table" w:styleId="83">
+  <w:style w:type="table" w:styleId="723">
     <w:name w:val="Grid Table 5 Dark"/>
-    <w:basedOn w:val="618"/>
+    <w:basedOn w:val="833"/>
     <w:uiPriority w:val="99"/>
     <w:pPr>
       <w:pBdr/>
@@ -10192,9 +10864,9 @@
       </w:tcPr>
     </w:tblStylePr>
   </w:style>
-  <w:style w:type="table" w:styleId="84">
+  <w:style w:type="table" w:styleId="724">
     <w:name w:val="Grid Table 5 Dark- Accent 1"/>
-    <w:basedOn w:val="618"/>
+    <w:basedOn w:val="833"/>
     <w:uiPriority w:val="99"/>
     <w:pPr>
       <w:pBdr/>
@@ -10420,9 +11092,9 @@
       </w:tcPr>
     </w:tblStylePr>
   </w:style>
-  <w:style w:type="table" w:styleId="85">
+  <w:style w:type="table" w:styleId="725">
     <w:name w:val="Grid Table 5 Dark - Accent 2"/>
-    <w:basedOn w:val="618"/>
+    <w:basedOn w:val="833"/>
     <w:uiPriority w:val="99"/>
     <w:pPr>
       <w:pBdr/>
@@ -10648,9 +11320,9 @@
       </w:tcPr>
     </w:tblStylePr>
   </w:style>
-  <w:style w:type="table" w:styleId="86">
+  <w:style w:type="table" w:styleId="726">
     <w:name w:val="Grid Table 5 Dark - Accent 3"/>
-    <w:basedOn w:val="618"/>
+    <w:basedOn w:val="833"/>
     <w:uiPriority w:val="99"/>
     <w:pPr>
       <w:pBdr/>
@@ -10876,9 +11548,9 @@
       </w:tcPr>
     </w:tblStylePr>
   </w:style>
-  <w:style w:type="table" w:styleId="87">
+  <w:style w:type="table" w:styleId="727">
     <w:name w:val="Grid Table 5 Dark- Accent 4"/>
-    <w:basedOn w:val="618"/>
+    <w:basedOn w:val="833"/>
     <w:uiPriority w:val="99"/>
     <w:pPr>
       <w:pBdr/>
@@ -11104,9 +11776,9 @@
       </w:tcPr>
     </w:tblStylePr>
   </w:style>
-  <w:style w:type="table" w:styleId="88">
+  <w:style w:type="table" w:styleId="728">
     <w:name w:val="Grid Table 5 Dark - Accent 5"/>
-    <w:basedOn w:val="618"/>
+    <w:basedOn w:val="833"/>
     <w:uiPriority w:val="99"/>
     <w:pPr>
       <w:pBdr/>
@@ -11332,9 +12004,9 @@
       </w:tcPr>
     </w:tblStylePr>
   </w:style>
-  <w:style w:type="table" w:styleId="89">
+  <w:style w:type="table" w:styleId="729">
     <w:name w:val="Grid Table 5 Dark - Accent 6"/>
-    <w:basedOn w:val="618"/>
+    <w:basedOn w:val="833"/>
     <w:uiPriority w:val="99"/>
     <w:pPr>
       <w:pBdr/>
@@ -11560,9 +12232,9 @@
       </w:tcPr>
     </w:tblStylePr>
   </w:style>
-  <w:style w:type="table" w:styleId="90">
+  <w:style w:type="table" w:styleId="730">
     <w:name w:val="Grid Table 6 Colorful"/>
-    <w:basedOn w:val="618"/>
+    <w:basedOn w:val="833"/>
     <w:uiPriority w:val="99"/>
     <w:pPr>
       <w:pBdr/>
@@ -11790,9 +12462,9 @@
       </w:tcPr>
     </w:tblStylePr>
   </w:style>
-  <w:style w:type="table" w:styleId="91">
+  <w:style w:type="table" w:styleId="731">
     <w:name w:val="Grid Table 6 Colorful - Accent 1"/>
-    <w:basedOn w:val="618"/>
+    <w:basedOn w:val="833"/>
     <w:uiPriority w:val="99"/>
     <w:pPr>
       <w:pBdr/>
@@ -12020,9 +12692,9 @@
       </w:tcPr>
     </w:tblStylePr>
   </w:style>
-  <w:style w:type="table" w:styleId="92">
+  <w:style w:type="table" w:styleId="732">
     <w:name w:val="Grid Table 6 Colorful - Accent 2"/>
-    <w:basedOn w:val="618"/>
+    <w:basedOn w:val="833"/>
     <w:uiPriority w:val="99"/>
     <w:pPr>
       <w:pBdr/>
@@ -12250,9 +12922,9 @@
       </w:tcPr>
     </w:tblStylePr>
   </w:style>
-  <w:style w:type="table" w:styleId="93">
+  <w:style w:type="table" w:styleId="733">
     <w:name w:val="Grid Table 6 Colorful - Accent 3"/>
-    <w:basedOn w:val="618"/>
+    <w:basedOn w:val="833"/>
     <w:uiPriority w:val="99"/>
     <w:pPr>
       <w:pBdr/>
@@ -12480,9 +13152,9 @@
       </w:tcPr>
     </w:tblStylePr>
   </w:style>
-  <w:style w:type="table" w:styleId="94">
+  <w:style w:type="table" w:styleId="734">
     <w:name w:val="Grid Table 6 Colorful - Accent 4"/>
-    <w:basedOn w:val="618"/>
+    <w:basedOn w:val="833"/>
     <w:uiPriority w:val="99"/>
     <w:pPr>
       <w:pBdr/>
@@ -12710,9 +13382,9 @@
       </w:tcPr>
     </w:tblStylePr>
   </w:style>
-  <w:style w:type="table" w:styleId="95">
+  <w:style w:type="table" w:styleId="735">
     <w:name w:val="Grid Table 6 Colorful - Accent 5"/>
-    <w:basedOn w:val="618"/>
+    <w:basedOn w:val="833"/>
     <w:uiPriority w:val="99"/>
     <w:pPr>
       <w:pBdr/>
@@ -12940,9 +13612,9 @@
       </w:tcPr>
     </w:tblStylePr>
   </w:style>
-  <w:style w:type="table" w:styleId="96">
+  <w:style w:type="table" w:styleId="736">
     <w:name w:val="Grid Table 6 Colorful - Accent 6"/>
-    <w:basedOn w:val="618"/>
+    <w:basedOn w:val="833"/>
     <w:uiPriority w:val="99"/>
     <w:pPr>
       <w:pBdr/>
@@ -13170,9 +13842,9 @@
       </w:tcPr>
     </w:tblStylePr>
   </w:style>
-  <w:style w:type="table" w:styleId="97">
+  <w:style w:type="table" w:styleId="737">
     <w:name w:val="Grid Table 7 Colorful"/>
-    <w:basedOn w:val="618"/>
+    <w:basedOn w:val="833"/>
     <w:uiPriority w:val="99"/>
     <w:pPr>
       <w:pBdr/>
@@ -13274,11 +13946,11 @@
         <w:tblBorders/>
       </w:tblPr>
       <w:tcPr>
-        <w:shd w:color="ffffff"/>
+        <w:shd w:val="clear" w:color="ffffff"/>
         <w:tcBorders>
-          <w:top w:val="none"/>
-          <w:left w:val="none"/>
-          <w:bottom w:val="none"/>
+          <w:top w:val="none" w:color="000000" w:sz="4" w:space="0"/>
+          <w:left w:val="none" w:color="000000" w:sz="4" w:space="0"/>
+          <w:bottom w:val="none" w:color="000000" w:sz="4" w:space="0"/>
           <w:right w:val="single" w:color="000000" w:themeColor="text1" w:themeTint="80" w:sz="4" w:space="0"/>
         </w:tcBorders>
       </w:tcPr>
@@ -13301,10 +13973,10 @@
       <w:tcPr>
         <w:shd w:val="clear" w:color="ffffff" w:themeColor="light1" w:fill="ffffff" w:themeFill="light1"/>
         <w:tcBorders>
-          <w:top w:val="none"/>
-          <w:left w:val="none"/>
+          <w:top w:val="none" w:color="000000" w:sz="4" w:space="0"/>
+          <w:left w:val="none" w:color="000000" w:sz="4" w:space="0"/>
           <w:bottom w:val="single" w:color="000000" w:themeColor="text1" w:themeTint="80" w:sz="4" w:space="0"/>
-          <w:right w:val="none"/>
+          <w:right w:val="none" w:color="000000" w:sz="4" w:space="0"/>
         </w:tcBorders>
       </w:tcPr>
     </w:tblStylePr>
@@ -13324,12 +13996,12 @@
         <w:tblBorders/>
       </w:tblPr>
       <w:tcPr>
-        <w:shd w:color="ffffff"/>
+        <w:shd w:val="clear" w:color="ffffff"/>
         <w:tcBorders>
-          <w:top w:val="none"/>
+          <w:top w:val="none" w:color="000000" w:sz="4" w:space="0"/>
           <w:left w:val="single" w:color="000000" w:themeColor="text1" w:themeTint="80" w:sz="4" w:space="0"/>
-          <w:bottom w:val="none"/>
-          <w:right w:val="none"/>
+          <w:bottom w:val="none" w:color="000000" w:sz="4" w:space="0"/>
+          <w:right w:val="none" w:color="000000" w:sz="4" w:space="0"/>
         </w:tcBorders>
       </w:tcPr>
     </w:tblStylePr>
@@ -13352,9 +14024,9 @@
         <w:shd w:val="clear" w:color="ffffff" w:themeColor="light1" w:fill="ffffff" w:themeFill="light1"/>
         <w:tcBorders>
           <w:top w:val="single" w:color="000000" w:themeColor="text1" w:themeTint="80" w:sz="4" w:space="0"/>
-          <w:left w:val="none"/>
-          <w:bottom w:val="none"/>
-          <w:right w:val="none"/>
+          <w:left w:val="none" w:color="000000" w:sz="4" w:space="0"/>
+          <w:bottom w:val="none" w:color="000000" w:sz="4" w:space="0"/>
+          <w:right w:val="none" w:color="000000" w:sz="4" w:space="0"/>
         </w:tcBorders>
       </w:tcPr>
     </w:tblStylePr>
@@ -13424,9 +14096,9 @@
       </w:tcPr>
     </w:tblStylePr>
   </w:style>
-  <w:style w:type="table" w:styleId="98">
+  <w:style w:type="table" w:styleId="738">
     <w:name w:val="Grid Table 7 Colorful - Accent 1"/>
-    <w:basedOn w:val="618"/>
+    <w:basedOn w:val="833"/>
     <w:uiPriority w:val="99"/>
     <w:pPr>
       <w:pBdr/>
@@ -13528,11 +14200,11 @@
         <w:tblBorders/>
       </w:tblPr>
       <w:tcPr>
-        <w:shd w:color="ffffff"/>
+        <w:shd w:val="clear" w:color="ffffff"/>
         <w:tcBorders>
-          <w:top w:val="none"/>
-          <w:left w:val="none"/>
-          <w:bottom w:val="none"/>
+          <w:top w:val="none" w:color="000000" w:sz="4" w:space="0"/>
+          <w:left w:val="none" w:color="000000" w:sz="4" w:space="0"/>
+          <w:bottom w:val="none" w:color="000000" w:sz="4" w:space="0"/>
           <w:right w:val="single" w:color="000000" w:themeColor="accent1" w:themeTint="80" w:sz="4" w:space="0"/>
         </w:tcBorders>
       </w:tcPr>
@@ -13555,10 +14227,10 @@
       <w:tcPr>
         <w:shd w:val="clear" w:color="ffffff" w:themeColor="light1" w:fill="ffffff" w:themeFill="light1"/>
         <w:tcBorders>
-          <w:top w:val="none"/>
-          <w:left w:val="none"/>
+          <w:top w:val="none" w:color="000000" w:sz="4" w:space="0"/>
+          <w:left w:val="none" w:color="000000" w:sz="4" w:space="0"/>
           <w:bottom w:val="single" w:color="000000" w:themeColor="accent1" w:themeTint="80" w:sz="4" w:space="0"/>
-          <w:right w:val="none"/>
+          <w:right w:val="none" w:color="000000" w:sz="4" w:space="0"/>
         </w:tcBorders>
       </w:tcPr>
     </w:tblStylePr>
@@ -13578,12 +14250,12 @@
         <w:tblBorders/>
       </w:tblPr>
       <w:tcPr>
-        <w:shd w:color="ffffff"/>
+        <w:shd w:val="clear" w:color="ffffff"/>
         <w:tcBorders>
-          <w:top w:val="none"/>
+          <w:top w:val="none" w:color="000000" w:sz="4" w:space="0"/>
           <w:left w:val="single" w:color="000000" w:themeColor="accent1" w:themeTint="80" w:sz="4" w:space="0"/>
-          <w:bottom w:val="none"/>
-          <w:right w:val="none"/>
+          <w:bottom w:val="none" w:color="000000" w:sz="4" w:space="0"/>
+          <w:right w:val="none" w:color="000000" w:sz="4" w:space="0"/>
         </w:tcBorders>
       </w:tcPr>
     </w:tblStylePr>
@@ -13606,9 +14278,9 @@
         <w:shd w:val="clear" w:color="ffffff" w:themeColor="light1" w:fill="ffffff" w:themeFill="light1"/>
         <w:tcBorders>
           <w:top w:val="single" w:color="000000" w:themeColor="accent1" w:themeTint="80" w:sz="4" w:space="0"/>
-          <w:left w:val="none"/>
-          <w:bottom w:val="none"/>
-          <w:right w:val="none"/>
+          <w:left w:val="none" w:color="000000" w:sz="4" w:space="0"/>
+          <w:bottom w:val="none" w:color="000000" w:sz="4" w:space="0"/>
+          <w:right w:val="none" w:color="000000" w:sz="4" w:space="0"/>
         </w:tcBorders>
       </w:tcPr>
     </w:tblStylePr>
@@ -13678,9 +14350,9 @@
       </w:tcPr>
     </w:tblStylePr>
   </w:style>
-  <w:style w:type="table" w:styleId="99">
+  <w:style w:type="table" w:styleId="739">
     <w:name w:val="Grid Table 7 Colorful - Accent 2"/>
-    <w:basedOn w:val="618"/>
+    <w:basedOn w:val="833"/>
     <w:uiPriority w:val="99"/>
     <w:pPr>
       <w:pBdr/>
@@ -13782,11 +14454,11 @@
         <w:tblBorders/>
       </w:tblPr>
       <w:tcPr>
-        <w:shd w:color="ffffff"/>
+        <w:shd w:val="clear" w:color="ffffff"/>
         <w:tcBorders>
-          <w:top w:val="none"/>
-          <w:left w:val="none"/>
-          <w:bottom w:val="none"/>
+          <w:top w:val="none" w:color="000000" w:sz="4" w:space="0"/>
+          <w:left w:val="none" w:color="000000" w:sz="4" w:space="0"/>
+          <w:bottom w:val="none" w:color="000000" w:sz="4" w:space="0"/>
           <w:right w:val="single" w:color="000000" w:themeColor="accent2" w:themeTint="97" w:sz="4" w:space="0"/>
         </w:tcBorders>
       </w:tcPr>
@@ -13809,10 +14481,10 @@
       <w:tcPr>
         <w:shd w:val="clear" w:color="ffffff" w:themeColor="light1" w:fill="ffffff" w:themeFill="light1"/>
         <w:tcBorders>
-          <w:top w:val="none"/>
-          <w:left w:val="none"/>
+          <w:top w:val="none" w:color="000000" w:sz="4" w:space="0"/>
+          <w:left w:val="none" w:color="000000" w:sz="4" w:space="0"/>
           <w:bottom w:val="single" w:color="000000" w:themeColor="accent2" w:themeTint="97" w:sz="4" w:space="0"/>
-          <w:right w:val="none"/>
+          <w:right w:val="none" w:color="000000" w:sz="4" w:space="0"/>
         </w:tcBorders>
       </w:tcPr>
     </w:tblStylePr>
@@ -13832,12 +14504,12 @@
         <w:tblBorders/>
       </w:tblPr>
       <w:tcPr>
-        <w:shd w:color="ffffff"/>
+        <w:shd w:val="clear" w:color="ffffff"/>
         <w:tcBorders>
-          <w:top w:val="none"/>
+          <w:top w:val="none" w:color="000000" w:sz="4" w:space="0"/>
           <w:left w:val="single" w:color="000000" w:themeColor="accent2" w:themeTint="97" w:sz="4" w:space="0"/>
-          <w:bottom w:val="none"/>
-          <w:right w:val="none"/>
+          <w:bottom w:val="none" w:color="000000" w:sz="4" w:space="0"/>
+          <w:right w:val="none" w:color="000000" w:sz="4" w:space="0"/>
         </w:tcBorders>
       </w:tcPr>
     </w:tblStylePr>
@@ -13860,9 +14532,9 @@
         <w:shd w:val="clear" w:color="ffffff" w:themeColor="light1" w:fill="ffffff" w:themeFill="light1"/>
         <w:tcBorders>
           <w:top w:val="single" w:color="000000" w:themeColor="accent2" w:themeTint="97" w:sz="4" w:space="0"/>
-          <w:left w:val="none"/>
-          <w:bottom w:val="none"/>
-          <w:right w:val="none"/>
+          <w:left w:val="none" w:color="000000" w:sz="4" w:space="0"/>
+          <w:bottom w:val="none" w:color="000000" w:sz="4" w:space="0"/>
+          <w:right w:val="none" w:color="000000" w:sz="4" w:space="0"/>
         </w:tcBorders>
       </w:tcPr>
     </w:tblStylePr>
@@ -13932,9 +14604,9 @@
       </w:tcPr>
     </w:tblStylePr>
   </w:style>
-  <w:style w:type="table" w:styleId="100">
+  <w:style w:type="table" w:styleId="740">
     <w:name w:val="Grid Table 7 Colorful - Accent 3"/>
-    <w:basedOn w:val="618"/>
+    <w:basedOn w:val="833"/>
     <w:uiPriority w:val="99"/>
     <w:pPr>
       <w:pBdr/>
@@ -14036,11 +14708,11 @@
         <w:tblBorders/>
       </w:tblPr>
       <w:tcPr>
-        <w:shd w:color="ffffff"/>
+        <w:shd w:val="clear" w:color="ffffff"/>
         <w:tcBorders>
-          <w:top w:val="none"/>
-          <w:left w:val="none"/>
-          <w:bottom w:val="none"/>
+          <w:top w:val="none" w:color="000000" w:sz="4" w:space="0"/>
+          <w:left w:val="none" w:color="000000" w:sz="4" w:space="0"/>
+          <w:bottom w:val="none" w:color="000000" w:sz="4" w:space="0"/>
           <w:right w:val="single" w:color="000000" w:themeColor="accent3" w:themeTint="FE" w:sz="4" w:space="0"/>
         </w:tcBorders>
       </w:tcPr>
@@ -14063,10 +14735,10 @@
       <w:tcPr>
         <w:shd w:val="clear" w:color="ffffff" w:themeColor="light1" w:fill="ffffff" w:themeFill="light1"/>
         <w:tcBorders>
-          <w:top w:val="none"/>
-          <w:left w:val="none"/>
+          <w:top w:val="none" w:color="000000" w:sz="4" w:space="0"/>
+          <w:left w:val="none" w:color="000000" w:sz="4" w:space="0"/>
           <w:bottom w:val="single" w:color="000000" w:themeColor="accent3" w:themeTint="FE" w:sz="4" w:space="0"/>
-          <w:right w:val="none"/>
+          <w:right w:val="none" w:color="000000" w:sz="4" w:space="0"/>
         </w:tcBorders>
       </w:tcPr>
     </w:tblStylePr>
@@ -14086,12 +14758,12 @@
         <w:tblBorders/>
       </w:tblPr>
       <w:tcPr>
-        <w:shd w:color="ffffff"/>
+        <w:shd w:val="clear" w:color="ffffff"/>
         <w:tcBorders>
-          <w:top w:val="none"/>
+          <w:top w:val="none" w:color="000000" w:sz="4" w:space="0"/>
           <w:left w:val="single" w:color="000000" w:themeColor="accent3" w:themeTint="FE" w:sz="4" w:space="0"/>
-          <w:bottom w:val="none"/>
-          <w:right w:val="none"/>
+          <w:bottom w:val="none" w:color="000000" w:sz="4" w:space="0"/>
+          <w:right w:val="none" w:color="000000" w:sz="4" w:space="0"/>
         </w:tcBorders>
       </w:tcPr>
     </w:tblStylePr>
@@ -14114,9 +14786,9 @@
         <w:shd w:val="clear" w:color="ffffff" w:themeColor="light1" w:fill="ffffff" w:themeFill="light1"/>
         <w:tcBorders>
           <w:top w:val="single" w:color="000000" w:themeColor="accent3" w:themeTint="FE" w:sz="4" w:space="0"/>
-          <w:left w:val="none"/>
-          <w:bottom w:val="none"/>
-          <w:right w:val="none"/>
+          <w:left w:val="none" w:color="000000" w:sz="4" w:space="0"/>
+          <w:bottom w:val="none" w:color="000000" w:sz="4" w:space="0"/>
+          <w:right w:val="none" w:color="000000" w:sz="4" w:space="0"/>
         </w:tcBorders>
       </w:tcPr>
     </w:tblStylePr>
@@ -14186,9 +14858,9 @@
       </w:tcPr>
     </w:tblStylePr>
   </w:style>
-  <w:style w:type="table" w:styleId="101">
+  <w:style w:type="table" w:styleId="741">
     <w:name w:val="Grid Table 7 Colorful - Accent 4"/>
-    <w:basedOn w:val="618"/>
+    <w:basedOn w:val="833"/>
     <w:uiPriority w:val="99"/>
     <w:pPr>
       <w:pBdr/>
@@ -14290,11 +14962,11 @@
         <w:tblBorders/>
       </w:tblPr>
       <w:tcPr>
-        <w:shd w:color="ffffff"/>
+        <w:shd w:val="clear" w:color="ffffff"/>
         <w:tcBorders>
-          <w:top w:val="none"/>
-          <w:left w:val="none"/>
-          <w:bottom w:val="none"/>
+          <w:top w:val="none" w:color="000000" w:sz="4" w:space="0"/>
+          <w:left w:val="none" w:color="000000" w:sz="4" w:space="0"/>
+          <w:bottom w:val="none" w:color="000000" w:sz="4" w:space="0"/>
           <w:right w:val="single" w:color="000000" w:themeColor="accent4" w:themeTint="9A" w:sz="4" w:space="0"/>
         </w:tcBorders>
       </w:tcPr>
@@ -14317,10 +14989,10 @@
       <w:tcPr>
         <w:shd w:val="clear" w:color="ffffff" w:themeColor="light1" w:fill="ffffff" w:themeFill="light1"/>
         <w:tcBorders>
-          <w:top w:val="none"/>
-          <w:left w:val="none"/>
+          <w:top w:val="none" w:color="000000" w:sz="4" w:space="0"/>
+          <w:left w:val="none" w:color="000000" w:sz="4" w:space="0"/>
           <w:bottom w:val="single" w:color="000000" w:themeColor="accent4" w:themeTint="9A" w:sz="4" w:space="0"/>
-          <w:right w:val="none"/>
+          <w:right w:val="none" w:color="000000" w:sz="4" w:space="0"/>
         </w:tcBorders>
       </w:tcPr>
     </w:tblStylePr>
@@ -14340,12 +15012,12 @@
         <w:tblBorders/>
       </w:tblPr>
       <w:tcPr>
-        <w:shd w:color="ffffff"/>
+        <w:shd w:val="clear" w:color="ffffff"/>
         <w:tcBorders>
-          <w:top w:val="none"/>
+          <w:top w:val="none" w:color="000000" w:sz="4" w:space="0"/>
           <w:left w:val="single" w:color="000000" w:themeColor="accent4" w:themeTint="9A" w:sz="4" w:space="0"/>
-          <w:bottom w:val="none"/>
-          <w:right w:val="none"/>
+          <w:bottom w:val="none" w:color="000000" w:sz="4" w:space="0"/>
+          <w:right w:val="none" w:color="000000" w:sz="4" w:space="0"/>
         </w:tcBorders>
       </w:tcPr>
     </w:tblStylePr>
@@ -14368,9 +15040,9 @@
         <w:shd w:val="clear" w:color="ffffff" w:themeColor="light1" w:fill="ffffff" w:themeFill="light1"/>
         <w:tcBorders>
           <w:top w:val="single" w:color="000000" w:themeColor="accent4" w:themeTint="9A" w:sz="4" w:space="0"/>
-          <w:left w:val="none"/>
-          <w:bottom w:val="none"/>
-          <w:right w:val="none"/>
+          <w:left w:val="none" w:color="000000" w:sz="4" w:space="0"/>
+          <w:bottom w:val="none" w:color="000000" w:sz="4" w:space="0"/>
+          <w:right w:val="none" w:color="000000" w:sz="4" w:space="0"/>
         </w:tcBorders>
       </w:tcPr>
     </w:tblStylePr>
@@ -14440,9 +15112,9 @@
       </w:tcPr>
     </w:tblStylePr>
   </w:style>
-  <w:style w:type="table" w:styleId="102">
+  <w:style w:type="table" w:styleId="742">
     <w:name w:val="Grid Table 7 Colorful - Accent 5"/>
-    <w:basedOn w:val="618"/>
+    <w:basedOn w:val="833"/>
     <w:uiPriority w:val="99"/>
     <w:pPr>
       <w:pBdr/>
@@ -14544,11 +15216,11 @@
         <w:tblBorders/>
       </w:tblPr>
       <w:tcPr>
-        <w:shd w:color="ffffff"/>
+        <w:shd w:val="clear" w:color="ffffff"/>
         <w:tcBorders>
-          <w:top w:val="none"/>
-          <w:left w:val="none"/>
-          <w:bottom w:val="none"/>
+          <w:top w:val="none" w:color="000000" w:sz="4" w:space="0"/>
+          <w:left w:val="none" w:color="000000" w:sz="4" w:space="0"/>
+          <w:bottom w:val="none" w:color="000000" w:sz="4" w:space="0"/>
           <w:right w:val="single" w:color="000000" w:themeColor="accent5" w:themeTint="90" w:sz="4" w:space="0"/>
         </w:tcBorders>
       </w:tcPr>
@@ -14571,10 +15243,10 @@
       <w:tcPr>
         <w:shd w:val="clear" w:color="ffffff" w:themeColor="light1" w:fill="ffffff" w:themeFill="light1"/>
         <w:tcBorders>
-          <w:top w:val="none"/>
-          <w:left w:val="none"/>
+          <w:top w:val="none" w:color="000000" w:sz="4" w:space="0"/>
+          <w:left w:val="none" w:color="000000" w:sz="4" w:space="0"/>
           <w:bottom w:val="single" w:color="000000" w:themeColor="accent5" w:themeTint="90" w:sz="4" w:space="0"/>
-          <w:right w:val="none"/>
+          <w:right w:val="none" w:color="000000" w:sz="4" w:space="0"/>
         </w:tcBorders>
       </w:tcPr>
     </w:tblStylePr>
@@ -14594,12 +15266,12 @@
         <w:tblBorders/>
       </w:tblPr>
       <w:tcPr>
-        <w:shd w:color="ffffff"/>
+        <w:shd w:val="clear" w:color="ffffff"/>
         <w:tcBorders>
-          <w:top w:val="none"/>
+          <w:top w:val="none" w:color="000000" w:sz="4" w:space="0"/>
           <w:left w:val="single" w:color="000000" w:themeColor="accent5" w:themeTint="90" w:sz="4" w:space="0"/>
-          <w:bottom w:val="none"/>
-          <w:right w:val="none"/>
+          <w:bottom w:val="none" w:color="000000" w:sz="4" w:space="0"/>
+          <w:right w:val="none" w:color="000000" w:sz="4" w:space="0"/>
         </w:tcBorders>
       </w:tcPr>
     </w:tblStylePr>
@@ -14622,9 +15294,9 @@
         <w:shd w:val="clear" w:color="ffffff" w:themeColor="light1" w:fill="ffffff" w:themeFill="light1"/>
         <w:tcBorders>
           <w:top w:val="single" w:color="000000" w:themeColor="accent5" w:themeTint="90" w:sz="4" w:space="0"/>
-          <w:left w:val="none"/>
-          <w:bottom w:val="none"/>
-          <w:right w:val="none"/>
+          <w:left w:val="none" w:color="000000" w:sz="4" w:space="0"/>
+          <w:bottom w:val="none" w:color="000000" w:sz="4" w:space="0"/>
+          <w:right w:val="none" w:color="000000" w:sz="4" w:space="0"/>
         </w:tcBorders>
       </w:tcPr>
     </w:tblStylePr>
@@ -14694,9 +15366,9 @@
       </w:tcPr>
     </w:tblStylePr>
   </w:style>
-  <w:style w:type="table" w:styleId="103">
+  <w:style w:type="table" w:styleId="743">
     <w:name w:val="Grid Table 7 Colorful - Accent 6"/>
-    <w:basedOn w:val="618"/>
+    <w:basedOn w:val="833"/>
     <w:uiPriority w:val="99"/>
     <w:pPr>
       <w:pBdr/>
@@ -14798,11 +15470,11 @@
         <w:tblBorders/>
       </w:tblPr>
       <w:tcPr>
-        <w:shd w:color="ffffff"/>
+        <w:shd w:val="clear" w:color="ffffff"/>
         <w:tcBorders>
-          <w:top w:val="none"/>
-          <w:left w:val="none"/>
-          <w:bottom w:val="none"/>
+          <w:top w:val="none" w:color="000000" w:sz="4" w:space="0"/>
+          <w:left w:val="none" w:color="000000" w:sz="4" w:space="0"/>
+          <w:bottom w:val="none" w:color="000000" w:sz="4" w:space="0"/>
           <w:right w:val="single" w:color="000000" w:themeColor="accent6" w:themeTint="90" w:sz="4" w:space="0"/>
         </w:tcBorders>
       </w:tcPr>
@@ -14825,10 +15497,10 @@
       <w:tcPr>
         <w:shd w:val="clear" w:color="ffffff" w:themeColor="light1" w:fill="ffffff" w:themeFill="light1"/>
         <w:tcBorders>
-          <w:top w:val="none"/>
-          <w:left w:val="none"/>
+          <w:top w:val="none" w:color="000000" w:sz="4" w:space="0"/>
+          <w:left w:val="none" w:color="000000" w:sz="4" w:space="0"/>
           <w:bottom w:val="single" w:color="000000" w:themeColor="accent6" w:themeTint="90" w:sz="4" w:space="0"/>
-          <w:right w:val="none"/>
+          <w:right w:val="none" w:color="000000" w:sz="4" w:space="0"/>
         </w:tcBorders>
       </w:tcPr>
     </w:tblStylePr>
@@ -14848,12 +15520,12 @@
         <w:tblBorders/>
       </w:tblPr>
       <w:tcPr>
-        <w:shd w:color="ffffff"/>
+        <w:shd w:val="clear" w:color="ffffff"/>
         <w:tcBorders>
-          <w:top w:val="none"/>
+          <w:top w:val="none" w:color="000000" w:sz="4" w:space="0"/>
           <w:left w:val="single" w:color="000000" w:themeColor="accent6" w:themeTint="90" w:sz="4" w:space="0"/>
-          <w:bottom w:val="none"/>
-          <w:right w:val="none"/>
+          <w:bottom w:val="none" w:color="000000" w:sz="4" w:space="0"/>
+          <w:right w:val="none" w:color="000000" w:sz="4" w:space="0"/>
         </w:tcBorders>
       </w:tcPr>
     </w:tblStylePr>
@@ -14876,9 +15548,9 @@
         <w:shd w:val="clear" w:color="ffffff" w:themeColor="light1" w:fill="ffffff" w:themeFill="light1"/>
         <w:tcBorders>
           <w:top w:val="single" w:color="000000" w:themeColor="accent6" w:themeTint="90" w:sz="4" w:space="0"/>
-          <w:left w:val="none"/>
-          <w:bottom w:val="none"/>
-          <w:right w:val="none"/>
+          <w:left w:val="none" w:color="000000" w:sz="4" w:space="0"/>
+          <w:bottom w:val="none" w:color="000000" w:sz="4" w:space="0"/>
+          <w:right w:val="none" w:color="000000" w:sz="4" w:space="0"/>
         </w:tcBorders>
       </w:tcPr>
     </w:tblStylePr>
@@ -14948,9 +15620,9 @@
       </w:tcPr>
     </w:tblStylePr>
   </w:style>
-  <w:style w:type="table" w:styleId="104">
+  <w:style w:type="table" w:styleId="744">
     <w:name w:val="List Table 1 Light"/>
-    <w:basedOn w:val="618"/>
+    <w:basedOn w:val="833"/>
     <w:uiPriority w:val="99"/>
     <w:pPr>
       <w:pBdr/>
@@ -15164,9 +15836,9 @@
       </w:tcPr>
     </w:tblStylePr>
   </w:style>
-  <w:style w:type="table" w:styleId="105">
+  <w:style w:type="table" w:styleId="745">
     <w:name w:val="List Table 1 Light - Accent 1"/>
-    <w:basedOn w:val="618"/>
+    <w:basedOn w:val="833"/>
     <w:uiPriority w:val="99"/>
     <w:pPr>
       <w:pBdr/>
@@ -15380,9 +16052,9 @@
       </w:tcPr>
     </w:tblStylePr>
   </w:style>
-  <w:style w:type="table" w:styleId="106">
+  <w:style w:type="table" w:styleId="746">
     <w:name w:val="List Table 1 Light - Accent 2"/>
-    <w:basedOn w:val="618"/>
+    <w:basedOn w:val="833"/>
     <w:uiPriority w:val="99"/>
     <w:pPr>
       <w:pBdr/>
@@ -15596,9 +16268,9 @@
       </w:tcPr>
     </w:tblStylePr>
   </w:style>
-  <w:style w:type="table" w:styleId="107">
+  <w:style w:type="table" w:styleId="747">
     <w:name w:val="List Table 1 Light - Accent 3"/>
-    <w:basedOn w:val="618"/>
+    <w:basedOn w:val="833"/>
     <w:uiPriority w:val="99"/>
     <w:pPr>
       <w:pBdr/>
@@ -15812,9 +16484,9 @@
       </w:tcPr>
     </w:tblStylePr>
   </w:style>
-  <w:style w:type="table" w:styleId="108">
+  <w:style w:type="table" w:styleId="748">
     <w:name w:val="List Table 1 Light - Accent 4"/>
-    <w:basedOn w:val="618"/>
+    <w:basedOn w:val="833"/>
     <w:uiPriority w:val="99"/>
     <w:pPr>
       <w:pBdr/>
@@ -16028,9 +16700,9 @@
       </w:tcPr>
     </w:tblStylePr>
   </w:style>
-  <w:style w:type="table" w:styleId="109">
+  <w:style w:type="table" w:styleId="749">
     <w:name w:val="List Table 1 Light - Accent 5"/>
-    <w:basedOn w:val="618"/>
+    <w:basedOn w:val="833"/>
     <w:uiPriority w:val="99"/>
     <w:pPr>
       <w:pBdr/>
@@ -16244,9 +16916,9 @@
       </w:tcPr>
     </w:tblStylePr>
   </w:style>
-  <w:style w:type="table" w:styleId="110">
+  <w:style w:type="table" w:styleId="750">
     <w:name w:val="List Table 1 Light - Accent 6"/>
-    <w:basedOn w:val="618"/>
+    <w:basedOn w:val="833"/>
     <w:uiPriority w:val="99"/>
     <w:pPr>
       <w:pBdr/>
@@ -16460,9 +17132,9 @@
       </w:tcPr>
     </w:tblStylePr>
   </w:style>
-  <w:style w:type="table" w:styleId="111">
+  <w:style w:type="table" w:styleId="751">
     <w:name w:val="List Table 2"/>
-    <w:basedOn w:val="618"/>
+    <w:basedOn w:val="833"/>
     <w:uiPriority w:val="99"/>
     <w:pPr>
       <w:pBdr/>
@@ -16698,9 +17370,9 @@
       </w:tcPr>
     </w:tblStylePr>
   </w:style>
-  <w:style w:type="table" w:styleId="112">
+  <w:style w:type="table" w:styleId="752">
     <w:name w:val="List Table 2 - Accent 1"/>
-    <w:basedOn w:val="618"/>
+    <w:basedOn w:val="833"/>
     <w:uiPriority w:val="99"/>
     <w:pPr>
       <w:pBdr/>
@@ -16936,9 +17608,9 @@
       </w:tcPr>
     </w:tblStylePr>
   </w:style>
-  <w:style w:type="table" w:styleId="113">
+  <w:style w:type="table" w:styleId="753">
     <w:name w:val="List Table 2 - Accent 2"/>
-    <w:basedOn w:val="618"/>
+    <w:basedOn w:val="833"/>
     <w:uiPriority w:val="99"/>
     <w:pPr>
       <w:pBdr/>
@@ -17174,9 +17846,9 @@
       </w:tcPr>
     </w:tblStylePr>
   </w:style>
-  <w:style w:type="table" w:styleId="114">
+  <w:style w:type="table" w:styleId="754">
     <w:name w:val="List Table 2 - Accent 3"/>
-    <w:basedOn w:val="618"/>
+    <w:basedOn w:val="833"/>
     <w:uiPriority w:val="99"/>
     <w:pPr>
       <w:pBdr/>
@@ -17412,9 +18084,9 @@
       </w:tcPr>
     </w:tblStylePr>
   </w:style>
-  <w:style w:type="table" w:styleId="115">
+  <w:style w:type="table" w:styleId="755">
     <w:name w:val="List Table 2 - Accent 4"/>
-    <w:basedOn w:val="618"/>
+    <w:basedOn w:val="833"/>
     <w:uiPriority w:val="99"/>
     <w:pPr>
       <w:pBdr/>
@@ -17650,9 +18322,9 @@
       </w:tcPr>
     </w:tblStylePr>
   </w:style>
-  <w:style w:type="table" w:styleId="116">
+  <w:style w:type="table" w:styleId="756">
     <w:name w:val="List Table 2 - Accent 5"/>
-    <w:basedOn w:val="618"/>
+    <w:basedOn w:val="833"/>
     <w:uiPriority w:val="99"/>
     <w:pPr>
       <w:pBdr/>
@@ -17888,9 +18560,9 @@
       </w:tcPr>
     </w:tblStylePr>
   </w:style>
-  <w:style w:type="table" w:styleId="117">
+  <w:style w:type="table" w:styleId="757">
     <w:name w:val="List Table 2 - Accent 6"/>
-    <w:basedOn w:val="618"/>
+    <w:basedOn w:val="833"/>
     <w:uiPriority w:val="99"/>
     <w:pPr>
       <w:pBdr/>
@@ -18126,9 +18798,9 @@
       </w:tcPr>
     </w:tblStylePr>
   </w:style>
-  <w:style w:type="table" w:styleId="118">
+  <w:style w:type="table" w:styleId="758">
     <w:name w:val="List Table 3"/>
-    <w:basedOn w:val="618"/>
+    <w:basedOn w:val="833"/>
     <w:uiPriority w:val="99"/>
     <w:pPr>
       <w:pBdr/>
@@ -18354,9 +19026,9 @@
       </w:tcPr>
     </w:tblStylePr>
   </w:style>
-  <w:style w:type="table" w:styleId="119">
+  <w:style w:type="table" w:styleId="759">
     <w:name w:val="List Table 3 - Accent 1"/>
-    <w:basedOn w:val="618"/>
+    <w:basedOn w:val="833"/>
     <w:uiPriority w:val="99"/>
     <w:pPr>
       <w:pBdr/>
@@ -18582,9 +19254,9 @@
       </w:tcPr>
     </w:tblStylePr>
   </w:style>
-  <w:style w:type="table" w:styleId="120">
+  <w:style w:type="table" w:styleId="760">
     <w:name w:val="List Table 3 - Accent 2"/>
-    <w:basedOn w:val="618"/>
+    <w:basedOn w:val="833"/>
     <w:uiPriority w:val="99"/>
     <w:pPr>
       <w:pBdr/>
@@ -18810,9 +19482,9 @@
       </w:tcPr>
     </w:tblStylePr>
   </w:style>
-  <w:style w:type="table" w:styleId="121">
+  <w:style w:type="table" w:styleId="761">
     <w:name w:val="List Table 3 - Accent 3"/>
-    <w:basedOn w:val="618"/>
+    <w:basedOn w:val="833"/>
     <w:uiPriority w:val="99"/>
     <w:pPr>
       <w:pBdr/>
@@ -19038,9 +19710,9 @@
       </w:tcPr>
     </w:tblStylePr>
   </w:style>
-  <w:style w:type="table" w:styleId="122">
+  <w:style w:type="table" w:styleId="762">
     <w:name w:val="List Table 3 - Accent 4"/>
-    <w:basedOn w:val="618"/>
+    <w:basedOn w:val="833"/>
     <w:uiPriority w:val="99"/>
     <w:pPr>
       <w:pBdr/>
@@ -19266,9 +19938,9 @@
       </w:tcPr>
     </w:tblStylePr>
   </w:style>
-  <w:style w:type="table" w:styleId="123">
+  <w:style w:type="table" w:styleId="763">
     <w:name w:val="List Table 3 - Accent 5"/>
-    <w:basedOn w:val="618"/>
+    <w:basedOn w:val="833"/>
     <w:uiPriority w:val="99"/>
     <w:pPr>
       <w:pBdr/>
@@ -19494,9 +20166,9 @@
       </w:tcPr>
     </w:tblStylePr>
   </w:style>
-  <w:style w:type="table" w:styleId="124">
+  <w:style w:type="table" w:styleId="764">
     <w:name w:val="List Table 3 - Accent 6"/>
-    <w:basedOn w:val="618"/>
+    <w:basedOn w:val="833"/>
     <w:uiPriority w:val="99"/>
     <w:pPr>
       <w:pBdr/>
@@ -19722,9 +20394,9 @@
       </w:tcPr>
     </w:tblStylePr>
   </w:style>
-  <w:style w:type="table" w:styleId="125">
+  <w:style w:type="table" w:styleId="765">
     <w:name w:val="List Table 4"/>
-    <w:basedOn w:val="618"/>
+    <w:basedOn w:val="833"/>
     <w:uiPriority w:val="99"/>
     <w:pPr>
       <w:pBdr/>
@@ -19947,9 +20619,9 @@
       </w:tcPr>
     </w:tblStylePr>
   </w:style>
-  <w:style w:type="table" w:styleId="126">
+  <w:style w:type="table" w:styleId="766">
     <w:name w:val="List Table 4 - Accent 1"/>
-    <w:basedOn w:val="618"/>
+    <w:basedOn w:val="833"/>
     <w:uiPriority w:val="99"/>
     <w:pPr>
       <w:pBdr/>
@@ -20172,9 +20844,9 @@
       </w:tcPr>
     </w:tblStylePr>
   </w:style>
-  <w:style w:type="table" w:styleId="127">
+  <w:style w:type="table" w:styleId="767">
     <w:name w:val="List Table 4 - Accent 2"/>
-    <w:basedOn w:val="618"/>
+    <w:basedOn w:val="833"/>
     <w:uiPriority w:val="99"/>
     <w:pPr>
       <w:pBdr/>
@@ -20397,9 +21069,9 @@
       </w:tcPr>
     </w:tblStylePr>
   </w:style>
-  <w:style w:type="table" w:styleId="128">
+  <w:style w:type="table" w:styleId="768">
     <w:name w:val="List Table 4 - Accent 3"/>
-    <w:basedOn w:val="618"/>
+    <w:basedOn w:val="833"/>
     <w:uiPriority w:val="99"/>
     <w:pPr>
       <w:pBdr/>
@@ -20622,9 +21294,9 @@
       </w:tcPr>
     </w:tblStylePr>
   </w:style>
-  <w:style w:type="table" w:styleId="129">
+  <w:style w:type="table" w:styleId="769">
     <w:name w:val="List Table 4 - Accent 4"/>
-    <w:basedOn w:val="618"/>
+    <w:basedOn w:val="833"/>
     <w:uiPriority w:val="99"/>
     <w:pPr>
       <w:pBdr/>
@@ -20847,9 +21519,9 @@
       </w:tcPr>
     </w:tblStylePr>
   </w:style>
-  <w:style w:type="table" w:styleId="130">
+  <w:style w:type="table" w:styleId="770">
     <w:name w:val="List Table 4 - Accent 5"/>
-    <w:basedOn w:val="618"/>
+    <w:basedOn w:val="833"/>
     <w:uiPriority w:val="99"/>
     <w:pPr>
       <w:pBdr/>
@@ -21072,9 +21744,9 @@
       </w:tcPr>
     </w:tblStylePr>
   </w:style>
-  <w:style w:type="table" w:styleId="131">
+  <w:style w:type="table" w:styleId="771">
     <w:name w:val="List Table 4 - Accent 6"/>
-    <w:basedOn w:val="618"/>
+    <w:basedOn w:val="833"/>
     <w:uiPriority w:val="99"/>
     <w:pPr>
       <w:pBdr/>
@@ -21297,9 +21969,9 @@
       </w:tcPr>
     </w:tblStylePr>
   </w:style>
-  <w:style w:type="table" w:styleId="132">
+  <w:style w:type="table" w:styleId="772">
     <w:name w:val="List Table 5 Dark"/>
-    <w:basedOn w:val="618"/>
+    <w:basedOn w:val="833"/>
     <w:uiPriority w:val="99"/>
     <w:pPr>
       <w:pBdr/>
@@ -21539,9 +22211,9 @@
       </w:tcPr>
     </w:tblStylePr>
   </w:style>
-  <w:style w:type="table" w:styleId="133">
+  <w:style w:type="table" w:styleId="773">
     <w:name w:val="List Table 5 Dark - Accent 1"/>
-    <w:basedOn w:val="618"/>
+    <w:basedOn w:val="833"/>
     <w:uiPriority w:val="99"/>
     <w:pPr>
       <w:pBdr/>
@@ -21781,9 +22453,9 @@
       </w:tcPr>
     </w:tblStylePr>
   </w:style>
-  <w:style w:type="table" w:styleId="134">
+  <w:style w:type="table" w:styleId="774">
     <w:name w:val="List Table 5 Dark - Accent 2"/>
-    <w:basedOn w:val="618"/>
+    <w:basedOn w:val="833"/>
     <w:uiPriority w:val="99"/>
     <w:pPr>
       <w:pBdr/>
@@ -22023,9 +22695,9 @@
       </w:tcPr>
     </w:tblStylePr>
   </w:style>
-  <w:style w:type="table" w:styleId="135">
+  <w:style w:type="table" w:styleId="775">
     <w:name w:val="List Table 5 Dark - Accent 3"/>
-    <w:basedOn w:val="618"/>
+    <w:basedOn w:val="833"/>
     <w:uiPriority w:val="99"/>
     <w:pPr>
       <w:pBdr/>
@@ -22265,9 +22937,9 @@
       </w:tcPr>
     </w:tblStylePr>
   </w:style>
-  <w:style w:type="table" w:styleId="136">
+  <w:style w:type="table" w:styleId="776">
     <w:name w:val="List Table 5 Dark - Accent 4"/>
-    <w:basedOn w:val="618"/>
+    <w:basedOn w:val="833"/>
     <w:uiPriority w:val="99"/>
     <w:pPr>
       <w:pBdr/>
@@ -22507,9 +23179,9 @@
       </w:tcPr>
     </w:tblStylePr>
   </w:style>
-  <w:style w:type="table" w:styleId="137">
+  <w:style w:type="table" w:styleId="777">
     <w:name w:val="List Table 5 Dark - Accent 5"/>
-    <w:basedOn w:val="618"/>
+    <w:basedOn w:val="833"/>
     <w:uiPriority w:val="99"/>
     <w:pPr>
       <w:pBdr/>
@@ -22749,9 +23421,9 @@
       </w:tcPr>
     </w:tblStylePr>
   </w:style>
-  <w:style w:type="table" w:styleId="138">
+  <w:style w:type="table" w:styleId="778">
     <w:name w:val="List Table 5 Dark - Accent 6"/>
-    <w:basedOn w:val="618"/>
+    <w:basedOn w:val="833"/>
     <w:uiPriority w:val="99"/>
     <w:pPr>
       <w:pBdr/>
@@ -22991,9 +23663,9 @@
       </w:tcPr>
     </w:tblStylePr>
   </w:style>
-  <w:style w:type="table" w:styleId="139">
+  <w:style w:type="table" w:styleId="779">
     <w:name w:val="List Table 6 Colorful"/>
-    <w:basedOn w:val="618"/>
+    <w:basedOn w:val="833"/>
     <w:uiPriority w:val="99"/>
     <w:pPr>
       <w:pBdr/>
@@ -23214,9 +23886,9 @@
       </w:tcPr>
     </w:tblStylePr>
   </w:style>
-  <w:style w:type="table" w:styleId="140">
+  <w:style w:type="table" w:styleId="780">
     <w:name w:val="List Table 6 Colorful - Accent 1"/>
-    <w:basedOn w:val="618"/>
+    <w:basedOn w:val="833"/>
     <w:uiPriority w:val="99"/>
     <w:pPr>
       <w:pBdr/>
@@ -23437,9 +24109,9 @@
       </w:tcPr>
     </w:tblStylePr>
   </w:style>
-  <w:style w:type="table" w:styleId="141">
+  <w:style w:type="table" w:styleId="781">
     <w:name w:val="List Table 6 Colorful - Accent 2"/>
-    <w:basedOn w:val="618"/>
+    <w:basedOn w:val="833"/>
     <w:uiPriority w:val="99"/>
     <w:pPr>
       <w:pBdr/>
@@ -23660,9 +24332,9 @@
       </w:tcPr>
     </w:tblStylePr>
   </w:style>
-  <w:style w:type="table" w:styleId="142">
+  <w:style w:type="table" w:styleId="782">
     <w:name w:val="List Table 6 Colorful - Accent 3"/>
-    <w:basedOn w:val="618"/>
+    <w:basedOn w:val="833"/>
     <w:uiPriority w:val="99"/>
     <w:pPr>
       <w:pBdr/>
@@ -23883,9 +24555,9 @@
       </w:tcPr>
     </w:tblStylePr>
   </w:style>
-  <w:style w:type="table" w:styleId="143">
+  <w:style w:type="table" w:styleId="783">
     <w:name w:val="List Table 6 Colorful - Accent 4"/>
-    <w:basedOn w:val="618"/>
+    <w:basedOn w:val="833"/>
     <w:uiPriority w:val="99"/>
     <w:pPr>
       <w:pBdr/>
@@ -24106,9 +24778,9 @@
       </w:tcPr>
     </w:tblStylePr>
   </w:style>
-  <w:style w:type="table" w:styleId="144">
+  <w:style w:type="table" w:styleId="784">
     <w:name w:val="List Table 6 Colorful - Accent 5"/>
-    <w:basedOn w:val="618"/>
+    <w:basedOn w:val="833"/>
     <w:uiPriority w:val="99"/>
     <w:pPr>
       <w:pBdr/>
@@ -24329,9 +25001,9 @@
       </w:tcPr>
     </w:tblStylePr>
   </w:style>
-  <w:style w:type="table" w:styleId="145">
+  <w:style w:type="table" w:styleId="785">
     <w:name w:val="List Table 6 Colorful - Accent 6"/>
-    <w:basedOn w:val="618"/>
+    <w:basedOn w:val="833"/>
     <w:uiPriority w:val="99"/>
     <w:pPr>
       <w:pBdr/>
@@ -24552,9 +25224,9 @@
       </w:tcPr>
     </w:tblStylePr>
   </w:style>
-  <w:style w:type="table" w:styleId="146">
+  <w:style w:type="table" w:styleId="786">
     <w:name w:val="List Table 7 Colorful"/>
-    <w:basedOn w:val="618"/>
+    <w:basedOn w:val="833"/>
     <w:uiPriority w:val="99"/>
     <w:pPr>
       <w:pBdr/>
@@ -24653,11 +25325,11 @@
         <w:tblBorders/>
       </w:tblPr>
       <w:tcPr>
-        <w:shd w:color="ffffff"/>
+        <w:shd w:val="clear" w:color="ffffff"/>
         <w:tcBorders>
-          <w:top w:val="none"/>
-          <w:left w:val="none"/>
-          <w:bottom w:val="none"/>
+          <w:top w:val="none" w:color="000000" w:sz="4" w:space="0"/>
+          <w:left w:val="none" w:color="000000" w:sz="4" w:space="0"/>
+          <w:bottom w:val="none" w:color="000000" w:sz="4" w:space="0"/>
           <w:right w:val="single" w:color="000000" w:themeColor="text1" w:themeTint="80" w:sz="4" w:space="0"/>
         </w:tcBorders>
       </w:tcPr>
@@ -24680,10 +25352,10 @@
       <w:tcPr>
         <w:shd w:val="clear" w:color="ffffff" w:themeColor="light1" w:fill="ffffff" w:themeFill="light1"/>
         <w:tcBorders>
-          <w:top w:val="none"/>
-          <w:left w:val="none"/>
+          <w:top w:val="none" w:color="000000" w:sz="4" w:space="0"/>
+          <w:left w:val="none" w:color="000000" w:sz="4" w:space="0"/>
           <w:bottom w:val="single" w:color="000000" w:themeColor="text1" w:themeTint="80" w:sz="4" w:space="0"/>
-          <w:right w:val="none"/>
+          <w:right w:val="none" w:color="000000" w:sz="4" w:space="0"/>
         </w:tcBorders>
       </w:tcPr>
     </w:tblStylePr>
@@ -24703,12 +25375,12 @@
         <w:tblBorders/>
       </w:tblPr>
       <w:tcPr>
-        <w:shd w:color="ffffff"/>
+        <w:shd w:val="clear" w:color="ffffff"/>
         <w:tcBorders>
-          <w:top w:val="none"/>
+          <w:top w:val="none" w:color="000000" w:sz="4" w:space="0"/>
           <w:left w:val="single" w:color="000000" w:themeColor="text1" w:themeTint="80" w:sz="4" w:space="0"/>
-          <w:bottom w:val="none"/>
-          <w:right w:val="none"/>
+          <w:bottom w:val="none" w:color="000000" w:sz="4" w:space="0"/>
+          <w:right w:val="none" w:color="000000" w:sz="4" w:space="0"/>
         </w:tcBorders>
       </w:tcPr>
     </w:tblStylePr>
@@ -24731,9 +25403,9 @@
         <w:shd w:val="clear" w:color="ffffff" w:themeColor="light1" w:fill="ffffff" w:themeFill="light1"/>
         <w:tcBorders>
           <w:top w:val="single" w:color="000000" w:themeColor="text1" w:themeTint="80" w:sz="4" w:space="0"/>
-          <w:left w:val="none"/>
-          <w:bottom w:val="none"/>
-          <w:right w:val="none"/>
+          <w:left w:val="none" w:color="000000" w:sz="4" w:space="0"/>
+          <w:bottom w:val="none" w:color="000000" w:sz="4" w:space="0"/>
+          <w:right w:val="none" w:color="000000" w:sz="4" w:space="0"/>
         </w:tcBorders>
       </w:tcPr>
     </w:tblStylePr>
@@ -24808,9 +25480,9 @@
       </w:tcPr>
     </w:tblStylePr>
   </w:style>
-  <w:style w:type="table" w:styleId="147">
+  <w:style w:type="table" w:styleId="787">
     <w:name w:val="List Table 7 Colorful - Accent 1"/>
-    <w:basedOn w:val="618"/>
+    <w:basedOn w:val="833"/>
     <w:uiPriority w:val="99"/>
     <w:pPr>
       <w:pBdr/>
@@ -24909,11 +25581,11 @@
         <w:tblBorders/>
       </w:tblPr>
       <w:tcPr>
-        <w:shd w:color="ffffff"/>
+        <w:shd w:val="clear" w:color="ffffff"/>
         <w:tcBorders>
-          <w:top w:val="none"/>
-          <w:left w:val="none"/>
-          <w:bottom w:val="none"/>
+          <w:top w:val="none" w:color="000000" w:sz="4" w:space="0"/>
+          <w:left w:val="none" w:color="000000" w:sz="4" w:space="0"/>
+          <w:bottom w:val="none" w:color="000000" w:sz="4" w:space="0"/>
           <w:right w:val="single" w:color="000000" w:themeColor="accent1" w:sz="4" w:space="0"/>
         </w:tcBorders>
       </w:tcPr>
@@ -24936,10 +25608,10 @@
       <w:tcPr>
         <w:shd w:val="clear" w:color="ffffff" w:themeColor="light1" w:fill="ffffff" w:themeFill="light1"/>
         <w:tcBorders>
-          <w:top w:val="none"/>
-          <w:left w:val="none"/>
+          <w:top w:val="none" w:color="000000" w:sz="4" w:space="0"/>
+          <w:left w:val="none" w:color="000000" w:sz="4" w:space="0"/>
           <w:bottom w:val="single" w:color="000000" w:themeColor="accent1" w:sz="4" w:space="0"/>
-          <w:right w:val="none"/>
+          <w:right w:val="none" w:color="000000" w:sz="4" w:space="0"/>
         </w:tcBorders>
       </w:tcPr>
     </w:tblStylePr>
@@ -24959,12 +25631,12 @@
         <w:tblBorders/>
       </w:tblPr>
       <w:tcPr>
-        <w:shd w:color="ffffff"/>
+        <w:shd w:val="clear" w:color="ffffff"/>
         <w:tcBorders>
-          <w:top w:val="none"/>
+          <w:top w:val="none" w:color="000000" w:sz="4" w:space="0"/>
           <w:left w:val="single" w:color="000000" w:themeColor="accent1" w:sz="4" w:space="0"/>
-          <w:bottom w:val="none"/>
-          <w:right w:val="none"/>
+          <w:bottom w:val="none" w:color="000000" w:sz="4" w:space="0"/>
+          <w:right w:val="none" w:color="000000" w:sz="4" w:space="0"/>
         </w:tcBorders>
       </w:tcPr>
     </w:tblStylePr>
@@ -24987,9 +25659,9 @@
         <w:shd w:val="clear" w:color="ffffff" w:themeColor="light1" w:fill="ffffff" w:themeFill="light1"/>
         <w:tcBorders>
           <w:top w:val="single" w:color="000000" w:themeColor="accent1" w:sz="4" w:space="0"/>
-          <w:left w:val="none"/>
-          <w:bottom w:val="none"/>
-          <w:right w:val="none"/>
+          <w:left w:val="none" w:color="000000" w:sz="4" w:space="0"/>
+          <w:bottom w:val="none" w:color="000000" w:sz="4" w:space="0"/>
+          <w:right w:val="none" w:color="000000" w:sz="4" w:space="0"/>
         </w:tcBorders>
       </w:tcPr>
     </w:tblStylePr>
@@ -25064,9 +25736,9 @@
       </w:tcPr>
     </w:tblStylePr>
   </w:style>
-  <w:style w:type="table" w:styleId="148">
+  <w:style w:type="table" w:styleId="788">
     <w:name w:val="List Table 7 Colorful - Accent 2"/>
-    <w:basedOn w:val="618"/>
+    <w:basedOn w:val="833"/>
     <w:uiPriority w:val="99"/>
     <w:pPr>
       <w:pBdr/>
@@ -25165,11 +25837,11 @@
         <w:tblBorders/>
       </w:tblPr>
       <w:tcPr>
-        <w:shd w:color="ffffff"/>
+        <w:shd w:val="clear" w:color="ffffff"/>
         <w:tcBorders>
-          <w:top w:val="none"/>
-          <w:left w:val="none"/>
-          <w:bottom w:val="none"/>
+          <w:top w:val="none" w:color="000000" w:sz="4" w:space="0"/>
+          <w:left w:val="none" w:color="000000" w:sz="4" w:space="0"/>
+          <w:bottom w:val="none" w:color="000000" w:sz="4" w:space="0"/>
           <w:right w:val="single" w:color="000000" w:themeColor="accent2" w:themeTint="97" w:sz="4" w:space="0"/>
         </w:tcBorders>
       </w:tcPr>
@@ -25192,10 +25864,10 @@
       <w:tcPr>
         <w:shd w:val="clear" w:color="ffffff" w:themeColor="light1" w:fill="ffffff" w:themeFill="light1"/>
         <w:tcBorders>
-          <w:top w:val="none"/>
-          <w:left w:val="none"/>
+          <w:top w:val="none" w:color="000000" w:sz="4" w:space="0"/>
+          <w:left w:val="none" w:color="000000" w:sz="4" w:space="0"/>
           <w:bottom w:val="single" w:color="000000" w:themeColor="accent2" w:themeTint="97" w:sz="4" w:space="0"/>
-          <w:right w:val="none"/>
+          <w:right w:val="none" w:color="000000" w:sz="4" w:space="0"/>
         </w:tcBorders>
       </w:tcPr>
     </w:tblStylePr>
@@ -25215,12 +25887,12 @@
         <w:tblBorders/>
       </w:tblPr>
       <w:tcPr>
-        <w:shd w:color="ffffff"/>
+        <w:shd w:val="clear" w:color="ffffff"/>
         <w:tcBorders>
-          <w:top w:val="none"/>
+          <w:top w:val="none" w:color="000000" w:sz="4" w:space="0"/>
           <w:left w:val="single" w:color="000000" w:themeColor="accent2" w:themeTint="97" w:sz="4" w:space="0"/>
-          <w:bottom w:val="none"/>
-          <w:right w:val="none"/>
+          <w:bottom w:val="none" w:color="000000" w:sz="4" w:space="0"/>
+          <w:right w:val="none" w:color="000000" w:sz="4" w:space="0"/>
         </w:tcBorders>
       </w:tcPr>
     </w:tblStylePr>
@@ -25243,9 +25915,9 @@
         <w:shd w:val="clear" w:color="ffffff" w:themeColor="light1" w:fill="ffffff" w:themeFill="light1"/>
         <w:tcBorders>
           <w:top w:val="single" w:color="000000" w:themeColor="accent2" w:themeTint="97" w:sz="4" w:space="0"/>
-          <w:left w:val="none"/>
-          <w:bottom w:val="none"/>
-          <w:right w:val="none"/>
+          <w:left w:val="none" w:color="000000" w:sz="4" w:space="0"/>
+          <w:bottom w:val="none" w:color="000000" w:sz="4" w:space="0"/>
+          <w:right w:val="none" w:color="000000" w:sz="4" w:space="0"/>
         </w:tcBorders>
       </w:tcPr>
     </w:tblStylePr>
@@ -25320,9 +25992,9 @@
       </w:tcPr>
     </w:tblStylePr>
   </w:style>
-  <w:style w:type="table" w:styleId="149">
+  <w:style w:type="table" w:styleId="789">
     <w:name w:val="List Table 7 Colorful - Accent 3"/>
-    <w:basedOn w:val="618"/>
+    <w:basedOn w:val="833"/>
     <w:uiPriority w:val="99"/>
     <w:pPr>
       <w:pBdr/>
@@ -25421,11 +26093,11 @@
         <w:tblBorders/>
       </w:tblPr>
       <w:tcPr>
-        <w:shd w:color="ffffff"/>
+        <w:shd w:val="clear" w:color="ffffff"/>
         <w:tcBorders>
-          <w:top w:val="none"/>
-          <w:left w:val="none"/>
-          <w:bottom w:val="none"/>
+          <w:top w:val="none" w:color="000000" w:sz="4" w:space="0"/>
+          <w:left w:val="none" w:color="000000" w:sz="4" w:space="0"/>
+          <w:bottom w:val="none" w:color="000000" w:sz="4" w:space="0"/>
           <w:right w:val="single" w:color="000000" w:themeColor="accent3" w:themeTint="98" w:sz="4" w:space="0"/>
         </w:tcBorders>
       </w:tcPr>
@@ -25448,10 +26120,10 @@
       <w:tcPr>
         <w:shd w:val="clear" w:color="ffffff" w:themeColor="light1" w:fill="ffffff" w:themeFill="light1"/>
         <w:tcBorders>
-          <w:top w:val="none"/>
-          <w:left w:val="none"/>
+          <w:top w:val="none" w:color="000000" w:sz="4" w:space="0"/>
+          <w:left w:val="none" w:color="000000" w:sz="4" w:space="0"/>
           <w:bottom w:val="single" w:color="000000" w:themeColor="accent3" w:themeTint="98" w:sz="4" w:space="0"/>
-          <w:right w:val="none"/>
+          <w:right w:val="none" w:color="000000" w:sz="4" w:space="0"/>
         </w:tcBorders>
       </w:tcPr>
     </w:tblStylePr>
@@ -25471,12 +26143,12 @@
         <w:tblBorders/>
       </w:tblPr>
       <w:tcPr>
-        <w:shd w:color="ffffff"/>
+        <w:shd w:val="clear" w:color="ffffff"/>
         <w:tcBorders>
-          <w:top w:val="none"/>
+          <w:top w:val="none" w:color="000000" w:sz="4" w:space="0"/>
           <w:left w:val="single" w:color="000000" w:themeColor="accent3" w:themeTint="98" w:sz="4" w:space="0"/>
-          <w:bottom w:val="none"/>
-          <w:right w:val="none"/>
+          <w:bottom w:val="none" w:color="000000" w:sz="4" w:space="0"/>
+          <w:right w:val="none" w:color="000000" w:sz="4" w:space="0"/>
         </w:tcBorders>
       </w:tcPr>
     </w:tblStylePr>
@@ -25499,9 +26171,9 @@
         <w:shd w:val="clear" w:color="ffffff" w:themeColor="light1" w:fill="ffffff" w:themeFill="light1"/>
         <w:tcBorders>
           <w:top w:val="single" w:color="000000" w:themeColor="accent3" w:themeTint="98" w:sz="4" w:space="0"/>
-          <w:left w:val="none"/>
-          <w:bottom w:val="none"/>
-          <w:right w:val="none"/>
+          <w:left w:val="none" w:color="000000" w:sz="4" w:space="0"/>
+          <w:bottom w:val="none" w:color="000000" w:sz="4" w:space="0"/>
+          <w:right w:val="none" w:color="000000" w:sz="4" w:space="0"/>
         </w:tcBorders>
       </w:tcPr>
     </w:tblStylePr>
@@ -25576,9 +26248,9 @@
       </w:tcPr>
     </w:tblStylePr>
   </w:style>
-  <w:style w:type="table" w:styleId="150">
+  <w:style w:type="table" w:styleId="790">
     <w:name w:val="List Table 7 Colorful - Accent 4"/>
-    <w:basedOn w:val="618"/>
+    <w:basedOn w:val="833"/>
     <w:uiPriority w:val="99"/>
     <w:pPr>
       <w:pBdr/>
@@ -25677,11 +26349,11 @@
         <w:tblBorders/>
       </w:tblPr>
       <w:tcPr>
-        <w:shd w:color="ffffff"/>
+        <w:shd w:val="clear" w:color="ffffff"/>
         <w:tcBorders>
-          <w:top w:val="none"/>
-          <w:left w:val="none"/>
-          <w:bottom w:val="none"/>
+          <w:top w:val="none" w:color="000000" w:sz="4" w:space="0"/>
+          <w:left w:val="none" w:color="000000" w:sz="4" w:space="0"/>
+          <w:bottom w:val="none" w:color="000000" w:sz="4" w:space="0"/>
           <w:right w:val="single" w:color="000000" w:themeColor="accent4" w:themeTint="9A" w:sz="4" w:space="0"/>
         </w:tcBorders>
       </w:tcPr>
@@ -25704,10 +26376,10 @@
       <w:tcPr>
         <w:shd w:val="clear" w:color="ffffff" w:themeColor="light1" w:fill="ffffff" w:themeFill="light1"/>
         <w:tcBorders>
-          <w:top w:val="none"/>
-          <w:left w:val="none"/>
+          <w:top w:val="none" w:color="000000" w:sz="4" w:space="0"/>
+          <w:left w:val="none" w:color="000000" w:sz="4" w:space="0"/>
           <w:bottom w:val="single" w:color="000000" w:themeColor="accent4" w:themeTint="9A" w:sz="4" w:space="0"/>
-          <w:right w:val="none"/>
+          <w:right w:val="none" w:color="000000" w:sz="4" w:space="0"/>
         </w:tcBorders>
       </w:tcPr>
     </w:tblStylePr>
@@ -25727,12 +26399,12 @@
         <w:tblBorders/>
       </w:tblPr>
       <w:tcPr>
-        <w:shd w:color="ffffff"/>
+        <w:shd w:val="clear" w:color="ffffff"/>
         <w:tcBorders>
-          <w:top w:val="none"/>
+          <w:top w:val="none" w:color="000000" w:sz="4" w:space="0"/>
           <w:left w:val="single" w:color="000000" w:themeColor="accent4" w:themeTint="9A" w:sz="4" w:space="0"/>
-          <w:bottom w:val="none"/>
-          <w:right w:val="none"/>
+          <w:bottom w:val="none" w:color="000000" w:sz="4" w:space="0"/>
+          <w:right w:val="none" w:color="000000" w:sz="4" w:space="0"/>
         </w:tcBorders>
       </w:tcPr>
     </w:tblStylePr>
@@ -25755,9 +26427,9 @@
         <w:shd w:val="clear" w:color="ffffff" w:themeColor="light1" w:fill="ffffff" w:themeFill="light1"/>
         <w:tcBorders>
           <w:top w:val="single" w:color="000000" w:themeColor="accent4" w:themeTint="9A" w:sz="4" w:space="0"/>
-          <w:left w:val="none"/>
-          <w:bottom w:val="none"/>
-          <w:right w:val="none"/>
+          <w:left w:val="none" w:color="000000" w:sz="4" w:space="0"/>
+          <w:bottom w:val="none" w:color="000000" w:sz="4" w:space="0"/>
+          <w:right w:val="none" w:color="000000" w:sz="4" w:space="0"/>
         </w:tcBorders>
       </w:tcPr>
     </w:tblStylePr>
@@ -25832,9 +26504,9 @@
       </w:tcPr>
     </w:tblStylePr>
   </w:style>
-  <w:style w:type="table" w:styleId="151">
+  <w:style w:type="table" w:styleId="791">
     <w:name w:val="List Table 7 Colorful - Accent 5"/>
-    <w:basedOn w:val="618"/>
+    <w:basedOn w:val="833"/>
     <w:uiPriority w:val="99"/>
     <w:pPr>
       <w:pBdr/>
@@ -25933,11 +26605,11 @@
         <w:tblBorders/>
       </w:tblPr>
       <w:tcPr>
-        <w:shd w:color="ffffff"/>
+        <w:shd w:val="clear" w:color="ffffff"/>
         <w:tcBorders>
-          <w:top w:val="none"/>
-          <w:left w:val="none"/>
-          <w:bottom w:val="none"/>
+          <w:top w:val="none" w:color="000000" w:sz="4" w:space="0"/>
+          <w:left w:val="none" w:color="000000" w:sz="4" w:space="0"/>
+          <w:bottom w:val="none" w:color="000000" w:sz="4" w:space="0"/>
           <w:right w:val="single" w:color="000000" w:themeColor="accent5" w:themeTint="9A" w:sz="4" w:space="0"/>
         </w:tcBorders>
       </w:tcPr>
@@ -25960,10 +26632,10 @@
       <w:tcPr>
         <w:shd w:val="clear" w:color="ffffff" w:themeColor="light1" w:fill="ffffff" w:themeFill="light1"/>
         <w:tcBorders>
-          <w:top w:val="none"/>
-          <w:left w:val="none"/>
+          <w:top w:val="none" w:color="000000" w:sz="4" w:space="0"/>
+          <w:left w:val="none" w:color="000000" w:sz="4" w:space="0"/>
           <w:bottom w:val="single" w:color="000000" w:themeColor="accent5" w:themeTint="9A" w:sz="4" w:space="0"/>
-          <w:right w:val="none"/>
+          <w:right w:val="none" w:color="000000" w:sz="4" w:space="0"/>
         </w:tcBorders>
       </w:tcPr>
     </w:tblStylePr>
@@ -25983,12 +26655,12 @@
         <w:tblBorders/>
       </w:tblPr>
       <w:tcPr>
-        <w:shd w:color="ffffff"/>
+        <w:shd w:val="clear" w:color="ffffff"/>
         <w:tcBorders>
-          <w:top w:val="none"/>
+          <w:top w:val="none" w:color="000000" w:sz="4" w:space="0"/>
           <w:left w:val="single" w:color="000000" w:themeColor="accent5" w:themeTint="9A" w:sz="4" w:space="0"/>
-          <w:bottom w:val="none"/>
-          <w:right w:val="none"/>
+          <w:bottom w:val="none" w:color="000000" w:sz="4" w:space="0"/>
+          <w:right w:val="none" w:color="000000" w:sz="4" w:space="0"/>
         </w:tcBorders>
       </w:tcPr>
     </w:tblStylePr>
@@ -26011,9 +26683,9 @@
         <w:shd w:val="clear" w:color="ffffff" w:themeColor="light1" w:fill="ffffff" w:themeFill="light1"/>
         <w:tcBorders>
           <w:top w:val="single" w:color="000000" w:themeColor="accent5" w:themeTint="9A" w:sz="4" w:space="0"/>
-          <w:left w:val="none"/>
-          <w:bottom w:val="none"/>
-          <w:right w:val="none"/>
+          <w:left w:val="none" w:color="000000" w:sz="4" w:space="0"/>
+          <w:bottom w:val="none" w:color="000000" w:sz="4" w:space="0"/>
+          <w:right w:val="none" w:color="000000" w:sz="4" w:space="0"/>
         </w:tcBorders>
       </w:tcPr>
     </w:tblStylePr>
@@ -26088,9 +26760,9 @@
       </w:tcPr>
     </w:tblStylePr>
   </w:style>
-  <w:style w:type="table" w:styleId="152">
+  <w:style w:type="table" w:styleId="792">
     <w:name w:val="List Table 7 Colorful - Accent 6"/>
-    <w:basedOn w:val="618"/>
+    <w:basedOn w:val="833"/>
     <w:uiPriority w:val="99"/>
     <w:pPr>
       <w:pBdr/>
@@ -26189,11 +26861,11 @@
         <w:tblBorders/>
       </w:tblPr>
       <w:tcPr>
-        <w:shd w:color="ffffff"/>
+        <w:shd w:val="clear" w:color="ffffff"/>
         <w:tcBorders>
-          <w:top w:val="none"/>
-          <w:left w:val="none"/>
-          <w:bottom w:val="none"/>
+          <w:top w:val="none" w:color="000000" w:sz="4" w:space="0"/>
+          <w:left w:val="none" w:color="000000" w:sz="4" w:space="0"/>
+          <w:bottom w:val="none" w:color="000000" w:sz="4" w:space="0"/>
           <w:right w:val="single" w:color="000000" w:themeColor="accent6" w:themeTint="98" w:sz="4" w:space="0"/>
         </w:tcBorders>
       </w:tcPr>
@@ -26216,10 +26888,10 @@
       <w:tcPr>
         <w:shd w:val="clear" w:color="ffffff" w:themeColor="light1" w:fill="ffffff" w:themeFill="light1"/>
         <w:tcBorders>
-          <w:top w:val="none"/>
-          <w:left w:val="none"/>
+          <w:top w:val="none" w:color="000000" w:sz="4" w:space="0"/>
+          <w:left w:val="none" w:color="000000" w:sz="4" w:space="0"/>
           <w:bottom w:val="single" w:color="000000" w:themeColor="accent6" w:themeTint="98" w:sz="4" w:space="0"/>
-          <w:right w:val="none"/>
+          <w:right w:val="none" w:color="000000" w:sz="4" w:space="0"/>
         </w:tcBorders>
       </w:tcPr>
     </w:tblStylePr>
@@ -26239,12 +26911,12 @@
         <w:tblBorders/>
       </w:tblPr>
       <w:tcPr>
-        <w:shd w:color="ffffff"/>
+        <w:shd w:val="clear" w:color="ffffff"/>
         <w:tcBorders>
-          <w:top w:val="none"/>
+          <w:top w:val="none" w:color="000000" w:sz="4" w:space="0"/>
           <w:left w:val="single" w:color="000000" w:themeColor="accent6" w:themeTint="98" w:sz="4" w:space="0"/>
-          <w:bottom w:val="none"/>
-          <w:right w:val="none"/>
+          <w:bottom w:val="none" w:color="000000" w:sz="4" w:space="0"/>
+          <w:right w:val="none" w:color="000000" w:sz="4" w:space="0"/>
         </w:tcBorders>
       </w:tcPr>
     </w:tblStylePr>
@@ -26267,9 +26939,9 @@
         <w:shd w:val="clear" w:color="ffffff" w:themeColor="light1" w:fill="ffffff" w:themeFill="light1"/>
         <w:tcBorders>
           <w:top w:val="single" w:color="000000" w:themeColor="accent6" w:themeTint="98" w:sz="4" w:space="0"/>
-          <w:left w:val="none"/>
-          <w:bottom w:val="none"/>
-          <w:right w:val="none"/>
+          <w:left w:val="none" w:color="000000" w:sz="4" w:space="0"/>
+          <w:bottom w:val="none" w:color="000000" w:sz="4" w:space="0"/>
+          <w:right w:val="none" w:color="000000" w:sz="4" w:space="0"/>
         </w:tcBorders>
       </w:tcPr>
     </w:tblStylePr>
@@ -26344,9 +27016,9 @@
       </w:tcPr>
     </w:tblStylePr>
   </w:style>
-  <w:style w:type="table" w:styleId="153">
+  <w:style w:type="table" w:styleId="793">
     <w:name w:val="Lined - Accent"/>
-    <w:basedOn w:val="618"/>
+    <w:basedOn w:val="833"/>
     <w:uiPriority w:val="99"/>
     <w:pPr>
       <w:pBdr/>
@@ -26581,9 +27253,9 @@
       </w:tcPr>
     </w:tblStylePr>
   </w:style>
-  <w:style w:type="table" w:styleId="154">
+  <w:style w:type="table" w:styleId="794">
     <w:name w:val="Lined - Accent 1"/>
-    <w:basedOn w:val="618"/>
+    <w:basedOn w:val="833"/>
     <w:uiPriority w:val="99"/>
     <w:pPr>
       <w:pBdr/>
@@ -26818,9 +27490,9 @@
       </w:tcPr>
     </w:tblStylePr>
   </w:style>
-  <w:style w:type="table" w:styleId="155">
+  <w:style w:type="table" w:styleId="795">
     <w:name w:val="Lined - Accent 2"/>
-    <w:basedOn w:val="618"/>
+    <w:basedOn w:val="833"/>
     <w:uiPriority w:val="99"/>
     <w:pPr>
       <w:pBdr/>
@@ -27055,9 +27727,9 @@
       </w:tcPr>
     </w:tblStylePr>
   </w:style>
-  <w:style w:type="table" w:styleId="156">
+  <w:style w:type="table" w:styleId="796">
     <w:name w:val="Lined - Accent 3"/>
-    <w:basedOn w:val="618"/>
+    <w:basedOn w:val="833"/>
     <w:uiPriority w:val="99"/>
     <w:pPr>
       <w:pBdr/>
@@ -27292,9 +27964,9 @@
       </w:tcPr>
     </w:tblStylePr>
   </w:style>
-  <w:style w:type="table" w:styleId="157">
+  <w:style w:type="table" w:styleId="797">
     <w:name w:val="Lined - Accent 4"/>
-    <w:basedOn w:val="618"/>
+    <w:basedOn w:val="833"/>
     <w:uiPriority w:val="99"/>
     <w:pPr>
       <w:pBdr/>
@@ -27529,9 +28201,9 @@
       </w:tcPr>
     </w:tblStylePr>
   </w:style>
-  <w:style w:type="table" w:styleId="158">
+  <w:style w:type="table" w:styleId="798">
     <w:name w:val="Lined - Accent 5"/>
-    <w:basedOn w:val="618"/>
+    <w:basedOn w:val="833"/>
     <w:uiPriority w:val="99"/>
     <w:pPr>
       <w:pBdr/>
@@ -27766,9 +28438,9 @@
       </w:tcPr>
     </w:tblStylePr>
   </w:style>
-  <w:style w:type="table" w:styleId="159">
+  <w:style w:type="table" w:styleId="799">
     <w:name w:val="Lined - Accent 6"/>
-    <w:basedOn w:val="618"/>
+    <w:basedOn w:val="833"/>
     <w:uiPriority w:val="99"/>
     <w:pPr>
       <w:pBdr/>
@@ -28003,9 +28675,9 @@
       </w:tcPr>
     </w:tblStylePr>
   </w:style>
-  <w:style w:type="table" w:styleId="160">
+  <w:style w:type="table" w:styleId="800">
     <w:name w:val="Bordered &amp; Lined - Accent"/>
-    <w:basedOn w:val="618"/>
+    <w:basedOn w:val="833"/>
     <w:uiPriority w:val="99"/>
     <w:pPr>
       <w:pBdr/>
@@ -28247,9 +28919,9 @@
       </w:tcPr>
     </w:tblStylePr>
   </w:style>
-  <w:style w:type="table" w:styleId="161">
+  <w:style w:type="table" w:styleId="801">
     <w:name w:val="Bordered &amp; Lined - Accent 1"/>
-    <w:basedOn w:val="618"/>
+    <w:basedOn w:val="833"/>
     <w:uiPriority w:val="99"/>
     <w:pPr>
       <w:pBdr/>
@@ -28491,9 +29163,9 @@
       </w:tcPr>
     </w:tblStylePr>
   </w:style>
-  <w:style w:type="table" w:styleId="162">
+  <w:style w:type="table" w:styleId="802">
     <w:name w:val="Bordered &amp; Lined - Accent 2"/>
-    <w:basedOn w:val="618"/>
+    <w:basedOn w:val="833"/>
     <w:uiPriority w:val="99"/>
     <w:pPr>
       <w:pBdr/>
@@ -28735,9 +29407,9 @@
       </w:tcPr>
     </w:tblStylePr>
   </w:style>
-  <w:style w:type="table" w:styleId="163">
+  <w:style w:type="table" w:styleId="803">
     <w:name w:val="Bordered &amp; Lined - Accent 3"/>
-    <w:basedOn w:val="618"/>
+    <w:basedOn w:val="833"/>
     <w:uiPriority w:val="99"/>
     <w:pPr>
       <w:pBdr/>
@@ -28979,9 +29651,9 @@
       </w:tcPr>
     </w:tblStylePr>
   </w:style>
-  <w:style w:type="table" w:styleId="164">
+  <w:style w:type="table" w:styleId="804">
     <w:name w:val="Bordered &amp; Lined - Accent 4"/>
-    <w:basedOn w:val="618"/>
+    <w:basedOn w:val="833"/>
     <w:uiPriority w:val="99"/>
     <w:pPr>
       <w:pBdr/>
@@ -29223,9 +29895,9 @@
       </w:tcPr>
     </w:tblStylePr>
   </w:style>
-  <w:style w:type="table" w:styleId="165">
+  <w:style w:type="table" w:styleId="805">
     <w:name w:val="Bordered &amp; Lined - Accent 5"/>
-    <w:basedOn w:val="618"/>
+    <w:basedOn w:val="833"/>
     <w:uiPriority w:val="99"/>
     <w:pPr>
       <w:pBdr/>
@@ -29467,9 +30139,9 @@
       </w:tcPr>
     </w:tblStylePr>
   </w:style>
-  <w:style w:type="table" w:styleId="166">
+  <w:style w:type="table" w:styleId="806">
     <w:name w:val="Bordered &amp; Lined - Accent 6"/>
-    <w:basedOn w:val="618"/>
+    <w:basedOn w:val="833"/>
     <w:uiPriority w:val="99"/>
     <w:pPr>
       <w:pBdr/>
@@ -29711,9 +30383,9 @@
       </w:tcPr>
     </w:tblStylePr>
   </w:style>
-  <w:style w:type="table" w:styleId="167">
+  <w:style w:type="table" w:styleId="807">
     <w:name w:val="Bordered"/>
-    <w:basedOn w:val="618"/>
+    <w:basedOn w:val="833"/>
     <w:uiPriority w:val="99"/>
     <w:pPr>
       <w:pBdr/>
@@ -29942,9 +30614,9 @@
       </w:tcPr>
     </w:tblStylePr>
   </w:style>
-  <w:style w:type="table" w:styleId="168">
+  <w:style w:type="table" w:styleId="808">
     <w:name w:val="Bordered - Accent 1"/>
-    <w:basedOn w:val="618"/>
+    <w:basedOn w:val="833"/>
     <w:uiPriority w:val="99"/>
     <w:pPr>
       <w:pBdr/>
@@ -30173,9 +30845,9 @@
       </w:tcPr>
     </w:tblStylePr>
   </w:style>
-  <w:style w:type="table" w:styleId="169">
+  <w:style w:type="table" w:styleId="809">
     <w:name w:val="Bordered - Accent 2"/>
-    <w:basedOn w:val="618"/>
+    <w:basedOn w:val="833"/>
     <w:uiPriority w:val="99"/>
     <w:pPr>
       <w:pBdr/>
@@ -30404,9 +31076,9 @@
       </w:tcPr>
     </w:tblStylePr>
   </w:style>
-  <w:style w:type="table" w:styleId="170">
+  <w:style w:type="table" w:styleId="810">
     <w:name w:val="Bordered - Accent 3"/>
-    <w:basedOn w:val="618"/>
+    <w:basedOn w:val="833"/>
     <w:uiPriority w:val="99"/>
     <w:pPr>
       <w:pBdr/>
@@ -30635,9 +31307,9 @@
       </w:tcPr>
     </w:tblStylePr>
   </w:style>
-  <w:style w:type="table" w:styleId="171">
+  <w:style w:type="table" w:styleId="811">
     <w:name w:val="Bordered - Accent 4"/>
-    <w:basedOn w:val="618"/>
+    <w:basedOn w:val="833"/>
     <w:uiPriority w:val="99"/>
     <w:pPr>
       <w:pBdr/>
@@ -30866,9 +31538,9 @@
       </w:tcPr>
     </w:tblStylePr>
   </w:style>
-  <w:style w:type="table" w:styleId="172">
+  <w:style w:type="table" w:styleId="812">
     <w:name w:val="Bordered - Accent 5"/>
-    <w:basedOn w:val="618"/>
+    <w:basedOn w:val="833"/>
     <w:uiPriority w:val="99"/>
     <w:pPr>
       <w:pBdr/>
@@ -31097,9 +31769,9 @@
       </w:tcPr>
     </w:tblStylePr>
   </w:style>
-  <w:style w:type="table" w:styleId="173">
+  <w:style w:type="table" w:styleId="813">
     <w:name w:val="Bordered - Accent 6"/>
-    <w:basedOn w:val="618"/>
+    <w:basedOn w:val="833"/>
     <w:uiPriority w:val="99"/>
     <w:pPr>
       <w:pBdr/>
@@ -31328,7 +32000,7 @@
       </w:tcPr>
     </w:tblStylePr>
   </w:style>
-  <w:style w:type="character" w:styleId="174">
+  <w:style w:type="character" w:styleId="814">
     <w:name w:val="Hyperlink"/>
     <w:uiPriority w:val="99"/>
     <w:unhideWhenUsed/>
@@ -31342,10 +32014,10 @@
       <w:u w:val="single"/>
     </w:rPr>
   </w:style>
-  <w:style w:type="paragraph" w:styleId="175">
+  <w:style w:type="paragraph" w:styleId="815">
     <w:name w:val="footnote text"/>
-    <w:basedOn w:val="617"/>
-    <w:link w:val="176"/>
+    <w:basedOn w:val="832"/>
+    <w:link w:val="816"/>
     <w:uiPriority w:val="99"/>
     <w:semiHidden/>
     <w:unhideWhenUsed/>
@@ -31358,9 +32030,9 @@
       <w:sz w:val="18"/>
     </w:rPr>
   </w:style>
-  <w:style w:type="character" w:styleId="176">
+  <w:style w:type="character" w:styleId="816">
     <w:name w:val="Footnote Text Char"/>
-    <w:link w:val="175"/>
+    <w:link w:val="815"/>
     <w:uiPriority w:val="99"/>
     <w:pPr>
       <w:pBdr/>
@@ -31371,9 +32043,8 @@
       <w:sz w:val="18"/>
     </w:rPr>
   </w:style>
-  <w:style w:type="character" w:styleId="177">
+  <w:style w:type="character" w:styleId="817">
     <w:name w:val="footnote reference"/>
-    <w:basedOn w:val="11"/>
     <w:uiPriority w:val="99"/>
     <w:unhideWhenUsed/>
     <w:pPr>
@@ -31385,10 +32056,10 @@
       <w:vertAlign w:val="superscript"/>
     </w:rPr>
   </w:style>
-  <w:style w:type="paragraph" w:styleId="178">
+  <w:style w:type="paragraph" w:styleId="818">
     <w:name w:val="endnote text"/>
-    <w:basedOn w:val="617"/>
-    <w:link w:val="179"/>
+    <w:basedOn w:val="832"/>
+    <w:link w:val="819"/>
     <w:uiPriority w:val="99"/>
     <w:semiHidden/>
     <w:unhideWhenUsed/>
@@ -31401,9 +32072,9 @@
       <w:sz w:val="20"/>
     </w:rPr>
   </w:style>
-  <w:style w:type="character" w:styleId="179">
+  <w:style w:type="character" w:styleId="819">
     <w:name w:val="Endnote Text Char"/>
-    <w:link w:val="178"/>
+    <w:link w:val="818"/>
     <w:uiPriority w:val="99"/>
     <w:pPr>
       <w:pBdr/>
@@ -31414,9 +32085,8 @@
       <w:sz w:val="20"/>
     </w:rPr>
   </w:style>
-  <w:style w:type="character" w:styleId="180">
+  <w:style w:type="character" w:styleId="820">
     <w:name w:val="endnote reference"/>
-    <w:basedOn w:val="11"/>
     <w:uiPriority w:val="99"/>
     <w:semiHidden/>
     <w:unhideWhenUsed/>
@@ -31429,10 +32099,10 @@
       <w:vertAlign w:val="superscript"/>
     </w:rPr>
   </w:style>
-  <w:style w:type="paragraph" w:styleId="181">
+  <w:style w:type="paragraph" w:styleId="821">
     <w:name w:val="toc 1"/>
-    <w:basedOn w:val="617"/>
-    <w:next w:val="617"/>
+    <w:basedOn w:val="832"/>
+    <w:next w:val="832"/>
     <w:uiPriority w:val="39"/>
     <w:unhideWhenUsed/>
     <w:pPr>
@@ -31441,10 +32111,10 @@
       <w:ind w:right="0" w:firstLine="0" w:left="0"/>
     </w:pPr>
   </w:style>
-  <w:style w:type="paragraph" w:styleId="182">
+  <w:style w:type="paragraph" w:styleId="822">
     <w:name w:val="toc 2"/>
-    <w:basedOn w:val="617"/>
-    <w:next w:val="617"/>
+    <w:basedOn w:val="832"/>
+    <w:next w:val="832"/>
     <w:uiPriority w:val="39"/>
     <w:unhideWhenUsed/>
     <w:pPr>
@@ -31453,10 +32123,10 @@
       <w:ind w:right="0" w:firstLine="0" w:left="283"/>
     </w:pPr>
   </w:style>
-  <w:style w:type="paragraph" w:styleId="183">
+  <w:style w:type="paragraph" w:styleId="823">
     <w:name w:val="toc 3"/>
-    <w:basedOn w:val="617"/>
-    <w:next w:val="617"/>
+    <w:basedOn w:val="832"/>
+    <w:next w:val="832"/>
     <w:uiPriority w:val="39"/>
     <w:unhideWhenUsed/>
     <w:pPr>
@@ -31465,10 +32135,10 @@
       <w:ind w:right="0" w:firstLine="0" w:left="567"/>
     </w:pPr>
   </w:style>
-  <w:style w:type="paragraph" w:styleId="184">
+  <w:style w:type="paragraph" w:styleId="824">
     <w:name w:val="toc 4"/>
-    <w:basedOn w:val="617"/>
-    <w:next w:val="617"/>
+    <w:basedOn w:val="832"/>
+    <w:next w:val="832"/>
     <w:uiPriority w:val="39"/>
     <w:unhideWhenUsed/>
     <w:pPr>
@@ -31477,10 +32147,10 @@
       <w:ind w:right="0" w:firstLine="0" w:left="850"/>
     </w:pPr>
   </w:style>
-  <w:style w:type="paragraph" w:styleId="185">
+  <w:style w:type="paragraph" w:styleId="825">
     <w:name w:val="toc 5"/>
-    <w:basedOn w:val="617"/>
-    <w:next w:val="617"/>
+    <w:basedOn w:val="832"/>
+    <w:next w:val="832"/>
     <w:uiPriority w:val="39"/>
     <w:unhideWhenUsed/>
     <w:pPr>
@@ -31489,10 +32159,10 @@
       <w:ind w:right="0" w:firstLine="0" w:left="1134"/>
     </w:pPr>
   </w:style>
-  <w:style w:type="paragraph" w:styleId="186">
+  <w:style w:type="paragraph" w:styleId="826">
     <w:name w:val="toc 6"/>
-    <w:basedOn w:val="617"/>
-    <w:next w:val="617"/>
+    <w:basedOn w:val="832"/>
+    <w:next w:val="832"/>
     <w:uiPriority w:val="39"/>
     <w:unhideWhenUsed/>
     <w:pPr>
@@ -31501,10 +32171,10 @@
       <w:ind w:right="0" w:firstLine="0" w:left="1417"/>
     </w:pPr>
   </w:style>
-  <w:style w:type="paragraph" w:styleId="187">
+  <w:style w:type="paragraph" w:styleId="827">
     <w:name w:val="toc 7"/>
-    <w:basedOn w:val="617"/>
-    <w:next w:val="617"/>
+    <w:basedOn w:val="832"/>
+    <w:next w:val="832"/>
     <w:uiPriority w:val="39"/>
     <w:unhideWhenUsed/>
     <w:pPr>
@@ -31513,10 +32183,10 @@
       <w:ind w:right="0" w:firstLine="0" w:left="1701"/>
     </w:pPr>
   </w:style>
-  <w:style w:type="paragraph" w:styleId="188">
+  <w:style w:type="paragraph" w:styleId="828">
     <w:name w:val="toc 8"/>
-    <w:basedOn w:val="617"/>
-    <w:next w:val="617"/>
+    <w:basedOn w:val="832"/>
+    <w:next w:val="832"/>
     <w:uiPriority w:val="39"/>
     <w:unhideWhenUsed/>
     <w:pPr>
@@ -31525,10 +32195,10 @@
       <w:ind w:right="0" w:firstLine="0" w:left="1984"/>
     </w:pPr>
   </w:style>
-  <w:style w:type="paragraph" w:styleId="189">
+  <w:style w:type="paragraph" w:styleId="829">
     <w:name w:val="toc 9"/>
-    <w:basedOn w:val="617"/>
-    <w:next w:val="617"/>
+    <w:basedOn w:val="832"/>
+    <w:next w:val="832"/>
     <w:uiPriority w:val="39"/>
     <w:unhideWhenUsed/>
     <w:pPr>
@@ -31537,7 +32207,7 @@
       <w:ind w:right="0" w:firstLine="0" w:left="2268"/>
     </w:pPr>
   </w:style>
-  <w:style w:type="paragraph" w:styleId="190">
+  <w:style w:type="paragraph" w:styleId="830">
     <w:name w:val="TOC Heading"/>
     <w:uiPriority w:val="39"/>
     <w:unhideWhenUsed/>
@@ -31547,10 +32217,10 @@
       <w:ind/>
     </w:pPr>
   </w:style>
-  <w:style w:type="paragraph" w:styleId="191">
+  <w:style w:type="paragraph" w:styleId="831">
     <w:name w:val="table of figures"/>
-    <w:basedOn w:val="617"/>
-    <w:next w:val="617"/>
+    <w:basedOn w:val="832"/>
+    <w:next w:val="832"/>
     <w:uiPriority w:val="99"/>
     <w:unhideWhenUsed/>
     <w:pPr>
@@ -31559,7 +32229,7 @@
       <w:ind/>
     </w:pPr>
   </w:style>
-  <w:style w:type="paragraph" w:styleId="617" w:default="1">
+  <w:style w:type="paragraph" w:styleId="832" w:default="1">
     <w:name w:val="Normal"/>
     <w:qFormat/>
     <w:pPr>
@@ -31568,7 +32238,7 @@
       <w:ind/>
     </w:pPr>
   </w:style>
-  <w:style w:type="table" w:styleId="618" w:default="1">
+  <w:style w:type="table" w:styleId="833" w:default="1">
     <w:name w:val="Normal Table"/>
     <w:uiPriority w:val="99"/>
     <w:semiHidden/>
@@ -31761,7 +32431,7 @@
       </w:tcPr>
     </w:tblStylePr>
   </w:style>
-  <w:style w:type="numbering" w:styleId="619" w:default="1">
+  <w:style w:type="numbering" w:styleId="834" w:default="1">
     <w:name w:val="No List"/>
     <w:uiPriority w:val="99"/>
     <w:semiHidden/>
@@ -31772,9 +32442,9 @@
       <w:ind/>
     </w:pPr>
   </w:style>
-  <w:style w:type="paragraph" w:styleId="620">
+  <w:style w:type="paragraph" w:styleId="835">
     <w:name w:val="No Spacing"/>
-    <w:basedOn w:val="617"/>
+    <w:basedOn w:val="832"/>
     <w:uiPriority w:val="1"/>
     <w:qFormat/>
     <w:pPr>
@@ -31783,9 +32453,9 @@
       <w:ind/>
     </w:pPr>
   </w:style>
-  <w:style w:type="paragraph" w:styleId="621">
+  <w:style w:type="paragraph" w:styleId="836">
     <w:name w:val="List Paragraph"/>
-    <w:basedOn w:val="617"/>
+    <w:basedOn w:val="832"/>
     <w:uiPriority w:val="34"/>
     <w:qFormat/>
     <w:pPr>
@@ -31795,7 +32465,7 @@
       <w:contextualSpacing w:val="true"/>
     </w:pPr>
   </w:style>
-  <w:style w:type="character" w:styleId="626" w:default="1">
+  <w:style w:type="character" w:styleId="837" w:default="1">
     <w:name w:val="Default Paragraph Font"/>
     <w:uiPriority w:val="1"/>
     <w:semiHidden/>

</xml_diff>

<commit_message>
node finished, mongoDB looked throuth
</commit_message>
<xml_diff>
--- a/Learning_Diary.docx
+++ b/Learning_Diary.docx
@@ -262,7 +262,7 @@
     </w:p>
     <w:p>
       <w:pPr>
-        <w:pStyle w:val="660"/>
+        <w:pStyle w:val="662"/>
         <w:pBdr/>
         <w:spacing/>
         <w:ind/>
@@ -286,7 +286,7 @@
     </w:p>
     <w:p>
       <w:pPr>
-        <w:pStyle w:val="658"/>
+        <w:pStyle w:val="660"/>
         <w:pBdr/>
         <w:spacing/>
         <w:ind/>
@@ -323,6 +323,7 @@
       <w:r>
         <w:rPr>
           <w:sz w:val="18"/>
+          <w:szCs w:val="18"/>
         </w:rPr>
       </w:r>
       <w:r>
@@ -358,6 +359,7 @@
       <w:r>
         <w:rPr>
           <w:sz w:val="18"/>
+          <w:szCs w:val="18"/>
         </w:rPr>
       </w:r>
       <w:r>
@@ -399,6 +401,7 @@
           <w:rFonts w:ascii="Times New Roman" w:hAnsi="Times New Roman" w:eastAsia="Times New Roman" w:cs="Times New Roman"/>
           <w:color w:val="000000"/>
           <w:sz w:val="28"/>
+          <w:szCs w:val="28"/>
           <w:highlight w:val="none"/>
         </w:rPr>
       </w:r>
@@ -457,6 +460,15 @@
           <w:highlight w:val="none"/>
         </w:rPr>
       </w:r>
+      <w:r>
+        <w:rPr>
+          <w:rFonts w:ascii="Times New Roman" w:hAnsi="Times New Roman" w:eastAsia="Times New Roman" w:cs="Times New Roman"/>
+          <w:color w:val="000000"/>
+          <w:sz w:val="28"/>
+          <w:szCs w:val="28"/>
+          <w:highlight w:val="none"/>
+        </w:rPr>
+      </w:r>
     </w:p>
     <w:p>
       <w:pPr>
@@ -526,7 +538,7 @@
     </w:p>
     <w:p>
       <w:pPr>
-        <w:pStyle w:val="836"/>
+        <w:pStyle w:val="838"/>
         <w:numPr>
           <w:ilvl w:val="0"/>
           <w:numId w:val="1"/>
@@ -641,7 +653,7 @@
     </w:p>
     <w:p>
       <w:pPr>
-        <w:pStyle w:val="836"/>
+        <w:pStyle w:val="838"/>
         <w:numPr>
           <w:ilvl w:val="0"/>
           <w:numId w:val="1"/>
@@ -791,7 +803,7 @@
       <w:hyperlink r:id="rId9" w:tooltip="https://pulsar-edit.dev/" w:history="1">
         <w:r>
           <w:rPr>
-            <w:rStyle w:val="814"/>
+            <w:rStyle w:val="816"/>
             <w:rFonts w:ascii="Times New Roman" w:hAnsi="Times New Roman" w:eastAsia="Times New Roman" w:cs="Times New Roman"/>
             <w:b w:val="0"/>
             <w:bCs w:val="0"/>
@@ -808,7 +820,7 @@
           <w:color w:val="000000"/>
           <w:sz w:val="24"/>
         </w:rPr>
-        <w:t xml:space="preserve"> , </w:t>
+        <w:t xml:space="preserve"> , which</w:t>
       </w:r>
       <w:r>
         <w:rPr>
@@ -818,7 +830,7 @@
           <w:color w:val="000000"/>
           <w:sz w:val="24"/>
         </w:rPr>
-        <w:t xml:space="preserve">It is a fork of the Atom ide.</w:t>
+        <w:t xml:space="preserve"> is a fork of the Atom ide.</w:t>
       </w:r>
       <w:r>
         <w:rPr>
@@ -827,6 +839,8 @@
           <w:bCs w:val="0"/>
           <w:color w:val="000000"/>
           <w:sz w:val="24"/>
+          <w:szCs w:val="24"/>
+          <w:highlight w:val="none"/>
         </w:rPr>
       </w:r>
       <w:r>
@@ -902,7 +916,7 @@
           <w:bCs w:val="0"/>
           <w:color w:val="000000"/>
           <w:sz w:val="24"/>
-          <w:highlight w:val="none"/>
+          <w:szCs w:val="24"/>
         </w:rPr>
       </w:r>
       <w:r>
@@ -914,36 +928,6 @@
           <w:sz w:val="24"/>
           <w:szCs w:val="24"/>
           <w:highlight w:val="none"/>
-        </w:rPr>
-      </w:r>
-      <w:r>
-        <w:rPr>
-          <w:highlight w:val="none"/>
-        </w:rPr>
-      </w:r>
-      <w:r>
-        <w:rPr>
-          <w:highlight w:val="none"/>
-        </w:rPr>
-      </w:r>
-      <w:r>
-        <w:rPr>
-          <w:highlight w:val="none"/>
-        </w:rPr>
-      </w:r>
-      <w:r>
-        <w:rPr>
-          <w:highlight w:val="none"/>
-        </w:rPr>
-      </w:r>
-      <w:r>
-        <w:rPr>
-          <w:rFonts w:ascii="Times New Roman" w:hAnsi="Times New Roman" w:eastAsia="Times New Roman" w:cs="Times New Roman"/>
-          <w:b w:val="0"/>
-          <w:bCs w:val="0"/>
-          <w:color w:val="000000"/>
-          <w:sz w:val="24"/>
-          <w:szCs w:val="24"/>
         </w:rPr>
       </w:r>
     </w:p>
@@ -967,6 +951,16 @@
           <w:szCs w:val="24"/>
         </w:rPr>
       </w:pPr>
+      <w:r>
+        <w:rPr>
+          <w:rFonts w:ascii="Times New Roman" w:hAnsi="Times New Roman" w:eastAsia="Times New Roman" w:cs="Times New Roman"/>
+          <w:b w:val="0"/>
+          <w:bCs w:val="0"/>
+          <w:color w:val="000000"/>
+          <w:sz w:val="24"/>
+          <w:szCs w:val="24"/>
+        </w:rPr>
+      </w:r>
       <w:r>
         <w:rPr>
           <w:rFonts w:ascii="Times New Roman" w:hAnsi="Times New Roman" w:eastAsia="Times New Roman" w:cs="Times New Roman"/>
@@ -1030,10 +1024,21 @@
           <w:highlight w:val="none"/>
         </w:rPr>
       </w:r>
+      <w:r>
+        <w:rPr>
+          <w:rFonts w:ascii="Times New Roman" w:hAnsi="Times New Roman" w:eastAsia="Times New Roman" w:cs="Times New Roman"/>
+          <w:b w:val="0"/>
+          <w:bCs w:val="0"/>
+          <w:color w:val="000000"/>
+          <w:sz w:val="24"/>
+          <w:szCs w:val="24"/>
+          <w:highlight w:val="none"/>
+        </w:rPr>
+      </w:r>
     </w:p>
     <w:p>
       <w:pPr>
-        <w:pStyle w:val="836"/>
+        <w:pStyle w:val="838"/>
         <w:numPr>
           <w:ilvl w:val="0"/>
           <w:numId w:val="2"/>
@@ -1078,6 +1083,17 @@
           <w:szCs w:val="24"/>
         </w:rPr>
       </w:r>
+      <w:r>
+        <w:rPr>
+          <w:rFonts w:ascii="Times New Roman" w:hAnsi="Times New Roman" w:eastAsia="Times New Roman" w:cs="Times New Roman"/>
+          <w:b w:val="0"/>
+          <w:bCs w:val="0"/>
+          <w:color w:val="000000"/>
+          <w:sz w:val="24"/>
+          <w:szCs w:val="24"/>
+          <w:highlight w:val="none"/>
+        </w:rPr>
+      </w:r>
     </w:p>
     <w:p>
       <w:pPr>
@@ -1121,7 +1137,17 @@
           <w:szCs w:val="24"/>
         </w:rPr>
       </w:r>
-      <w:r/>
+      <w:r>
+        <w:rPr>
+          <w:rFonts w:ascii="Times New Roman" w:hAnsi="Times New Roman" w:eastAsia="Times New Roman" w:cs="Times New Roman"/>
+          <w:b w:val="0"/>
+          <w:bCs w:val="0"/>
+          <w:color w:val="000000"/>
+          <w:sz w:val="24"/>
+          <w:szCs w:val="24"/>
+          <w:highlight w:val="none"/>
+        </w:rPr>
+      </w:r>
     </w:p>
     <w:p>
       <w:pPr>
@@ -1153,73 +1179,6 @@
           <w:highlight w:val="none"/>
         </w:rPr>
         <w:t xml:space="preserve">After tested installing uuid and developer package as instructed in the video.</w:t>
-      </w:r>
-      <w:r>
-        <w:rPr>
-          <w:rFonts w:ascii="Times New Roman" w:hAnsi="Times New Roman" w:eastAsia="Times New Roman" w:cs="Times New Roman"/>
-          <w:b w:val="0"/>
-          <w:bCs w:val="0"/>
-          <w:color w:val="000000"/>
-          <w:sz w:val="24"/>
-          <w:highlight w:val="none"/>
-        </w:rPr>
-      </w:r>
-    </w:p>
-    <w:p>
-      <w:pPr>
-        <w:pStyle w:val="836"/>
-        <w:numPr>
-          <w:ilvl w:val="0"/>
-          <w:numId w:val="2"/>
-        </w:numPr>
-        <w:pBdr>
-          <w:top w:val="none" w:color="000000" w:sz="4" w:space="0"/>
-          <w:left w:val="none" w:color="000000" w:sz="4" w:space="0"/>
-          <w:bottom w:val="none" w:color="000000" w:sz="4" w:space="0"/>
-          <w:right w:val="none" w:color="000000" w:sz="4" w:space="0"/>
-        </w:pBdr>
-        <w:spacing w:after="0" w:before="0"/>
-        <w:ind w:right="0"/>
-        <w:jc w:val="both"/>
-        <w:rPr>
-          <w:rFonts w:ascii="Times New Roman" w:hAnsi="Times New Roman" w:eastAsia="Times New Roman" w:cs="Times New Roman"/>
-          <w:b w:val="0"/>
-          <w:bCs w:val="0"/>
-          <w:color w:val="000000"/>
-          <w:sz w:val="24"/>
-          <w:szCs w:val="24"/>
-        </w:rPr>
-      </w:pPr>
-      <w:r>
-        <w:rPr>
-          <w:rFonts w:ascii="Times New Roman" w:hAnsi="Times New Roman" w:eastAsia="Times New Roman" w:cs="Times New Roman"/>
-          <w:b w:val="0"/>
-          <w:bCs w:val="0"/>
-          <w:color w:val="000000"/>
-          <w:sz w:val="24"/>
-          <w:highlight w:val="none"/>
-        </w:rPr>
-        <w:t xml:space="preserve">Node and Javascript</w:t>
-      </w:r>
-      <w:r>
-        <w:rPr>
-          <w:rFonts w:ascii="Times New Roman" w:hAnsi="Times New Roman" w:eastAsia="Times New Roman" w:cs="Times New Roman"/>
-          <w:b w:val="0"/>
-          <w:bCs w:val="0"/>
-          <w:color w:val="000000"/>
-          <w:sz w:val="24"/>
-          <w:highlight w:val="none"/>
-        </w:rPr>
-      </w:r>
-      <w:r>
-        <w:rPr>
-          <w:rFonts w:ascii="Times New Roman" w:hAnsi="Times New Roman" w:eastAsia="Times New Roman" w:cs="Times New Roman"/>
-          <w:b w:val="0"/>
-          <w:bCs w:val="0"/>
-          <w:color w:val="000000"/>
-          <w:sz w:val="24"/>
-          <w:highlight w:val="none"/>
-        </w:rPr>
       </w:r>
       <w:r>
         <w:rPr>
@@ -1244,6 +1203,63 @@
     </w:p>
     <w:p>
       <w:pPr>
+        <w:pStyle w:val="838"/>
+        <w:numPr>
+          <w:ilvl w:val="0"/>
+          <w:numId w:val="2"/>
+        </w:numPr>
+        <w:pBdr>
+          <w:top w:val="none" w:color="000000" w:sz="4" w:space="0"/>
+          <w:left w:val="none" w:color="000000" w:sz="4" w:space="0"/>
+          <w:bottom w:val="none" w:color="000000" w:sz="4" w:space="0"/>
+          <w:right w:val="none" w:color="000000" w:sz="4" w:space="0"/>
+        </w:pBdr>
+        <w:spacing w:after="0" w:before="0"/>
+        <w:ind w:right="0"/>
+        <w:jc w:val="both"/>
+        <w:rPr>
+          <w:rFonts w:ascii="Times New Roman" w:hAnsi="Times New Roman" w:eastAsia="Times New Roman" w:cs="Times New Roman"/>
+          <w:b w:val="0"/>
+          <w:bCs w:val="0"/>
+          <w:color w:val="000000"/>
+          <w:sz w:val="24"/>
+          <w:szCs w:val="24"/>
+        </w:rPr>
+      </w:pPr>
+      <w:r>
+        <w:rPr>
+          <w:rFonts w:ascii="Times New Roman" w:hAnsi="Times New Roman" w:eastAsia="Times New Roman" w:cs="Times New Roman"/>
+          <w:b w:val="0"/>
+          <w:bCs w:val="0"/>
+          <w:color w:val="000000"/>
+          <w:sz w:val="24"/>
+          <w:highlight w:val="none"/>
+        </w:rPr>
+        <w:t xml:space="preserve">Node and Javascript</w:t>
+      </w:r>
+      <w:r>
+        <w:rPr>
+          <w:rFonts w:ascii="Times New Roman" w:hAnsi="Times New Roman" w:eastAsia="Times New Roman" w:cs="Times New Roman"/>
+          <w:b w:val="0"/>
+          <w:bCs w:val="0"/>
+          <w:color w:val="000000"/>
+          <w:sz w:val="24"/>
+          <w:szCs w:val="24"/>
+        </w:rPr>
+      </w:r>
+      <w:r>
+        <w:rPr>
+          <w:rFonts w:ascii="Times New Roman" w:hAnsi="Times New Roman" w:eastAsia="Times New Roman" w:cs="Times New Roman"/>
+          <w:b w:val="0"/>
+          <w:bCs w:val="0"/>
+          <w:color w:val="000000"/>
+          <w:sz w:val="24"/>
+          <w:szCs w:val="24"/>
+        </w:rPr>
+      </w:r>
+    </w:p>
+    <w:p>
+      <w:pPr>
         <w:pBdr>
           <w:top w:val="none" w:color="000000" w:sz="4" w:space="0"/>
           <w:left w:val="none" w:color="000000" w:sz="4" w:space="0"/>
@@ -1273,6 +1289,17 @@
           <w:highlight w:val="none"/>
         </w:rPr>
         <w:t xml:space="preserve">Learned about using how to use modules on nodejs with the require syntax</w:t>
+      </w:r>
+      <w:r>
+        <w:rPr>
+          <w:rFonts w:ascii="Times New Roman" w:hAnsi="Times New Roman" w:eastAsia="Times New Roman" w:cs="Times New Roman"/>
+          <w:b w:val="0"/>
+          <w:bCs w:val="0"/>
+          <w:color w:val="000000"/>
+          <w:sz w:val="24"/>
+          <w:szCs w:val="24"/>
+          <w:highlight w:val="none"/>
+        </w:rPr>
       </w:r>
       <w:r>
         <w:rPr>
@@ -1331,7 +1358,7 @@
       <w:hyperlink r:id="rId10" w:tooltip="https://youtu.be/fBNz5xF-Kx4?si=IqUtq-GvXLMFw4gS&amp;t=1604" w:history="1">
         <w:r>
           <w:rPr>
-            <w:rStyle w:val="814"/>
+            <w:rStyle w:val="816"/>
             <w:rFonts w:ascii="Times New Roman" w:hAnsi="Times New Roman" w:eastAsia="Times New Roman" w:cs="Times New Roman"/>
             <w:b w:val="0"/>
             <w:bCs w:val="0"/>
@@ -1342,7 +1369,7 @@
         </w:r>
         <w:r>
           <w:rPr>
-            <w:rStyle w:val="814"/>
+            <w:rStyle w:val="816"/>
             <w:rFonts w:ascii="Times New Roman" w:hAnsi="Times New Roman" w:eastAsia="Times New Roman" w:cs="Times New Roman"/>
             <w:b w:val="0"/>
             <w:bCs w:val="0"/>
@@ -1352,7 +1379,7 @@
         </w:r>
         <w:r>
           <w:rPr>
-            <w:rStyle w:val="814"/>
+            <w:rStyle w:val="816"/>
             <w:rFonts w:ascii="Times New Roman" w:hAnsi="Times New Roman" w:eastAsia="Times New Roman" w:cs="Times New Roman"/>
             <w:b w:val="0"/>
             <w:bCs w:val="0"/>
@@ -1368,6 +1395,17 @@
           <w:bCs w:val="0"/>
           <w:color w:val="000000"/>
           <w:sz w:val="24"/>
+          <w:highlight w:val="none"/>
+        </w:rPr>
+      </w:r>
+      <w:r>
+        <w:rPr>
+          <w:rFonts w:ascii="Times New Roman" w:hAnsi="Times New Roman" w:eastAsia="Times New Roman" w:cs="Times New Roman"/>
+          <w:b w:val="0"/>
+          <w:bCs w:val="0"/>
+          <w:color w:val="000000"/>
+          <w:sz w:val="24"/>
+          <w:szCs w:val="24"/>
           <w:highlight w:val="none"/>
         </w:rPr>
       </w:r>
@@ -1414,13 +1452,119 @@
           <w:highlight w:val="none"/>
         </w:rPr>
       </w:r>
+      <w:r>
+        <w:rPr>
+          <w:rFonts w:ascii="Times New Roman" w:hAnsi="Times New Roman" w:eastAsia="Times New Roman" w:cs="Times New Roman"/>
+          <w:b w:val="0"/>
+          <w:bCs w:val="0"/>
+          <w:color w:val="000000"/>
+          <w:sz w:val="24"/>
+          <w:szCs w:val="24"/>
+          <w:highlight w:val="none"/>
+        </w:rPr>
+      </w:r>
     </w:p>
     <w:p>
       <w:pPr>
-        <w:pStyle w:val="836"/>
+        <w:pBdr>
+          <w:top w:val="none" w:color="000000" w:sz="4" w:space="0"/>
+          <w:left w:val="none" w:color="000000" w:sz="4" w:space="0"/>
+          <w:bottom w:val="none" w:color="000000" w:sz="4" w:space="0"/>
+          <w:right w:val="none" w:color="000000" w:sz="4" w:space="0"/>
+        </w:pBdr>
+        <w:spacing w:after="0" w:before="0"/>
+        <w:ind w:right="0" w:firstLine="0" w:left="0"/>
+        <w:jc w:val="both"/>
+        <w:rPr>
+          <w:rFonts w:ascii="Times New Roman" w:hAnsi="Times New Roman" w:eastAsia="Times New Roman" w:cs="Times New Roman"/>
+          <w:b w:val="0"/>
+          <w:bCs w:val="0"/>
+          <w:color w:val="000000"/>
+          <w:sz w:val="24"/>
+          <w:szCs w:val="24"/>
+        </w:rPr>
+      </w:pPr>
+      <w:r>
+        <w:rPr>
+          <w:rFonts w:ascii="Times New Roman" w:hAnsi="Times New Roman" w:eastAsia="Times New Roman" w:cs="Times New Roman"/>
+          <w:b w:val="0"/>
+          <w:bCs w:val="0"/>
+          <w:color w:val="000000"/>
+          <w:sz w:val="24"/>
+          <w:highlight w:val="none"/>
+        </w:rPr>
+      </w:r>
+      <w:r>
+        <w:rPr>
+          <w:rFonts w:ascii="Times New Roman" w:hAnsi="Times New Roman" w:eastAsia="Times New Roman" w:cs="Times New Roman"/>
+          <w:b w:val="0"/>
+          <w:bCs w:val="0"/>
+          <w:color w:val="000000"/>
+          <w:sz w:val="24"/>
+          <w:highlight w:val="none"/>
+        </w:rPr>
+      </w:r>
+    </w:p>
+    <w:p>
+      <w:pPr>
+        <w:pBdr>
+          <w:top w:val="none" w:color="000000" w:sz="4" w:space="0"/>
+          <w:left w:val="none" w:color="000000" w:sz="4" w:space="0"/>
+          <w:bottom w:val="none" w:color="000000" w:sz="4" w:space="0"/>
+          <w:right w:val="none" w:color="000000" w:sz="4" w:space="0"/>
+        </w:pBdr>
+        <w:spacing w:after="0" w:before="0"/>
+        <w:ind w:right="0" w:firstLine="0" w:left="0"/>
+        <w:jc w:val="both"/>
+        <w:rPr>
+          <w:rFonts w:ascii="Times New Roman" w:hAnsi="Times New Roman" w:eastAsia="Times New Roman" w:cs="Times New Roman"/>
+          <w:b w:val="0"/>
+          <w:bCs w:val="0"/>
+          <w:color w:val="000000"/>
+          <w:sz w:val="24"/>
+          <w:szCs w:val="24"/>
+          <w:highlight w:val="none"/>
+        </w:rPr>
+      </w:pPr>
+      <w:r>
+        <w:rPr>
+          <w:rFonts w:ascii="Times New Roman" w:hAnsi="Times New Roman" w:eastAsia="Times New Roman" w:cs="Times New Roman"/>
+          <w:b w:val="0"/>
+          <w:bCs w:val="0"/>
+          <w:color w:val="000000"/>
+          <w:sz w:val="24"/>
+          <w:highlight w:val="none"/>
+        </w:rPr>
+        <w:t xml:space="preserve">6.5.2024</w:t>
+      </w:r>
+      <w:r>
+        <w:rPr>
+          <w:rFonts w:ascii="Times New Roman" w:hAnsi="Times New Roman" w:eastAsia="Times New Roman" w:cs="Times New Roman"/>
+          <w:b w:val="0"/>
+          <w:bCs w:val="0"/>
+          <w:color w:val="000000"/>
+          <w:sz w:val="24"/>
+          <w:highlight w:val="none"/>
+        </w:rPr>
+      </w:r>
+      <w:r>
+        <w:rPr>
+          <w:rFonts w:ascii="Times New Roman" w:hAnsi="Times New Roman" w:eastAsia="Times New Roman" w:cs="Times New Roman"/>
+          <w:b w:val="0"/>
+          <w:bCs w:val="0"/>
+          <w:color w:val="000000"/>
+          <w:sz w:val="24"/>
+          <w:szCs w:val="24"/>
+          <w:highlight w:val="none"/>
+        </w:rPr>
+      </w:r>
+    </w:p>
+    <w:p>
+      <w:pPr>
+        <w:pStyle w:val="838"/>
         <w:numPr>
           <w:ilvl w:val="0"/>
-          <w:numId w:val="2"/>
+          <w:numId w:val="3"/>
         </w:numPr>
         <w:pBdr>
           <w:top w:val="none" w:color="000000" w:sz="4" w:space="0"/>
@@ -1438,6 +1582,7 @@
           <w:color w:val="000000"/>
           <w:sz w:val="24"/>
           <w:szCs w:val="24"/>
+          <w:highlight w:val="none"/>
         </w:rPr>
       </w:pPr>
       <w:r>
@@ -1449,6 +1594,232 @@
           <w:sz w:val="24"/>
           <w:highlight w:val="none"/>
         </w:rPr>
+        <w:t xml:space="preserve">Nodejs</w:t>
+      </w:r>
+      <w:r>
+        <w:rPr>
+          <w:rFonts w:ascii="Times New Roman" w:hAnsi="Times New Roman" w:eastAsia="Times New Roman" w:cs="Times New Roman"/>
+          <w:b w:val="0"/>
+          <w:bCs w:val="0"/>
+          <w:color w:val="000000"/>
+          <w:sz w:val="24"/>
+          <w:highlight w:val="none"/>
+        </w:rPr>
+      </w:r>
+    </w:p>
+    <w:p>
+      <w:pPr>
+        <w:pBdr>
+          <w:top w:val="none" w:color="000000" w:sz="4" w:space="0"/>
+          <w:left w:val="none" w:color="000000" w:sz="4" w:space="0"/>
+          <w:bottom w:val="none" w:color="000000" w:sz="4" w:space="0"/>
+          <w:right w:val="none" w:color="000000" w:sz="4" w:space="0"/>
+        </w:pBdr>
+        <w:spacing w:after="0" w:before="0"/>
+        <w:ind w:right="0" w:firstLine="0" w:left="0"/>
+        <w:jc w:val="both"/>
+        <w:rPr>
+          <w:rFonts w:ascii="Times New Roman" w:hAnsi="Times New Roman" w:eastAsia="Times New Roman" w:cs="Times New Roman"/>
+          <w:b w:val="0"/>
+          <w:bCs w:val="0"/>
+          <w:color w:val="000000"/>
+          <w:sz w:val="24"/>
+          <w:szCs w:val="24"/>
+          <w:highlight w:val="none"/>
+        </w:rPr>
+      </w:pPr>
+      <w:r>
+        <w:rPr>
+          <w:rFonts w:ascii="Times New Roman" w:hAnsi="Times New Roman" w:eastAsia="Times New Roman" w:cs="Times New Roman"/>
+          <w:b w:val="0"/>
+          <w:bCs w:val="0"/>
+          <w:color w:val="000000"/>
+          <w:sz w:val="24"/>
+          <w:highlight w:val="none"/>
+        </w:rPr>
+        <w:t xml:space="preserve">Continued to learn nodejs basics from the video and created basic http server.</w:t>
+      </w:r>
+      <w:r>
+        <w:rPr>
+          <w:rFonts w:ascii="Times New Roman" w:hAnsi="Times New Roman" w:eastAsia="Times New Roman" w:cs="Times New Roman"/>
+          <w:b w:val="0"/>
+          <w:bCs w:val="0"/>
+          <w:color w:val="000000"/>
+          <w:sz w:val="24"/>
+          <w:highlight w:val="none"/>
+        </w:rPr>
+      </w:r>
+    </w:p>
+    <w:p>
+      <w:pPr>
+        <w:pStyle w:val="838"/>
+        <w:numPr>
+          <w:ilvl w:val="0"/>
+          <w:numId w:val="4"/>
+        </w:numPr>
+        <w:pBdr>
+          <w:top w:val="none" w:color="000000" w:sz="4" w:space="0"/>
+          <w:left w:val="none" w:color="000000" w:sz="4" w:space="0"/>
+          <w:bottom w:val="none" w:color="000000" w:sz="4" w:space="0"/>
+          <w:right w:val="none" w:color="000000" w:sz="4" w:space="0"/>
+        </w:pBdr>
+        <w:spacing w:after="0" w:before="0"/>
+        <w:ind w:right="0"/>
+        <w:jc w:val="both"/>
+        <w:rPr>
+          <w:rFonts w:ascii="Times New Roman" w:hAnsi="Times New Roman" w:eastAsia="Times New Roman" w:cs="Times New Roman"/>
+          <w:b w:val="0"/>
+          <w:bCs w:val="0"/>
+          <w:color w:val="000000"/>
+          <w:sz w:val="24"/>
+          <w:szCs w:val="24"/>
+          <w:highlight w:val="none"/>
+        </w:rPr>
+      </w:pPr>
+      <w:r>
+        <w:rPr>
+          <w:rFonts w:ascii="Times New Roman" w:hAnsi="Times New Roman" w:eastAsia="Times New Roman" w:cs="Times New Roman"/>
+          <w:b w:val="0"/>
+          <w:bCs w:val="0"/>
+          <w:color w:val="000000"/>
+          <w:sz w:val="24"/>
+          <w:highlight w:val="none"/>
+        </w:rPr>
+        <w:t xml:space="preserve">Deployment</w:t>
+      </w:r>
+      <w:r>
+        <w:rPr>
+          <w:rFonts w:ascii="Times New Roman" w:hAnsi="Times New Roman" w:eastAsia="Times New Roman" w:cs="Times New Roman"/>
+          <w:b w:val="0"/>
+          <w:bCs w:val="0"/>
+          <w:color w:val="000000"/>
+          <w:sz w:val="24"/>
+          <w:highlight w:val="none"/>
+        </w:rPr>
+      </w:r>
+    </w:p>
+    <w:p>
+      <w:pPr>
+        <w:pBdr>
+          <w:top w:val="none" w:color="000000" w:sz="4" w:space="0"/>
+          <w:left w:val="none" w:color="000000" w:sz="4" w:space="0"/>
+          <w:bottom w:val="none" w:color="000000" w:sz="4" w:space="0"/>
+          <w:right w:val="none" w:color="000000" w:sz="4" w:space="0"/>
+        </w:pBdr>
+        <w:spacing w:after="0" w:before="0"/>
+        <w:ind w:right="0" w:firstLine="0" w:left="0"/>
+        <w:jc w:val="both"/>
+        <w:rPr>
+          <w:rFonts w:ascii="Times New Roman" w:hAnsi="Times New Roman" w:eastAsia="Times New Roman" w:cs="Times New Roman"/>
+          <w:b w:val="0"/>
+          <w:bCs w:val="0"/>
+          <w:color w:val="000000"/>
+          <w:sz w:val="24"/>
+          <w:szCs w:val="24"/>
+          <w:highlight w:val="none"/>
+        </w:rPr>
+      </w:pPr>
+      <w:r>
+        <w:rPr>
+          <w:rFonts w:ascii="Times New Roman" w:hAnsi="Times New Roman" w:eastAsia="Times New Roman" w:cs="Times New Roman"/>
+          <w:b w:val="0"/>
+          <w:bCs w:val="0"/>
+          <w:color w:val="000000"/>
+          <w:sz w:val="24"/>
+          <w:highlight w:val="none"/>
+        </w:rPr>
+        <w:t xml:space="preserve">Learned a way to deploy a project. a topic, which I have not had many courses cover.</w:t>
+      </w:r>
+      <w:r>
+        <w:rPr>
+          <w:rFonts w:ascii="Times New Roman" w:hAnsi="Times New Roman" w:eastAsia="Times New Roman" w:cs="Times New Roman"/>
+          <w:b w:val="0"/>
+          <w:bCs w:val="0"/>
+          <w:color w:val="000000"/>
+          <w:sz w:val="24"/>
+          <w:highlight w:val="none"/>
+        </w:rPr>
+      </w:r>
+    </w:p>
+    <w:p>
+      <w:pPr>
+        <w:pStyle w:val="838"/>
+        <w:numPr>
+          <w:ilvl w:val="0"/>
+          <w:numId w:val="5"/>
+        </w:numPr>
+        <w:pBdr>
+          <w:top w:val="none" w:color="000000" w:sz="4" w:space="0"/>
+          <w:left w:val="none" w:color="000000" w:sz="4" w:space="0"/>
+          <w:bottom w:val="none" w:color="000000" w:sz="4" w:space="0"/>
+          <w:right w:val="none" w:color="000000" w:sz="4" w:space="0"/>
+        </w:pBdr>
+        <w:spacing w:after="0" w:before="0"/>
+        <w:ind w:right="0"/>
+        <w:jc w:val="both"/>
+        <w:rPr>
+          <w:rFonts w:ascii="Times New Roman" w:hAnsi="Times New Roman" w:eastAsia="Times New Roman" w:cs="Times New Roman"/>
+          <w:b w:val="0"/>
+          <w:bCs w:val="0"/>
+          <w:color w:val="000000"/>
+          <w:sz w:val="24"/>
+          <w:szCs w:val="24"/>
+          <w:highlight w:val="none"/>
+        </w:rPr>
+      </w:pPr>
+      <w:r>
+        <w:rPr>
+          <w:rFonts w:ascii="Times New Roman" w:hAnsi="Times New Roman" w:eastAsia="Times New Roman" w:cs="Times New Roman"/>
+          <w:b w:val="0"/>
+          <w:bCs w:val="0"/>
+          <w:color w:val="000000"/>
+          <w:sz w:val="24"/>
+          <w:highlight w:val="none"/>
+        </w:rPr>
+        <w:t xml:space="preserve">MongoDB</w:t>
+      </w:r>
+      <w:r>
+        <w:rPr>
+          <w:rFonts w:ascii="Times New Roman" w:hAnsi="Times New Roman" w:eastAsia="Times New Roman" w:cs="Times New Roman"/>
+          <w:b w:val="0"/>
+          <w:bCs w:val="0"/>
+          <w:color w:val="000000"/>
+          <w:sz w:val="24"/>
+          <w:highlight w:val="none"/>
+        </w:rPr>
+      </w:r>
+    </w:p>
+    <w:p>
+      <w:pPr>
+        <w:pBdr>
+          <w:top w:val="none" w:color="000000" w:sz="4" w:space="0"/>
+          <w:left w:val="none" w:color="000000" w:sz="4" w:space="0"/>
+          <w:bottom w:val="none" w:color="000000" w:sz="4" w:space="0"/>
+          <w:right w:val="none" w:color="000000" w:sz="4" w:space="0"/>
+        </w:pBdr>
+        <w:spacing w:after="0" w:before="0"/>
+        <w:ind w:right="0" w:firstLine="0" w:left="0"/>
+        <w:jc w:val="both"/>
+        <w:rPr>
+          <w:rFonts w:ascii="Times New Roman" w:hAnsi="Times New Roman" w:eastAsia="Times New Roman" w:cs="Times New Roman"/>
+          <w:b w:val="0"/>
+          <w:bCs w:val="0"/>
+          <w:color w:val="000000"/>
+          <w:sz w:val="24"/>
+          <w:szCs w:val="24"/>
+          <w:highlight w:val="none"/>
+        </w:rPr>
+      </w:pPr>
+      <w:r>
+        <w:rPr>
+          <w:rFonts w:ascii="Times New Roman" w:hAnsi="Times New Roman" w:eastAsia="Times New Roman" w:cs="Times New Roman"/>
+          <w:b w:val="0"/>
+          <w:bCs w:val="0"/>
+          <w:color w:val="000000"/>
+          <w:sz w:val="24"/>
+          <w:highlight w:val="none"/>
+        </w:rPr>
+        <w:t xml:space="preserve">Looked througth couple of videos. As I had used databases and json in projects before, even if the database was SQL based, mongoDB seemed easy enough to just start using and learning as I would start the Project.</w:t>
       </w:r>
       <w:r>
         <w:rPr>
@@ -1833,11 +2204,458 @@
       <w:suff w:val="tab"/>
     </w:lvl>
   </w:abstractNum>
+  <w:abstractNum w:abstractNumId="2">
+    <w:lvl w:ilvl="0">
+      <w:isLgl w:val="false"/>
+      <w:lvlJc w:val="left"/>
+      <w:lvlText w:val="–"/>
+      <w:numFmt w:val="bullet"/>
+      <w:pPr>
+        <w:pBdr/>
+        <w:spacing/>
+        <w:ind w:hanging="360" w:left="709"/>
+      </w:pPr>
+      <w:rPr>
+        <w:rFonts w:hint="default" w:ascii="Arial" w:hAnsi="Arial" w:eastAsia="Arial" w:cs="Arial"/>
+      </w:rPr>
+      <w:start w:val="1"/>
+      <w:suff w:val="tab"/>
+    </w:lvl>
+    <w:lvl w:ilvl="1">
+      <w:isLgl w:val="false"/>
+      <w:lvlJc w:val="left"/>
+      <w:lvlText w:val="o"/>
+      <w:numFmt w:val="bullet"/>
+      <w:pPr>
+        <w:pBdr/>
+        <w:spacing/>
+        <w:ind w:hanging="360" w:left="1429"/>
+      </w:pPr>
+      <w:rPr>
+        <w:rFonts w:hint="default" w:ascii="Courier New" w:hAnsi="Courier New" w:eastAsia="Courier New" w:cs="Courier New"/>
+      </w:rPr>
+      <w:start w:val="1"/>
+      <w:suff w:val="tab"/>
+    </w:lvl>
+    <w:lvl w:ilvl="2">
+      <w:isLgl w:val="false"/>
+      <w:lvlJc w:val="left"/>
+      <w:lvlText w:val="§"/>
+      <w:numFmt w:val="bullet"/>
+      <w:pPr>
+        <w:pBdr/>
+        <w:spacing/>
+        <w:ind w:hanging="360" w:left="2149"/>
+      </w:pPr>
+      <w:rPr>
+        <w:rFonts w:hint="default" w:ascii="Wingdings" w:hAnsi="Wingdings" w:eastAsia="Wingdings" w:cs="Wingdings"/>
+      </w:rPr>
+      <w:start w:val="1"/>
+      <w:suff w:val="tab"/>
+    </w:lvl>
+    <w:lvl w:ilvl="3">
+      <w:isLgl w:val="false"/>
+      <w:lvlJc w:val="left"/>
+      <w:lvlText w:val="·"/>
+      <w:numFmt w:val="bullet"/>
+      <w:pPr>
+        <w:pBdr/>
+        <w:spacing/>
+        <w:ind w:hanging="360" w:left="2869"/>
+      </w:pPr>
+      <w:rPr>
+        <w:rFonts w:hint="default" w:ascii="Symbol" w:hAnsi="Symbol" w:eastAsia="Symbol" w:cs="Symbol"/>
+      </w:rPr>
+      <w:start w:val="1"/>
+      <w:suff w:val="tab"/>
+    </w:lvl>
+    <w:lvl w:ilvl="4">
+      <w:isLgl w:val="false"/>
+      <w:lvlJc w:val="left"/>
+      <w:lvlText w:val="o"/>
+      <w:numFmt w:val="bullet"/>
+      <w:pPr>
+        <w:pBdr/>
+        <w:spacing/>
+        <w:ind w:hanging="360" w:left="3589"/>
+      </w:pPr>
+      <w:rPr>
+        <w:rFonts w:hint="default" w:ascii="Courier New" w:hAnsi="Courier New" w:eastAsia="Courier New" w:cs="Courier New"/>
+      </w:rPr>
+      <w:start w:val="1"/>
+      <w:suff w:val="tab"/>
+    </w:lvl>
+    <w:lvl w:ilvl="5">
+      <w:isLgl w:val="false"/>
+      <w:lvlJc w:val="left"/>
+      <w:lvlText w:val="§"/>
+      <w:numFmt w:val="bullet"/>
+      <w:pPr>
+        <w:pBdr/>
+        <w:spacing/>
+        <w:ind w:hanging="360" w:left="4309"/>
+      </w:pPr>
+      <w:rPr>
+        <w:rFonts w:hint="default" w:ascii="Wingdings" w:hAnsi="Wingdings" w:eastAsia="Wingdings" w:cs="Wingdings"/>
+      </w:rPr>
+      <w:start w:val="1"/>
+      <w:suff w:val="tab"/>
+    </w:lvl>
+    <w:lvl w:ilvl="6">
+      <w:isLgl w:val="false"/>
+      <w:lvlJc w:val="left"/>
+      <w:lvlText w:val="·"/>
+      <w:numFmt w:val="bullet"/>
+      <w:pPr>
+        <w:pBdr/>
+        <w:spacing/>
+        <w:ind w:hanging="360" w:left="5029"/>
+      </w:pPr>
+      <w:rPr>
+        <w:rFonts w:hint="default" w:ascii="Symbol" w:hAnsi="Symbol" w:eastAsia="Symbol" w:cs="Symbol"/>
+      </w:rPr>
+      <w:start w:val="1"/>
+      <w:suff w:val="tab"/>
+    </w:lvl>
+    <w:lvl w:ilvl="7">
+      <w:isLgl w:val="false"/>
+      <w:lvlJc w:val="left"/>
+      <w:lvlText w:val="o"/>
+      <w:numFmt w:val="bullet"/>
+      <w:pPr>
+        <w:pBdr/>
+        <w:spacing/>
+        <w:ind w:hanging="360" w:left="5749"/>
+      </w:pPr>
+      <w:rPr>
+        <w:rFonts w:hint="default" w:ascii="Courier New" w:hAnsi="Courier New" w:eastAsia="Courier New" w:cs="Courier New"/>
+      </w:rPr>
+      <w:start w:val="1"/>
+      <w:suff w:val="tab"/>
+    </w:lvl>
+    <w:lvl w:ilvl="8">
+      <w:isLgl w:val="false"/>
+      <w:lvlJc w:val="left"/>
+      <w:lvlText w:val="§"/>
+      <w:numFmt w:val="bullet"/>
+      <w:pPr>
+        <w:pBdr/>
+        <w:spacing/>
+        <w:ind w:hanging="360" w:left="6469"/>
+      </w:pPr>
+      <w:rPr>
+        <w:rFonts w:hint="default" w:ascii="Wingdings" w:hAnsi="Wingdings" w:eastAsia="Wingdings" w:cs="Wingdings"/>
+      </w:rPr>
+      <w:start w:val="1"/>
+      <w:suff w:val="tab"/>
+    </w:lvl>
+  </w:abstractNum>
+  <w:abstractNum w:abstractNumId="3">
+    <w:lvl w:ilvl="0">
+      <w:isLgl w:val="false"/>
+      <w:lvlJc w:val="left"/>
+      <w:lvlText w:val="–"/>
+      <w:numFmt w:val="bullet"/>
+      <w:pPr>
+        <w:pBdr/>
+        <w:spacing/>
+        <w:ind w:hanging="360" w:left="709"/>
+      </w:pPr>
+      <w:rPr>
+        <w:rFonts w:hint="default" w:ascii="Arial" w:hAnsi="Arial" w:eastAsia="Arial" w:cs="Arial"/>
+      </w:rPr>
+      <w:start w:val="1"/>
+      <w:suff w:val="tab"/>
+    </w:lvl>
+    <w:lvl w:ilvl="1">
+      <w:isLgl w:val="false"/>
+      <w:lvlJc w:val="left"/>
+      <w:lvlText w:val="o"/>
+      <w:numFmt w:val="bullet"/>
+      <w:pPr>
+        <w:pBdr/>
+        <w:spacing/>
+        <w:ind w:hanging="360" w:left="1429"/>
+      </w:pPr>
+      <w:rPr>
+        <w:rFonts w:hint="default" w:ascii="Courier New" w:hAnsi="Courier New" w:eastAsia="Courier New" w:cs="Courier New"/>
+      </w:rPr>
+      <w:start w:val="1"/>
+      <w:suff w:val="tab"/>
+    </w:lvl>
+    <w:lvl w:ilvl="2">
+      <w:isLgl w:val="false"/>
+      <w:lvlJc w:val="left"/>
+      <w:lvlText w:val="§"/>
+      <w:numFmt w:val="bullet"/>
+      <w:pPr>
+        <w:pBdr/>
+        <w:spacing/>
+        <w:ind w:hanging="360" w:left="2149"/>
+      </w:pPr>
+      <w:rPr>
+        <w:rFonts w:hint="default" w:ascii="Wingdings" w:hAnsi="Wingdings" w:eastAsia="Wingdings" w:cs="Wingdings"/>
+      </w:rPr>
+      <w:start w:val="1"/>
+      <w:suff w:val="tab"/>
+    </w:lvl>
+    <w:lvl w:ilvl="3">
+      <w:isLgl w:val="false"/>
+      <w:lvlJc w:val="left"/>
+      <w:lvlText w:val="·"/>
+      <w:numFmt w:val="bullet"/>
+      <w:pPr>
+        <w:pBdr/>
+        <w:spacing/>
+        <w:ind w:hanging="360" w:left="2869"/>
+      </w:pPr>
+      <w:rPr>
+        <w:rFonts w:hint="default" w:ascii="Symbol" w:hAnsi="Symbol" w:eastAsia="Symbol" w:cs="Symbol"/>
+      </w:rPr>
+      <w:start w:val="1"/>
+      <w:suff w:val="tab"/>
+    </w:lvl>
+    <w:lvl w:ilvl="4">
+      <w:isLgl w:val="false"/>
+      <w:lvlJc w:val="left"/>
+      <w:lvlText w:val="o"/>
+      <w:numFmt w:val="bullet"/>
+      <w:pPr>
+        <w:pBdr/>
+        <w:spacing/>
+        <w:ind w:hanging="360" w:left="3589"/>
+      </w:pPr>
+      <w:rPr>
+        <w:rFonts w:hint="default" w:ascii="Courier New" w:hAnsi="Courier New" w:eastAsia="Courier New" w:cs="Courier New"/>
+      </w:rPr>
+      <w:start w:val="1"/>
+      <w:suff w:val="tab"/>
+    </w:lvl>
+    <w:lvl w:ilvl="5">
+      <w:isLgl w:val="false"/>
+      <w:lvlJc w:val="left"/>
+      <w:lvlText w:val="§"/>
+      <w:numFmt w:val="bullet"/>
+      <w:pPr>
+        <w:pBdr/>
+        <w:spacing/>
+        <w:ind w:hanging="360" w:left="4309"/>
+      </w:pPr>
+      <w:rPr>
+        <w:rFonts w:hint="default" w:ascii="Wingdings" w:hAnsi="Wingdings" w:eastAsia="Wingdings" w:cs="Wingdings"/>
+      </w:rPr>
+      <w:start w:val="1"/>
+      <w:suff w:val="tab"/>
+    </w:lvl>
+    <w:lvl w:ilvl="6">
+      <w:isLgl w:val="false"/>
+      <w:lvlJc w:val="left"/>
+      <w:lvlText w:val="·"/>
+      <w:numFmt w:val="bullet"/>
+      <w:pPr>
+        <w:pBdr/>
+        <w:spacing/>
+        <w:ind w:hanging="360" w:left="5029"/>
+      </w:pPr>
+      <w:rPr>
+        <w:rFonts w:hint="default" w:ascii="Symbol" w:hAnsi="Symbol" w:eastAsia="Symbol" w:cs="Symbol"/>
+      </w:rPr>
+      <w:start w:val="1"/>
+      <w:suff w:val="tab"/>
+    </w:lvl>
+    <w:lvl w:ilvl="7">
+      <w:isLgl w:val="false"/>
+      <w:lvlJc w:val="left"/>
+      <w:lvlText w:val="o"/>
+      <w:numFmt w:val="bullet"/>
+      <w:pPr>
+        <w:pBdr/>
+        <w:spacing/>
+        <w:ind w:hanging="360" w:left="5749"/>
+      </w:pPr>
+      <w:rPr>
+        <w:rFonts w:hint="default" w:ascii="Courier New" w:hAnsi="Courier New" w:eastAsia="Courier New" w:cs="Courier New"/>
+      </w:rPr>
+      <w:start w:val="1"/>
+      <w:suff w:val="tab"/>
+    </w:lvl>
+    <w:lvl w:ilvl="8">
+      <w:isLgl w:val="false"/>
+      <w:lvlJc w:val="left"/>
+      <w:lvlText w:val="§"/>
+      <w:numFmt w:val="bullet"/>
+      <w:pPr>
+        <w:pBdr/>
+        <w:spacing/>
+        <w:ind w:hanging="360" w:left="6469"/>
+      </w:pPr>
+      <w:rPr>
+        <w:rFonts w:hint="default" w:ascii="Wingdings" w:hAnsi="Wingdings" w:eastAsia="Wingdings" w:cs="Wingdings"/>
+      </w:rPr>
+      <w:start w:val="1"/>
+      <w:suff w:val="tab"/>
+    </w:lvl>
+  </w:abstractNum>
+  <w:abstractNum w:abstractNumId="4">
+    <w:lvl w:ilvl="0">
+      <w:isLgl w:val="false"/>
+      <w:lvlJc w:val="left"/>
+      <w:lvlText w:val="–"/>
+      <w:numFmt w:val="bullet"/>
+      <w:pPr>
+        <w:pBdr/>
+        <w:spacing/>
+        <w:ind w:hanging="360" w:left="709"/>
+      </w:pPr>
+      <w:rPr>
+        <w:rFonts w:hint="default" w:ascii="Arial" w:hAnsi="Arial" w:eastAsia="Arial" w:cs="Arial"/>
+      </w:rPr>
+      <w:start w:val="1"/>
+      <w:suff w:val="tab"/>
+    </w:lvl>
+    <w:lvl w:ilvl="1">
+      <w:isLgl w:val="false"/>
+      <w:lvlJc w:val="left"/>
+      <w:lvlText w:val="o"/>
+      <w:numFmt w:val="bullet"/>
+      <w:pPr>
+        <w:pBdr/>
+        <w:spacing/>
+        <w:ind w:hanging="360" w:left="1429"/>
+      </w:pPr>
+      <w:rPr>
+        <w:rFonts w:hint="default" w:ascii="Courier New" w:hAnsi="Courier New" w:eastAsia="Courier New" w:cs="Courier New"/>
+      </w:rPr>
+      <w:start w:val="1"/>
+      <w:suff w:val="tab"/>
+    </w:lvl>
+    <w:lvl w:ilvl="2">
+      <w:isLgl w:val="false"/>
+      <w:lvlJc w:val="left"/>
+      <w:lvlText w:val="§"/>
+      <w:numFmt w:val="bullet"/>
+      <w:pPr>
+        <w:pBdr/>
+        <w:spacing/>
+        <w:ind w:hanging="360" w:left="2149"/>
+      </w:pPr>
+      <w:rPr>
+        <w:rFonts w:hint="default" w:ascii="Wingdings" w:hAnsi="Wingdings" w:eastAsia="Wingdings" w:cs="Wingdings"/>
+      </w:rPr>
+      <w:start w:val="1"/>
+      <w:suff w:val="tab"/>
+    </w:lvl>
+    <w:lvl w:ilvl="3">
+      <w:isLgl w:val="false"/>
+      <w:lvlJc w:val="left"/>
+      <w:lvlText w:val="·"/>
+      <w:numFmt w:val="bullet"/>
+      <w:pPr>
+        <w:pBdr/>
+        <w:spacing/>
+        <w:ind w:hanging="360" w:left="2869"/>
+      </w:pPr>
+      <w:rPr>
+        <w:rFonts w:hint="default" w:ascii="Symbol" w:hAnsi="Symbol" w:eastAsia="Symbol" w:cs="Symbol"/>
+      </w:rPr>
+      <w:start w:val="1"/>
+      <w:suff w:val="tab"/>
+    </w:lvl>
+    <w:lvl w:ilvl="4">
+      <w:isLgl w:val="false"/>
+      <w:lvlJc w:val="left"/>
+      <w:lvlText w:val="o"/>
+      <w:numFmt w:val="bullet"/>
+      <w:pPr>
+        <w:pBdr/>
+        <w:spacing/>
+        <w:ind w:hanging="360" w:left="3589"/>
+      </w:pPr>
+      <w:rPr>
+        <w:rFonts w:hint="default" w:ascii="Courier New" w:hAnsi="Courier New" w:eastAsia="Courier New" w:cs="Courier New"/>
+      </w:rPr>
+      <w:start w:val="1"/>
+      <w:suff w:val="tab"/>
+    </w:lvl>
+    <w:lvl w:ilvl="5">
+      <w:isLgl w:val="false"/>
+      <w:lvlJc w:val="left"/>
+      <w:lvlText w:val="§"/>
+      <w:numFmt w:val="bullet"/>
+      <w:pPr>
+        <w:pBdr/>
+        <w:spacing/>
+        <w:ind w:hanging="360" w:left="4309"/>
+      </w:pPr>
+      <w:rPr>
+        <w:rFonts w:hint="default" w:ascii="Wingdings" w:hAnsi="Wingdings" w:eastAsia="Wingdings" w:cs="Wingdings"/>
+      </w:rPr>
+      <w:start w:val="1"/>
+      <w:suff w:val="tab"/>
+    </w:lvl>
+    <w:lvl w:ilvl="6">
+      <w:isLgl w:val="false"/>
+      <w:lvlJc w:val="left"/>
+      <w:lvlText w:val="·"/>
+      <w:numFmt w:val="bullet"/>
+      <w:pPr>
+        <w:pBdr/>
+        <w:spacing/>
+        <w:ind w:hanging="360" w:left="5029"/>
+      </w:pPr>
+      <w:rPr>
+        <w:rFonts w:hint="default" w:ascii="Symbol" w:hAnsi="Symbol" w:eastAsia="Symbol" w:cs="Symbol"/>
+      </w:rPr>
+      <w:start w:val="1"/>
+      <w:suff w:val="tab"/>
+    </w:lvl>
+    <w:lvl w:ilvl="7">
+      <w:isLgl w:val="false"/>
+      <w:lvlJc w:val="left"/>
+      <w:lvlText w:val="o"/>
+      <w:numFmt w:val="bullet"/>
+      <w:pPr>
+        <w:pBdr/>
+        <w:spacing/>
+        <w:ind w:hanging="360" w:left="5749"/>
+      </w:pPr>
+      <w:rPr>
+        <w:rFonts w:hint="default" w:ascii="Courier New" w:hAnsi="Courier New" w:eastAsia="Courier New" w:cs="Courier New"/>
+      </w:rPr>
+      <w:start w:val="1"/>
+      <w:suff w:val="tab"/>
+    </w:lvl>
+    <w:lvl w:ilvl="8">
+      <w:isLgl w:val="false"/>
+      <w:lvlJc w:val="left"/>
+      <w:lvlText w:val="§"/>
+      <w:numFmt w:val="bullet"/>
+      <w:pPr>
+        <w:pBdr/>
+        <w:spacing/>
+        <w:ind w:hanging="360" w:left="6469"/>
+      </w:pPr>
+      <w:rPr>
+        <w:rFonts w:hint="default" w:ascii="Wingdings" w:hAnsi="Wingdings" w:eastAsia="Wingdings" w:cs="Wingdings"/>
+      </w:rPr>
+      <w:start w:val="1"/>
+      <w:suff w:val="tab"/>
+    </w:lvl>
+  </w:abstractNum>
   <w:num w:numId="1">
     <w:abstractNumId w:val="0"/>
   </w:num>
   <w:num w:numId="2">
     <w:abstractNumId w:val="1"/>
+  </w:num>
+  <w:num w:numId="3">
+    <w:abstractNumId w:val="2"/>
+  </w:num>
+  <w:num w:numId="4">
+    <w:abstractNumId w:val="3"/>
+  </w:num>
+  <w:num w:numId="5">
+    <w:abstractNumId w:val="4"/>
   </w:num>
 </w:numbering>
 </file>
@@ -2000,11 +2818,11 @@
     <w:lsdException w:name="Bibliography" w:uiPriority="37"/>
     <w:lsdException w:name="TOC Heading" w:uiPriority="39" w:qFormat="1"/>
   </w:latentStyles>
-  <w:style w:type="paragraph" w:styleId="656">
+  <w:style w:type="paragraph" w:styleId="658">
     <w:name w:val="Heading 1"/>
-    <w:basedOn w:val="832"/>
-    <w:next w:val="832"/>
-    <w:link w:val="657"/>
+    <w:basedOn w:val="834"/>
+    <w:next w:val="834"/>
+    <w:link w:val="659"/>
     <w:uiPriority w:val="9"/>
     <w:qFormat/>
     <w:pPr>
@@ -2021,9 +2839,9 @@
       <w:szCs w:val="40"/>
     </w:rPr>
   </w:style>
-  <w:style w:type="character" w:styleId="657">
+  <w:style w:type="character" w:styleId="659">
     <w:name w:val="Heading 1 Char"/>
-    <w:link w:val="656"/>
+    <w:link w:val="658"/>
     <w:uiPriority w:val="9"/>
     <w:pPr>
       <w:pBdr/>
@@ -2036,11 +2854,11 @@
       <w:szCs w:val="40"/>
     </w:rPr>
   </w:style>
-  <w:style w:type="paragraph" w:styleId="658">
+  <w:style w:type="paragraph" w:styleId="660">
     <w:name w:val="Heading 2"/>
-    <w:basedOn w:val="832"/>
-    <w:next w:val="832"/>
-    <w:link w:val="659"/>
+    <w:basedOn w:val="834"/>
+    <w:next w:val="834"/>
+    <w:link w:val="661"/>
     <w:uiPriority w:val="9"/>
     <w:unhideWhenUsed/>
     <w:qFormat/>
@@ -2057,9 +2875,9 @@
       <w:sz w:val="34"/>
     </w:rPr>
   </w:style>
-  <w:style w:type="character" w:styleId="659">
+  <w:style w:type="character" w:styleId="661">
     <w:name w:val="Heading 2 Char"/>
-    <w:link w:val="658"/>
+    <w:link w:val="660"/>
     <w:uiPriority w:val="9"/>
     <w:pPr>
       <w:pBdr/>
@@ -2071,11 +2889,11 @@
       <w:sz w:val="34"/>
     </w:rPr>
   </w:style>
-  <w:style w:type="paragraph" w:styleId="660">
+  <w:style w:type="paragraph" w:styleId="662">
     <w:name w:val="Heading 3"/>
-    <w:basedOn w:val="832"/>
-    <w:next w:val="832"/>
-    <w:link w:val="661"/>
+    <w:basedOn w:val="834"/>
+    <w:next w:val="834"/>
+    <w:link w:val="663"/>
     <w:uiPriority w:val="9"/>
     <w:unhideWhenUsed/>
     <w:qFormat/>
@@ -2093,9 +2911,9 @@
       <w:szCs w:val="30"/>
     </w:rPr>
   </w:style>
-  <w:style w:type="character" w:styleId="661">
+  <w:style w:type="character" w:styleId="663">
     <w:name w:val="Heading 3 Char"/>
-    <w:link w:val="660"/>
+    <w:link w:val="662"/>
     <w:uiPriority w:val="9"/>
     <w:pPr>
       <w:pBdr/>
@@ -2108,11 +2926,11 @@
       <w:szCs w:val="30"/>
     </w:rPr>
   </w:style>
-  <w:style w:type="paragraph" w:styleId="662">
+  <w:style w:type="paragraph" w:styleId="664">
     <w:name w:val="Heading 4"/>
-    <w:basedOn w:val="832"/>
-    <w:next w:val="832"/>
-    <w:link w:val="663"/>
+    <w:basedOn w:val="834"/>
+    <w:next w:val="834"/>
+    <w:link w:val="665"/>
     <w:uiPriority w:val="9"/>
     <w:unhideWhenUsed/>
     <w:qFormat/>
@@ -2132,9 +2950,9 @@
       <w:szCs w:val="26"/>
     </w:rPr>
   </w:style>
-  <w:style w:type="character" w:styleId="663">
+  <w:style w:type="character" w:styleId="665">
     <w:name w:val="Heading 4 Char"/>
-    <w:link w:val="662"/>
+    <w:link w:val="664"/>
     <w:uiPriority w:val="9"/>
     <w:pPr>
       <w:pBdr/>
@@ -2149,11 +2967,11 @@
       <w:szCs w:val="26"/>
     </w:rPr>
   </w:style>
-  <w:style w:type="paragraph" w:styleId="664">
+  <w:style w:type="paragraph" w:styleId="666">
     <w:name w:val="Heading 5"/>
-    <w:basedOn w:val="832"/>
-    <w:next w:val="832"/>
-    <w:link w:val="665"/>
+    <w:basedOn w:val="834"/>
+    <w:next w:val="834"/>
+    <w:link w:val="667"/>
     <w:uiPriority w:val="9"/>
     <w:unhideWhenUsed/>
     <w:qFormat/>
@@ -2173,9 +2991,9 @@
       <w:szCs w:val="24"/>
     </w:rPr>
   </w:style>
-  <w:style w:type="character" w:styleId="665">
+  <w:style w:type="character" w:styleId="667">
     <w:name w:val="Heading 5 Char"/>
-    <w:link w:val="664"/>
+    <w:link w:val="666"/>
     <w:uiPriority w:val="9"/>
     <w:pPr>
       <w:pBdr/>
@@ -2190,11 +3008,11 @@
       <w:szCs w:val="24"/>
     </w:rPr>
   </w:style>
-  <w:style w:type="paragraph" w:styleId="666">
+  <w:style w:type="paragraph" w:styleId="668">
     <w:name w:val="Heading 6"/>
-    <w:basedOn w:val="832"/>
-    <w:next w:val="832"/>
-    <w:link w:val="667"/>
+    <w:basedOn w:val="834"/>
+    <w:next w:val="834"/>
+    <w:link w:val="669"/>
     <w:uiPriority w:val="9"/>
     <w:unhideWhenUsed/>
     <w:qFormat/>
@@ -2214,9 +3032,9 @@
       <w:szCs w:val="22"/>
     </w:rPr>
   </w:style>
-  <w:style w:type="character" w:styleId="667">
+  <w:style w:type="character" w:styleId="669">
     <w:name w:val="Heading 6 Char"/>
-    <w:link w:val="666"/>
+    <w:link w:val="668"/>
     <w:uiPriority w:val="9"/>
     <w:pPr>
       <w:pBdr/>
@@ -2231,11 +3049,11 @@
       <w:szCs w:val="22"/>
     </w:rPr>
   </w:style>
-  <w:style w:type="paragraph" w:styleId="668">
+  <w:style w:type="paragraph" w:styleId="670">
     <w:name w:val="Heading 7"/>
-    <w:basedOn w:val="832"/>
-    <w:next w:val="832"/>
-    <w:link w:val="669"/>
+    <w:basedOn w:val="834"/>
+    <w:next w:val="834"/>
+    <w:link w:val="671"/>
     <w:uiPriority w:val="9"/>
     <w:unhideWhenUsed/>
     <w:qFormat/>
@@ -2257,9 +3075,9 @@
       <w:szCs w:val="22"/>
     </w:rPr>
   </w:style>
-  <w:style w:type="character" w:styleId="669">
+  <w:style w:type="character" w:styleId="671">
     <w:name w:val="Heading 7 Char"/>
-    <w:link w:val="668"/>
+    <w:link w:val="670"/>
     <w:uiPriority w:val="9"/>
     <w:pPr>
       <w:pBdr/>
@@ -2276,11 +3094,11 @@
       <w:szCs w:val="22"/>
     </w:rPr>
   </w:style>
-  <w:style w:type="paragraph" w:styleId="670">
+  <w:style w:type="paragraph" w:styleId="672">
     <w:name w:val="Heading 8"/>
-    <w:basedOn w:val="832"/>
-    <w:next w:val="832"/>
-    <w:link w:val="671"/>
+    <w:basedOn w:val="834"/>
+    <w:next w:val="834"/>
+    <w:link w:val="673"/>
     <w:uiPriority w:val="9"/>
     <w:unhideWhenUsed/>
     <w:qFormat/>
@@ -2300,9 +3118,9 @@
       <w:szCs w:val="22"/>
     </w:rPr>
   </w:style>
-  <w:style w:type="character" w:styleId="671">
+  <w:style w:type="character" w:styleId="673">
     <w:name w:val="Heading 8 Char"/>
-    <w:link w:val="670"/>
+    <w:link w:val="672"/>
     <w:uiPriority w:val="9"/>
     <w:pPr>
       <w:pBdr/>
@@ -2317,11 +3135,11 @@
       <w:szCs w:val="22"/>
     </w:rPr>
   </w:style>
-  <w:style w:type="paragraph" w:styleId="672">
+  <w:style w:type="paragraph" w:styleId="674">
     <w:name w:val="Heading 9"/>
-    <w:basedOn w:val="832"/>
-    <w:next w:val="832"/>
-    <w:link w:val="673"/>
+    <w:basedOn w:val="834"/>
+    <w:next w:val="834"/>
+    <w:link w:val="675"/>
     <w:uiPriority w:val="9"/>
     <w:unhideWhenUsed/>
     <w:qFormat/>
@@ -2341,9 +3159,9 @@
       <w:szCs w:val="21"/>
     </w:rPr>
   </w:style>
-  <w:style w:type="character" w:styleId="673">
+  <w:style w:type="character" w:styleId="675">
     <w:name w:val="Heading 9 Char"/>
-    <w:link w:val="672"/>
+    <w:link w:val="674"/>
     <w:uiPriority w:val="9"/>
     <w:pPr>
       <w:pBdr/>
@@ -2358,11 +3176,11 @@
       <w:szCs w:val="21"/>
     </w:rPr>
   </w:style>
-  <w:style w:type="paragraph" w:styleId="674">
+  <w:style w:type="paragraph" w:styleId="676">
     <w:name w:val="Title"/>
-    <w:basedOn w:val="832"/>
-    <w:next w:val="832"/>
-    <w:link w:val="675"/>
+    <w:basedOn w:val="834"/>
+    <w:next w:val="834"/>
+    <w:link w:val="677"/>
     <w:uiPriority w:val="10"/>
     <w:qFormat/>
     <w:pPr>
@@ -2376,9 +3194,9 @@
       <w:szCs w:val="48"/>
     </w:rPr>
   </w:style>
-  <w:style w:type="character" w:styleId="675">
+  <w:style w:type="character" w:styleId="677">
     <w:name w:val="Title Char"/>
-    <w:link w:val="674"/>
+    <w:link w:val="676"/>
     <w:uiPriority w:val="10"/>
     <w:pPr>
       <w:pBdr/>
@@ -2390,11 +3208,11 @@
       <w:szCs w:val="48"/>
     </w:rPr>
   </w:style>
-  <w:style w:type="paragraph" w:styleId="676">
+  <w:style w:type="paragraph" w:styleId="678">
     <w:name w:val="Subtitle"/>
-    <w:basedOn w:val="832"/>
-    <w:next w:val="832"/>
-    <w:link w:val="677"/>
+    <w:basedOn w:val="834"/>
+    <w:next w:val="834"/>
+    <w:link w:val="679"/>
     <w:uiPriority w:val="11"/>
     <w:qFormat/>
     <w:pPr>
@@ -2407,9 +3225,9 @@
       <w:szCs w:val="24"/>
     </w:rPr>
   </w:style>
-  <w:style w:type="character" w:styleId="677">
+  <w:style w:type="character" w:styleId="679">
     <w:name w:val="Subtitle Char"/>
-    <w:link w:val="676"/>
+    <w:link w:val="678"/>
     <w:uiPriority w:val="11"/>
     <w:pPr>
       <w:pBdr/>
@@ -2421,11 +3239,11 @@
       <w:szCs w:val="24"/>
     </w:rPr>
   </w:style>
-  <w:style w:type="paragraph" w:styleId="678">
+  <w:style w:type="paragraph" w:styleId="680">
     <w:name w:val="Quote"/>
-    <w:basedOn w:val="832"/>
-    <w:next w:val="832"/>
-    <w:link w:val="679"/>
+    <w:basedOn w:val="834"/>
+    <w:next w:val="834"/>
+    <w:link w:val="681"/>
     <w:uiPriority w:val="29"/>
     <w:qFormat/>
     <w:pPr>
@@ -2437,9 +3255,9 @@
       <w:i/>
     </w:rPr>
   </w:style>
-  <w:style w:type="character" w:styleId="679">
+  <w:style w:type="character" w:styleId="681">
     <w:name w:val="Quote Char"/>
-    <w:link w:val="678"/>
+    <w:link w:val="680"/>
     <w:uiPriority w:val="29"/>
     <w:pPr>
       <w:pBdr/>
@@ -2450,11 +3268,11 @@
       <w:i/>
     </w:rPr>
   </w:style>
-  <w:style w:type="paragraph" w:styleId="680">
+  <w:style w:type="paragraph" w:styleId="682">
     <w:name w:val="Intense Quote"/>
-    <w:basedOn w:val="832"/>
-    <w:next w:val="832"/>
-    <w:link w:val="681"/>
+    <w:basedOn w:val="834"/>
+    <w:next w:val="834"/>
+    <w:link w:val="683"/>
     <w:uiPriority w:val="30"/>
     <w:qFormat/>
     <w:pPr>
@@ -2473,9 +3291,9 @@
       <w:i/>
     </w:rPr>
   </w:style>
-  <w:style w:type="character" w:styleId="681">
+  <w:style w:type="character" w:styleId="683">
     <w:name w:val="Intense Quote Char"/>
-    <w:link w:val="680"/>
+    <w:link w:val="682"/>
     <w:uiPriority w:val="30"/>
     <w:pPr>
       <w:pBdr/>
@@ -2486,36 +3304,10 @@
       <w:i/>
     </w:rPr>
   </w:style>
-  <w:style w:type="paragraph" w:styleId="682">
+  <w:style w:type="paragraph" w:styleId="684">
     <w:name w:val="Header"/>
-    <w:basedOn w:val="832"/>
-    <w:link w:val="683"/>
-    <w:uiPriority w:val="99"/>
-    <w:unhideWhenUsed/>
-    <w:pPr>
-      <w:pBdr/>
-      <w:tabs>
-        <w:tab w:val="center" w:leader="none" w:pos="7143"/>
-        <w:tab w:val="right" w:leader="none" w:pos="14287"/>
-      </w:tabs>
-      <w:spacing w:after="0" w:line="240" w:lineRule="auto"/>
-      <w:ind/>
-    </w:pPr>
-  </w:style>
-  <w:style w:type="character" w:styleId="683">
-    <w:name w:val="Header Char"/>
-    <w:link w:val="682"/>
-    <w:uiPriority w:val="99"/>
-    <w:pPr>
-      <w:pBdr/>
-      <w:spacing/>
-      <w:ind/>
-    </w:pPr>
-  </w:style>
-  <w:style w:type="paragraph" w:styleId="684">
-    <w:name w:val="Footer"/>
-    <w:basedOn w:val="832"/>
-    <w:link w:val="687"/>
+    <w:basedOn w:val="834"/>
+    <w:link w:val="685"/>
     <w:uiPriority w:val="99"/>
     <w:unhideWhenUsed/>
     <w:pPr>
@@ -2529,7 +3321,7 @@
     </w:pPr>
   </w:style>
   <w:style w:type="character" w:styleId="685">
-    <w:name w:val="Footer Char"/>
+    <w:name w:val="Header Char"/>
     <w:link w:val="684"/>
     <w:uiPriority w:val="99"/>
     <w:pPr>
@@ -2539,9 +3331,35 @@
     </w:pPr>
   </w:style>
   <w:style w:type="paragraph" w:styleId="686">
+    <w:name w:val="Footer"/>
+    <w:basedOn w:val="834"/>
+    <w:link w:val="689"/>
+    <w:uiPriority w:val="99"/>
+    <w:unhideWhenUsed/>
+    <w:pPr>
+      <w:pBdr/>
+      <w:tabs>
+        <w:tab w:val="center" w:leader="none" w:pos="7143"/>
+        <w:tab w:val="right" w:leader="none" w:pos="14287"/>
+      </w:tabs>
+      <w:spacing w:after="0" w:line="240" w:lineRule="auto"/>
+      <w:ind/>
+    </w:pPr>
+  </w:style>
+  <w:style w:type="character" w:styleId="687">
+    <w:name w:val="Footer Char"/>
+    <w:link w:val="686"/>
+    <w:uiPriority w:val="99"/>
+    <w:pPr>
+      <w:pBdr/>
+      <w:spacing/>
+      <w:ind/>
+    </w:pPr>
+  </w:style>
+  <w:style w:type="paragraph" w:styleId="688">
     <w:name w:val="Caption"/>
-    <w:basedOn w:val="832"/>
-    <w:next w:val="832"/>
+    <w:basedOn w:val="834"/>
+    <w:next w:val="834"/>
     <w:uiPriority w:val="35"/>
     <w:semiHidden/>
     <w:unhideWhenUsed/>
@@ -2559,10 +3377,10 @@
       <w:szCs w:val="18"/>
     </w:rPr>
   </w:style>
-  <w:style w:type="character" w:styleId="687">
+  <w:style w:type="character" w:styleId="689">
     <w:name w:val="Caption Char"/>
-    <w:basedOn w:val="686"/>
-    <w:link w:val="684"/>
+    <w:basedOn w:val="688"/>
+    <w:link w:val="686"/>
     <w:uiPriority w:val="99"/>
     <w:pPr>
       <w:pBdr/>
@@ -2570,9 +3388,9 @@
       <w:ind/>
     </w:pPr>
   </w:style>
-  <w:style w:type="table" w:styleId="688">
+  <w:style w:type="table" w:styleId="690">
     <w:name w:val="Table Grid"/>
-    <w:basedOn w:val="833"/>
+    <w:basedOn w:val="835"/>
     <w:uiPriority w:val="59"/>
     <w:pPr>
       <w:pBdr/>
@@ -2769,9 +3587,9 @@
       </w:tcPr>
     </w:tblStylePr>
   </w:style>
-  <w:style w:type="table" w:styleId="689">
+  <w:style w:type="table" w:styleId="691">
     <w:name w:val="Table Grid Light"/>
-    <w:basedOn w:val="833"/>
+    <w:basedOn w:val="835"/>
     <w:uiPriority w:val="59"/>
     <w:pPr>
       <w:pBdr/>
@@ -2968,9 +3786,9 @@
       </w:tcPr>
     </w:tblStylePr>
   </w:style>
-  <w:style w:type="table" w:styleId="690">
+  <w:style w:type="table" w:styleId="692">
     <w:name w:val="Plain Table 1"/>
-    <w:basedOn w:val="833"/>
+    <w:basedOn w:val="835"/>
     <w:uiPriority w:val="59"/>
     <w:pPr>
       <w:pBdr/>
@@ -3193,9 +4011,9 @@
       </w:tcPr>
     </w:tblStylePr>
   </w:style>
-  <w:style w:type="table" w:styleId="691">
+  <w:style w:type="table" w:styleId="693">
     <w:name w:val="Plain Table 2"/>
-    <w:basedOn w:val="833"/>
+    <w:basedOn w:val="835"/>
     <w:uiPriority w:val="59"/>
     <w:pPr>
       <w:pBdr/>
@@ -3426,9 +4244,9 @@
       </w:tcPr>
     </w:tblStylePr>
   </w:style>
-  <w:style w:type="table" w:styleId="692">
+  <w:style w:type="table" w:styleId="694">
     <w:name w:val="Plain Table 3"/>
-    <w:basedOn w:val="833"/>
+    <w:basedOn w:val="835"/>
     <w:uiPriority w:val="99"/>
     <w:pPr>
       <w:pBdr/>
@@ -3656,9 +4474,9 @@
       </w:tcPr>
     </w:tblStylePr>
   </w:style>
-  <w:style w:type="table" w:styleId="693">
+  <w:style w:type="table" w:styleId="695">
     <w:name w:val="Plain Table 4"/>
-    <w:basedOn w:val="833"/>
+    <w:basedOn w:val="835"/>
     <w:uiPriority w:val="99"/>
     <w:pPr>
       <w:pBdr/>
@@ -3872,9 +4690,9 @@
       </w:tcPr>
     </w:tblStylePr>
   </w:style>
-  <w:style w:type="table" w:styleId="694">
+  <w:style w:type="table" w:styleId="696">
     <w:name w:val="Plain Table 5"/>
-    <w:basedOn w:val="833"/>
+    <w:basedOn w:val="835"/>
     <w:uiPriority w:val="99"/>
     <w:pPr>
       <w:pBdr/>
@@ -4105,9 +4923,9 @@
       </w:tcPr>
     </w:tblStylePr>
   </w:style>
-  <w:style w:type="table" w:styleId="695">
+  <w:style w:type="table" w:styleId="697">
     <w:name w:val="Grid Table 1 Light"/>
-    <w:basedOn w:val="833"/>
+    <w:basedOn w:val="835"/>
     <w:uiPriority w:val="99"/>
     <w:pPr>
       <w:pBdr/>
@@ -4328,9 +5146,9 @@
       </w:tcPr>
     </w:tblStylePr>
   </w:style>
-  <w:style w:type="table" w:styleId="696">
+  <w:style w:type="table" w:styleId="698">
     <w:name w:val="Grid Table 1 Light - Accent 1"/>
-    <w:basedOn w:val="833"/>
+    <w:basedOn w:val="835"/>
     <w:uiPriority w:val="99"/>
     <w:pPr>
       <w:pBdr/>
@@ -4551,9 +5369,9 @@
       </w:tcPr>
     </w:tblStylePr>
   </w:style>
-  <w:style w:type="table" w:styleId="697">
+  <w:style w:type="table" w:styleId="699">
     <w:name w:val="Grid Table 1 Light - Accent 2"/>
-    <w:basedOn w:val="833"/>
+    <w:basedOn w:val="835"/>
     <w:uiPriority w:val="99"/>
     <w:pPr>
       <w:pBdr/>
@@ -4774,9 +5592,9 @@
       </w:tcPr>
     </w:tblStylePr>
   </w:style>
-  <w:style w:type="table" w:styleId="698">
+  <w:style w:type="table" w:styleId="700">
     <w:name w:val="Grid Table 1 Light - Accent 3"/>
-    <w:basedOn w:val="833"/>
+    <w:basedOn w:val="835"/>
     <w:uiPriority w:val="99"/>
     <w:pPr>
       <w:pBdr/>
@@ -4997,9 +5815,9 @@
       </w:tcPr>
     </w:tblStylePr>
   </w:style>
-  <w:style w:type="table" w:styleId="699">
+  <w:style w:type="table" w:styleId="701">
     <w:name w:val="Grid Table 1 Light - Accent 4"/>
-    <w:basedOn w:val="833"/>
+    <w:basedOn w:val="835"/>
     <w:uiPriority w:val="99"/>
     <w:pPr>
       <w:pBdr/>
@@ -5220,9 +6038,9 @@
       </w:tcPr>
     </w:tblStylePr>
   </w:style>
-  <w:style w:type="table" w:styleId="700">
+  <w:style w:type="table" w:styleId="702">
     <w:name w:val="Grid Table 1 Light - Accent 5"/>
-    <w:basedOn w:val="833"/>
+    <w:basedOn w:val="835"/>
     <w:uiPriority w:val="99"/>
     <w:pPr>
       <w:pBdr/>
@@ -5443,9 +6261,9 @@
       </w:tcPr>
     </w:tblStylePr>
   </w:style>
-  <w:style w:type="table" w:styleId="701">
+  <w:style w:type="table" w:styleId="703">
     <w:name w:val="Grid Table 1 Light - Accent 6"/>
-    <w:basedOn w:val="833"/>
+    <w:basedOn w:val="835"/>
     <w:uiPriority w:val="99"/>
     <w:pPr>
       <w:pBdr/>
@@ -5666,9 +6484,9 @@
       </w:tcPr>
     </w:tblStylePr>
   </w:style>
-  <w:style w:type="table" w:styleId="702">
+  <w:style w:type="table" w:styleId="704">
     <w:name w:val="Grid Table 2"/>
-    <w:basedOn w:val="833"/>
+    <w:basedOn w:val="835"/>
     <w:uiPriority w:val="99"/>
     <w:pPr>
       <w:pBdr/>
@@ -5898,9 +6716,9 @@
       </w:tcPr>
     </w:tblStylePr>
   </w:style>
-  <w:style w:type="table" w:styleId="703">
+  <w:style w:type="table" w:styleId="705">
     <w:name w:val="Grid Table 2 - Accent 1"/>
-    <w:basedOn w:val="833"/>
+    <w:basedOn w:val="835"/>
     <w:uiPriority w:val="99"/>
     <w:pPr>
       <w:pBdr/>
@@ -6130,9 +6948,9 @@
       </w:tcPr>
     </w:tblStylePr>
   </w:style>
-  <w:style w:type="table" w:styleId="704">
+  <w:style w:type="table" w:styleId="706">
     <w:name w:val="Grid Table 2 - Accent 2"/>
-    <w:basedOn w:val="833"/>
+    <w:basedOn w:val="835"/>
     <w:uiPriority w:val="99"/>
     <w:pPr>
       <w:pBdr/>
@@ -6362,9 +7180,9 @@
       </w:tcPr>
     </w:tblStylePr>
   </w:style>
-  <w:style w:type="table" w:styleId="705">
+  <w:style w:type="table" w:styleId="707">
     <w:name w:val="Grid Table 2 - Accent 3"/>
-    <w:basedOn w:val="833"/>
+    <w:basedOn w:val="835"/>
     <w:uiPriority w:val="99"/>
     <w:pPr>
       <w:pBdr/>
@@ -6594,9 +7412,9 @@
       </w:tcPr>
     </w:tblStylePr>
   </w:style>
-  <w:style w:type="table" w:styleId="706">
+  <w:style w:type="table" w:styleId="708">
     <w:name w:val="Grid Table 2 - Accent 4"/>
-    <w:basedOn w:val="833"/>
+    <w:basedOn w:val="835"/>
     <w:uiPriority w:val="99"/>
     <w:pPr>
       <w:pBdr/>
@@ -6826,9 +7644,9 @@
       </w:tcPr>
     </w:tblStylePr>
   </w:style>
-  <w:style w:type="table" w:styleId="707">
+  <w:style w:type="table" w:styleId="709">
     <w:name w:val="Grid Table 2 - Accent 5"/>
-    <w:basedOn w:val="833"/>
+    <w:basedOn w:val="835"/>
     <w:uiPriority w:val="99"/>
     <w:pPr>
       <w:pBdr/>
@@ -7058,9 +7876,9 @@
       </w:tcPr>
     </w:tblStylePr>
   </w:style>
-  <w:style w:type="table" w:styleId="708">
+  <w:style w:type="table" w:styleId="710">
     <w:name w:val="Grid Table 2 - Accent 6"/>
-    <w:basedOn w:val="833"/>
+    <w:basedOn w:val="835"/>
     <w:uiPriority w:val="99"/>
     <w:pPr>
       <w:pBdr/>
@@ -7290,9 +8108,9 @@
       </w:tcPr>
     </w:tblStylePr>
   </w:style>
-  <w:style w:type="table" w:styleId="709">
+  <w:style w:type="table" w:styleId="711">
     <w:name w:val="Grid Table 3"/>
-    <w:basedOn w:val="833"/>
+    <w:basedOn w:val="835"/>
     <w:uiPriority w:val="99"/>
     <w:pPr>
       <w:pBdr/>
@@ -7535,9 +8353,9 @@
       </w:tcPr>
     </w:tblStylePr>
   </w:style>
-  <w:style w:type="table" w:styleId="710">
+  <w:style w:type="table" w:styleId="712">
     <w:name w:val="Grid Table 3 - Accent 1"/>
-    <w:basedOn w:val="833"/>
+    <w:basedOn w:val="835"/>
     <w:uiPriority w:val="99"/>
     <w:pPr>
       <w:pBdr/>
@@ -7780,9 +8598,9 @@
       </w:tcPr>
     </w:tblStylePr>
   </w:style>
-  <w:style w:type="table" w:styleId="711">
+  <w:style w:type="table" w:styleId="713">
     <w:name w:val="Grid Table 3 - Accent 2"/>
-    <w:basedOn w:val="833"/>
+    <w:basedOn w:val="835"/>
     <w:uiPriority w:val="99"/>
     <w:pPr>
       <w:pBdr/>
@@ -8025,9 +8843,9 @@
       </w:tcPr>
     </w:tblStylePr>
   </w:style>
-  <w:style w:type="table" w:styleId="712">
+  <w:style w:type="table" w:styleId="714">
     <w:name w:val="Grid Table 3 - Accent 3"/>
-    <w:basedOn w:val="833"/>
+    <w:basedOn w:val="835"/>
     <w:uiPriority w:val="99"/>
     <w:pPr>
       <w:pBdr/>
@@ -8270,9 +9088,9 @@
       </w:tcPr>
     </w:tblStylePr>
   </w:style>
-  <w:style w:type="table" w:styleId="713">
+  <w:style w:type="table" w:styleId="715">
     <w:name w:val="Grid Table 3 - Accent 4"/>
-    <w:basedOn w:val="833"/>
+    <w:basedOn w:val="835"/>
     <w:uiPriority w:val="99"/>
     <w:pPr>
       <w:pBdr/>
@@ -8515,9 +9333,9 @@
       </w:tcPr>
     </w:tblStylePr>
   </w:style>
-  <w:style w:type="table" w:styleId="714">
+  <w:style w:type="table" w:styleId="716">
     <w:name w:val="Grid Table 3 - Accent 5"/>
-    <w:basedOn w:val="833"/>
+    <w:basedOn w:val="835"/>
     <w:uiPriority w:val="99"/>
     <w:pPr>
       <w:pBdr/>
@@ -8760,9 +9578,9 @@
       </w:tcPr>
     </w:tblStylePr>
   </w:style>
-  <w:style w:type="table" w:styleId="715">
+  <w:style w:type="table" w:styleId="717">
     <w:name w:val="Grid Table 3 - Accent 6"/>
-    <w:basedOn w:val="833"/>
+    <w:basedOn w:val="835"/>
     <w:uiPriority w:val="99"/>
     <w:pPr>
       <w:pBdr/>
@@ -9005,9 +9823,9 @@
       </w:tcPr>
     </w:tblStylePr>
   </w:style>
-  <w:style w:type="table" w:styleId="716">
+  <w:style w:type="table" w:styleId="718">
     <w:name w:val="Grid Table 4"/>
-    <w:basedOn w:val="833"/>
+    <w:basedOn w:val="835"/>
     <w:uiPriority w:val="59"/>
     <w:pPr>
       <w:pBdr/>
@@ -9238,9 +10056,9 @@
       </w:tcPr>
     </w:tblStylePr>
   </w:style>
-  <w:style w:type="table" w:styleId="717">
+  <w:style w:type="table" w:styleId="719">
     <w:name w:val="Grid Table 4 - Accent 1"/>
-    <w:basedOn w:val="833"/>
+    <w:basedOn w:val="835"/>
     <w:uiPriority w:val="59"/>
     <w:pPr>
       <w:pBdr/>
@@ -9471,9 +10289,9 @@
       </w:tcPr>
     </w:tblStylePr>
   </w:style>
-  <w:style w:type="table" w:styleId="718">
+  <w:style w:type="table" w:styleId="720">
     <w:name w:val="Grid Table 4 - Accent 2"/>
-    <w:basedOn w:val="833"/>
+    <w:basedOn w:val="835"/>
     <w:uiPriority w:val="59"/>
     <w:pPr>
       <w:pBdr/>
@@ -9704,9 +10522,9 @@
       </w:tcPr>
     </w:tblStylePr>
   </w:style>
-  <w:style w:type="table" w:styleId="719">
+  <w:style w:type="table" w:styleId="721">
     <w:name w:val="Grid Table 4 - Accent 3"/>
-    <w:basedOn w:val="833"/>
+    <w:basedOn w:val="835"/>
     <w:uiPriority w:val="59"/>
     <w:pPr>
       <w:pBdr/>
@@ -9937,9 +10755,9 @@
       </w:tcPr>
     </w:tblStylePr>
   </w:style>
-  <w:style w:type="table" w:styleId="720">
+  <w:style w:type="table" w:styleId="722">
     <w:name w:val="Grid Table 4 - Accent 4"/>
-    <w:basedOn w:val="833"/>
+    <w:basedOn w:val="835"/>
     <w:uiPriority w:val="59"/>
     <w:pPr>
       <w:pBdr/>
@@ -10170,9 +10988,9 @@
       </w:tcPr>
     </w:tblStylePr>
   </w:style>
-  <w:style w:type="table" w:styleId="721">
+  <w:style w:type="table" w:styleId="723">
     <w:name w:val="Grid Table 4 - Accent 5"/>
-    <w:basedOn w:val="833"/>
+    <w:basedOn w:val="835"/>
     <w:uiPriority w:val="59"/>
     <w:pPr>
       <w:pBdr/>
@@ -10403,9 +11221,9 @@
       </w:tcPr>
     </w:tblStylePr>
   </w:style>
-  <w:style w:type="table" w:styleId="722">
+  <w:style w:type="table" w:styleId="724">
     <w:name w:val="Grid Table 4 - Accent 6"/>
-    <w:basedOn w:val="833"/>
+    <w:basedOn w:val="835"/>
     <w:uiPriority w:val="59"/>
     <w:pPr>
       <w:pBdr/>
@@ -10636,9 +11454,9 @@
       </w:tcPr>
     </w:tblStylePr>
   </w:style>
-  <w:style w:type="table" w:styleId="723">
+  <w:style w:type="table" w:styleId="725">
     <w:name w:val="Grid Table 5 Dark"/>
-    <w:basedOn w:val="833"/>
+    <w:basedOn w:val="835"/>
     <w:uiPriority w:val="99"/>
     <w:pPr>
       <w:pBdr/>
@@ -10864,9 +11682,9 @@
       </w:tcPr>
     </w:tblStylePr>
   </w:style>
-  <w:style w:type="table" w:styleId="724">
+  <w:style w:type="table" w:styleId="726">
     <w:name w:val="Grid Table 5 Dark- Accent 1"/>
-    <w:basedOn w:val="833"/>
+    <w:basedOn w:val="835"/>
     <w:uiPriority w:val="99"/>
     <w:pPr>
       <w:pBdr/>
@@ -11092,9 +11910,9 @@
       </w:tcPr>
     </w:tblStylePr>
   </w:style>
-  <w:style w:type="table" w:styleId="725">
+  <w:style w:type="table" w:styleId="727">
     <w:name w:val="Grid Table 5 Dark - Accent 2"/>
-    <w:basedOn w:val="833"/>
+    <w:basedOn w:val="835"/>
     <w:uiPriority w:val="99"/>
     <w:pPr>
       <w:pBdr/>
@@ -11320,9 +12138,9 @@
       </w:tcPr>
     </w:tblStylePr>
   </w:style>
-  <w:style w:type="table" w:styleId="726">
+  <w:style w:type="table" w:styleId="728">
     <w:name w:val="Grid Table 5 Dark - Accent 3"/>
-    <w:basedOn w:val="833"/>
+    <w:basedOn w:val="835"/>
     <w:uiPriority w:val="99"/>
     <w:pPr>
       <w:pBdr/>
@@ -11548,9 +12366,9 @@
       </w:tcPr>
     </w:tblStylePr>
   </w:style>
-  <w:style w:type="table" w:styleId="727">
+  <w:style w:type="table" w:styleId="729">
     <w:name w:val="Grid Table 5 Dark- Accent 4"/>
-    <w:basedOn w:val="833"/>
+    <w:basedOn w:val="835"/>
     <w:uiPriority w:val="99"/>
     <w:pPr>
       <w:pBdr/>
@@ -11776,9 +12594,9 @@
       </w:tcPr>
     </w:tblStylePr>
   </w:style>
-  <w:style w:type="table" w:styleId="728">
+  <w:style w:type="table" w:styleId="730">
     <w:name w:val="Grid Table 5 Dark - Accent 5"/>
-    <w:basedOn w:val="833"/>
+    <w:basedOn w:val="835"/>
     <w:uiPriority w:val="99"/>
     <w:pPr>
       <w:pBdr/>
@@ -12004,9 +12822,9 @@
       </w:tcPr>
     </w:tblStylePr>
   </w:style>
-  <w:style w:type="table" w:styleId="729">
+  <w:style w:type="table" w:styleId="731">
     <w:name w:val="Grid Table 5 Dark - Accent 6"/>
-    <w:basedOn w:val="833"/>
+    <w:basedOn w:val="835"/>
     <w:uiPriority w:val="99"/>
     <w:pPr>
       <w:pBdr/>
@@ -12232,9 +13050,9 @@
       </w:tcPr>
     </w:tblStylePr>
   </w:style>
-  <w:style w:type="table" w:styleId="730">
+  <w:style w:type="table" w:styleId="732">
     <w:name w:val="Grid Table 6 Colorful"/>
-    <w:basedOn w:val="833"/>
+    <w:basedOn w:val="835"/>
     <w:uiPriority w:val="99"/>
     <w:pPr>
       <w:pBdr/>
@@ -12462,9 +13280,9 @@
       </w:tcPr>
     </w:tblStylePr>
   </w:style>
-  <w:style w:type="table" w:styleId="731">
+  <w:style w:type="table" w:styleId="733">
     <w:name w:val="Grid Table 6 Colorful - Accent 1"/>
-    <w:basedOn w:val="833"/>
+    <w:basedOn w:val="835"/>
     <w:uiPriority w:val="99"/>
     <w:pPr>
       <w:pBdr/>
@@ -12692,9 +13510,9 @@
       </w:tcPr>
     </w:tblStylePr>
   </w:style>
-  <w:style w:type="table" w:styleId="732">
+  <w:style w:type="table" w:styleId="734">
     <w:name w:val="Grid Table 6 Colorful - Accent 2"/>
-    <w:basedOn w:val="833"/>
+    <w:basedOn w:val="835"/>
     <w:uiPriority w:val="99"/>
     <w:pPr>
       <w:pBdr/>
@@ -12922,9 +13740,9 @@
       </w:tcPr>
     </w:tblStylePr>
   </w:style>
-  <w:style w:type="table" w:styleId="733">
+  <w:style w:type="table" w:styleId="735">
     <w:name w:val="Grid Table 6 Colorful - Accent 3"/>
-    <w:basedOn w:val="833"/>
+    <w:basedOn w:val="835"/>
     <w:uiPriority w:val="99"/>
     <w:pPr>
       <w:pBdr/>
@@ -13152,9 +13970,9 @@
       </w:tcPr>
     </w:tblStylePr>
   </w:style>
-  <w:style w:type="table" w:styleId="734">
+  <w:style w:type="table" w:styleId="736">
     <w:name w:val="Grid Table 6 Colorful - Accent 4"/>
-    <w:basedOn w:val="833"/>
+    <w:basedOn w:val="835"/>
     <w:uiPriority w:val="99"/>
     <w:pPr>
       <w:pBdr/>
@@ -13382,9 +14200,9 @@
       </w:tcPr>
     </w:tblStylePr>
   </w:style>
-  <w:style w:type="table" w:styleId="735">
+  <w:style w:type="table" w:styleId="737">
     <w:name w:val="Grid Table 6 Colorful - Accent 5"/>
-    <w:basedOn w:val="833"/>
+    <w:basedOn w:val="835"/>
     <w:uiPriority w:val="99"/>
     <w:pPr>
       <w:pBdr/>
@@ -13612,9 +14430,9 @@
       </w:tcPr>
     </w:tblStylePr>
   </w:style>
-  <w:style w:type="table" w:styleId="736">
+  <w:style w:type="table" w:styleId="738">
     <w:name w:val="Grid Table 6 Colorful - Accent 6"/>
-    <w:basedOn w:val="833"/>
+    <w:basedOn w:val="835"/>
     <w:uiPriority w:val="99"/>
     <w:pPr>
       <w:pBdr/>
@@ -13842,9 +14660,9 @@
       </w:tcPr>
     </w:tblStylePr>
   </w:style>
-  <w:style w:type="table" w:styleId="737">
+  <w:style w:type="table" w:styleId="739">
     <w:name w:val="Grid Table 7 Colorful"/>
-    <w:basedOn w:val="833"/>
+    <w:basedOn w:val="835"/>
     <w:uiPriority w:val="99"/>
     <w:pPr>
       <w:pBdr/>
@@ -14096,9 +14914,9 @@
       </w:tcPr>
     </w:tblStylePr>
   </w:style>
-  <w:style w:type="table" w:styleId="738">
+  <w:style w:type="table" w:styleId="740">
     <w:name w:val="Grid Table 7 Colorful - Accent 1"/>
-    <w:basedOn w:val="833"/>
+    <w:basedOn w:val="835"/>
     <w:uiPriority w:val="99"/>
     <w:pPr>
       <w:pBdr/>
@@ -14350,9 +15168,9 @@
       </w:tcPr>
     </w:tblStylePr>
   </w:style>
-  <w:style w:type="table" w:styleId="739">
+  <w:style w:type="table" w:styleId="741">
     <w:name w:val="Grid Table 7 Colorful - Accent 2"/>
-    <w:basedOn w:val="833"/>
+    <w:basedOn w:val="835"/>
     <w:uiPriority w:val="99"/>
     <w:pPr>
       <w:pBdr/>
@@ -14604,9 +15422,9 @@
       </w:tcPr>
     </w:tblStylePr>
   </w:style>
-  <w:style w:type="table" w:styleId="740">
+  <w:style w:type="table" w:styleId="742">
     <w:name w:val="Grid Table 7 Colorful - Accent 3"/>
-    <w:basedOn w:val="833"/>
+    <w:basedOn w:val="835"/>
     <w:uiPriority w:val="99"/>
     <w:pPr>
       <w:pBdr/>
@@ -14858,9 +15676,9 @@
       </w:tcPr>
     </w:tblStylePr>
   </w:style>
-  <w:style w:type="table" w:styleId="741">
+  <w:style w:type="table" w:styleId="743">
     <w:name w:val="Grid Table 7 Colorful - Accent 4"/>
-    <w:basedOn w:val="833"/>
+    <w:basedOn w:val="835"/>
     <w:uiPriority w:val="99"/>
     <w:pPr>
       <w:pBdr/>
@@ -15112,9 +15930,9 @@
       </w:tcPr>
     </w:tblStylePr>
   </w:style>
-  <w:style w:type="table" w:styleId="742">
+  <w:style w:type="table" w:styleId="744">
     <w:name w:val="Grid Table 7 Colorful - Accent 5"/>
-    <w:basedOn w:val="833"/>
+    <w:basedOn w:val="835"/>
     <w:uiPriority w:val="99"/>
     <w:pPr>
       <w:pBdr/>
@@ -15366,9 +16184,9 @@
       </w:tcPr>
     </w:tblStylePr>
   </w:style>
-  <w:style w:type="table" w:styleId="743">
+  <w:style w:type="table" w:styleId="745">
     <w:name w:val="Grid Table 7 Colorful - Accent 6"/>
-    <w:basedOn w:val="833"/>
+    <w:basedOn w:val="835"/>
     <w:uiPriority w:val="99"/>
     <w:pPr>
       <w:pBdr/>
@@ -15620,9 +16438,9 @@
       </w:tcPr>
     </w:tblStylePr>
   </w:style>
-  <w:style w:type="table" w:styleId="744">
+  <w:style w:type="table" w:styleId="746">
     <w:name w:val="List Table 1 Light"/>
-    <w:basedOn w:val="833"/>
+    <w:basedOn w:val="835"/>
     <w:uiPriority w:val="99"/>
     <w:pPr>
       <w:pBdr/>
@@ -15836,9 +16654,9 @@
       </w:tcPr>
     </w:tblStylePr>
   </w:style>
-  <w:style w:type="table" w:styleId="745">
+  <w:style w:type="table" w:styleId="747">
     <w:name w:val="List Table 1 Light - Accent 1"/>
-    <w:basedOn w:val="833"/>
+    <w:basedOn w:val="835"/>
     <w:uiPriority w:val="99"/>
     <w:pPr>
       <w:pBdr/>
@@ -16052,9 +16870,9 @@
       </w:tcPr>
     </w:tblStylePr>
   </w:style>
-  <w:style w:type="table" w:styleId="746">
+  <w:style w:type="table" w:styleId="748">
     <w:name w:val="List Table 1 Light - Accent 2"/>
-    <w:basedOn w:val="833"/>
+    <w:basedOn w:val="835"/>
     <w:uiPriority w:val="99"/>
     <w:pPr>
       <w:pBdr/>
@@ -16268,9 +17086,9 @@
       </w:tcPr>
     </w:tblStylePr>
   </w:style>
-  <w:style w:type="table" w:styleId="747">
+  <w:style w:type="table" w:styleId="749">
     <w:name w:val="List Table 1 Light - Accent 3"/>
-    <w:basedOn w:val="833"/>
+    <w:basedOn w:val="835"/>
     <w:uiPriority w:val="99"/>
     <w:pPr>
       <w:pBdr/>
@@ -16484,9 +17302,9 @@
       </w:tcPr>
     </w:tblStylePr>
   </w:style>
-  <w:style w:type="table" w:styleId="748">
+  <w:style w:type="table" w:styleId="750">
     <w:name w:val="List Table 1 Light - Accent 4"/>
-    <w:basedOn w:val="833"/>
+    <w:basedOn w:val="835"/>
     <w:uiPriority w:val="99"/>
     <w:pPr>
       <w:pBdr/>
@@ -16700,9 +17518,9 @@
       </w:tcPr>
     </w:tblStylePr>
   </w:style>
-  <w:style w:type="table" w:styleId="749">
+  <w:style w:type="table" w:styleId="751">
     <w:name w:val="List Table 1 Light - Accent 5"/>
-    <w:basedOn w:val="833"/>
+    <w:basedOn w:val="835"/>
     <w:uiPriority w:val="99"/>
     <w:pPr>
       <w:pBdr/>
@@ -16916,9 +17734,9 @@
       </w:tcPr>
     </w:tblStylePr>
   </w:style>
-  <w:style w:type="table" w:styleId="750">
+  <w:style w:type="table" w:styleId="752">
     <w:name w:val="List Table 1 Light - Accent 6"/>
-    <w:basedOn w:val="833"/>
+    <w:basedOn w:val="835"/>
     <w:uiPriority w:val="99"/>
     <w:pPr>
       <w:pBdr/>
@@ -17132,9 +17950,9 @@
       </w:tcPr>
     </w:tblStylePr>
   </w:style>
-  <w:style w:type="table" w:styleId="751">
+  <w:style w:type="table" w:styleId="753">
     <w:name w:val="List Table 2"/>
-    <w:basedOn w:val="833"/>
+    <w:basedOn w:val="835"/>
     <w:uiPriority w:val="99"/>
     <w:pPr>
       <w:pBdr/>
@@ -17370,9 +18188,9 @@
       </w:tcPr>
     </w:tblStylePr>
   </w:style>
-  <w:style w:type="table" w:styleId="752">
+  <w:style w:type="table" w:styleId="754">
     <w:name w:val="List Table 2 - Accent 1"/>
-    <w:basedOn w:val="833"/>
+    <w:basedOn w:val="835"/>
     <w:uiPriority w:val="99"/>
     <w:pPr>
       <w:pBdr/>
@@ -17608,9 +18426,9 @@
       </w:tcPr>
     </w:tblStylePr>
   </w:style>
-  <w:style w:type="table" w:styleId="753">
+  <w:style w:type="table" w:styleId="755">
     <w:name w:val="List Table 2 - Accent 2"/>
-    <w:basedOn w:val="833"/>
+    <w:basedOn w:val="835"/>
     <w:uiPriority w:val="99"/>
     <w:pPr>
       <w:pBdr/>
@@ -17846,9 +18664,9 @@
       </w:tcPr>
     </w:tblStylePr>
   </w:style>
-  <w:style w:type="table" w:styleId="754">
+  <w:style w:type="table" w:styleId="756">
     <w:name w:val="List Table 2 - Accent 3"/>
-    <w:basedOn w:val="833"/>
+    <w:basedOn w:val="835"/>
     <w:uiPriority w:val="99"/>
     <w:pPr>
       <w:pBdr/>
@@ -18084,9 +18902,9 @@
       </w:tcPr>
     </w:tblStylePr>
   </w:style>
-  <w:style w:type="table" w:styleId="755">
+  <w:style w:type="table" w:styleId="757">
     <w:name w:val="List Table 2 - Accent 4"/>
-    <w:basedOn w:val="833"/>
+    <w:basedOn w:val="835"/>
     <w:uiPriority w:val="99"/>
     <w:pPr>
       <w:pBdr/>
@@ -18322,9 +19140,9 @@
       </w:tcPr>
     </w:tblStylePr>
   </w:style>
-  <w:style w:type="table" w:styleId="756">
+  <w:style w:type="table" w:styleId="758">
     <w:name w:val="List Table 2 - Accent 5"/>
-    <w:basedOn w:val="833"/>
+    <w:basedOn w:val="835"/>
     <w:uiPriority w:val="99"/>
     <w:pPr>
       <w:pBdr/>
@@ -18560,9 +19378,9 @@
       </w:tcPr>
     </w:tblStylePr>
   </w:style>
-  <w:style w:type="table" w:styleId="757">
+  <w:style w:type="table" w:styleId="759">
     <w:name w:val="List Table 2 - Accent 6"/>
-    <w:basedOn w:val="833"/>
+    <w:basedOn w:val="835"/>
     <w:uiPriority w:val="99"/>
     <w:pPr>
       <w:pBdr/>
@@ -18798,9 +19616,9 @@
       </w:tcPr>
     </w:tblStylePr>
   </w:style>
-  <w:style w:type="table" w:styleId="758">
+  <w:style w:type="table" w:styleId="760">
     <w:name w:val="List Table 3"/>
-    <w:basedOn w:val="833"/>
+    <w:basedOn w:val="835"/>
     <w:uiPriority w:val="99"/>
     <w:pPr>
       <w:pBdr/>
@@ -19026,9 +19844,9 @@
       </w:tcPr>
     </w:tblStylePr>
   </w:style>
-  <w:style w:type="table" w:styleId="759">
+  <w:style w:type="table" w:styleId="761">
     <w:name w:val="List Table 3 - Accent 1"/>
-    <w:basedOn w:val="833"/>
+    <w:basedOn w:val="835"/>
     <w:uiPriority w:val="99"/>
     <w:pPr>
       <w:pBdr/>
@@ -19254,9 +20072,9 @@
       </w:tcPr>
     </w:tblStylePr>
   </w:style>
-  <w:style w:type="table" w:styleId="760">
+  <w:style w:type="table" w:styleId="762">
     <w:name w:val="List Table 3 - Accent 2"/>
-    <w:basedOn w:val="833"/>
+    <w:basedOn w:val="835"/>
     <w:uiPriority w:val="99"/>
     <w:pPr>
       <w:pBdr/>
@@ -19482,9 +20300,9 @@
       </w:tcPr>
     </w:tblStylePr>
   </w:style>
-  <w:style w:type="table" w:styleId="761">
+  <w:style w:type="table" w:styleId="763">
     <w:name w:val="List Table 3 - Accent 3"/>
-    <w:basedOn w:val="833"/>
+    <w:basedOn w:val="835"/>
     <w:uiPriority w:val="99"/>
     <w:pPr>
       <w:pBdr/>
@@ -19710,9 +20528,9 @@
       </w:tcPr>
     </w:tblStylePr>
   </w:style>
-  <w:style w:type="table" w:styleId="762">
+  <w:style w:type="table" w:styleId="764">
     <w:name w:val="List Table 3 - Accent 4"/>
-    <w:basedOn w:val="833"/>
+    <w:basedOn w:val="835"/>
     <w:uiPriority w:val="99"/>
     <w:pPr>
       <w:pBdr/>
@@ -19938,9 +20756,9 @@
       </w:tcPr>
     </w:tblStylePr>
   </w:style>
-  <w:style w:type="table" w:styleId="763">
+  <w:style w:type="table" w:styleId="765">
     <w:name w:val="List Table 3 - Accent 5"/>
-    <w:basedOn w:val="833"/>
+    <w:basedOn w:val="835"/>
     <w:uiPriority w:val="99"/>
     <w:pPr>
       <w:pBdr/>
@@ -20166,9 +20984,9 @@
       </w:tcPr>
     </w:tblStylePr>
   </w:style>
-  <w:style w:type="table" w:styleId="764">
+  <w:style w:type="table" w:styleId="766">
     <w:name w:val="List Table 3 - Accent 6"/>
-    <w:basedOn w:val="833"/>
+    <w:basedOn w:val="835"/>
     <w:uiPriority w:val="99"/>
     <w:pPr>
       <w:pBdr/>
@@ -20394,9 +21212,9 @@
       </w:tcPr>
     </w:tblStylePr>
   </w:style>
-  <w:style w:type="table" w:styleId="765">
+  <w:style w:type="table" w:styleId="767">
     <w:name w:val="List Table 4"/>
-    <w:basedOn w:val="833"/>
+    <w:basedOn w:val="835"/>
     <w:uiPriority w:val="99"/>
     <w:pPr>
       <w:pBdr/>
@@ -20619,9 +21437,9 @@
       </w:tcPr>
     </w:tblStylePr>
   </w:style>
-  <w:style w:type="table" w:styleId="766">
+  <w:style w:type="table" w:styleId="768">
     <w:name w:val="List Table 4 - Accent 1"/>
-    <w:basedOn w:val="833"/>
+    <w:basedOn w:val="835"/>
     <w:uiPriority w:val="99"/>
     <w:pPr>
       <w:pBdr/>
@@ -20844,9 +21662,9 @@
       </w:tcPr>
     </w:tblStylePr>
   </w:style>
-  <w:style w:type="table" w:styleId="767">
+  <w:style w:type="table" w:styleId="769">
     <w:name w:val="List Table 4 - Accent 2"/>
-    <w:basedOn w:val="833"/>
+    <w:basedOn w:val="835"/>
     <w:uiPriority w:val="99"/>
     <w:pPr>
       <w:pBdr/>
@@ -21069,9 +21887,9 @@
       </w:tcPr>
     </w:tblStylePr>
   </w:style>
-  <w:style w:type="table" w:styleId="768">
+  <w:style w:type="table" w:styleId="770">
     <w:name w:val="List Table 4 - Accent 3"/>
-    <w:basedOn w:val="833"/>
+    <w:basedOn w:val="835"/>
     <w:uiPriority w:val="99"/>
     <w:pPr>
       <w:pBdr/>
@@ -21294,9 +22112,9 @@
       </w:tcPr>
     </w:tblStylePr>
   </w:style>
-  <w:style w:type="table" w:styleId="769">
+  <w:style w:type="table" w:styleId="771">
     <w:name w:val="List Table 4 - Accent 4"/>
-    <w:basedOn w:val="833"/>
+    <w:basedOn w:val="835"/>
     <w:uiPriority w:val="99"/>
     <w:pPr>
       <w:pBdr/>
@@ -21519,9 +22337,9 @@
       </w:tcPr>
     </w:tblStylePr>
   </w:style>
-  <w:style w:type="table" w:styleId="770">
+  <w:style w:type="table" w:styleId="772">
     <w:name w:val="List Table 4 - Accent 5"/>
-    <w:basedOn w:val="833"/>
+    <w:basedOn w:val="835"/>
     <w:uiPriority w:val="99"/>
     <w:pPr>
       <w:pBdr/>
@@ -21744,9 +22562,9 @@
       </w:tcPr>
     </w:tblStylePr>
   </w:style>
-  <w:style w:type="table" w:styleId="771">
+  <w:style w:type="table" w:styleId="773">
     <w:name w:val="List Table 4 - Accent 6"/>
-    <w:basedOn w:val="833"/>
+    <w:basedOn w:val="835"/>
     <w:uiPriority w:val="99"/>
     <w:pPr>
       <w:pBdr/>
@@ -21969,9 +22787,9 @@
       </w:tcPr>
     </w:tblStylePr>
   </w:style>
-  <w:style w:type="table" w:styleId="772">
+  <w:style w:type="table" w:styleId="774">
     <w:name w:val="List Table 5 Dark"/>
-    <w:basedOn w:val="833"/>
+    <w:basedOn w:val="835"/>
     <w:uiPriority w:val="99"/>
     <w:pPr>
       <w:pBdr/>
@@ -22211,9 +23029,9 @@
       </w:tcPr>
     </w:tblStylePr>
   </w:style>
-  <w:style w:type="table" w:styleId="773">
+  <w:style w:type="table" w:styleId="775">
     <w:name w:val="List Table 5 Dark - Accent 1"/>
-    <w:basedOn w:val="833"/>
+    <w:basedOn w:val="835"/>
     <w:uiPriority w:val="99"/>
     <w:pPr>
       <w:pBdr/>
@@ -22453,9 +23271,9 @@
       </w:tcPr>
     </w:tblStylePr>
   </w:style>
-  <w:style w:type="table" w:styleId="774">
+  <w:style w:type="table" w:styleId="776">
     <w:name w:val="List Table 5 Dark - Accent 2"/>
-    <w:basedOn w:val="833"/>
+    <w:basedOn w:val="835"/>
     <w:uiPriority w:val="99"/>
     <w:pPr>
       <w:pBdr/>
@@ -22695,9 +23513,9 @@
       </w:tcPr>
     </w:tblStylePr>
   </w:style>
-  <w:style w:type="table" w:styleId="775">
+  <w:style w:type="table" w:styleId="777">
     <w:name w:val="List Table 5 Dark - Accent 3"/>
-    <w:basedOn w:val="833"/>
+    <w:basedOn w:val="835"/>
     <w:uiPriority w:val="99"/>
     <w:pPr>
       <w:pBdr/>
@@ -22937,9 +23755,9 @@
       </w:tcPr>
     </w:tblStylePr>
   </w:style>
-  <w:style w:type="table" w:styleId="776">
+  <w:style w:type="table" w:styleId="778">
     <w:name w:val="List Table 5 Dark - Accent 4"/>
-    <w:basedOn w:val="833"/>
+    <w:basedOn w:val="835"/>
     <w:uiPriority w:val="99"/>
     <w:pPr>
       <w:pBdr/>
@@ -23179,9 +23997,9 @@
       </w:tcPr>
     </w:tblStylePr>
   </w:style>
-  <w:style w:type="table" w:styleId="777">
+  <w:style w:type="table" w:styleId="779">
     <w:name w:val="List Table 5 Dark - Accent 5"/>
-    <w:basedOn w:val="833"/>
+    <w:basedOn w:val="835"/>
     <w:uiPriority w:val="99"/>
     <w:pPr>
       <w:pBdr/>
@@ -23421,9 +24239,9 @@
       </w:tcPr>
     </w:tblStylePr>
   </w:style>
-  <w:style w:type="table" w:styleId="778">
+  <w:style w:type="table" w:styleId="780">
     <w:name w:val="List Table 5 Dark - Accent 6"/>
-    <w:basedOn w:val="833"/>
+    <w:basedOn w:val="835"/>
     <w:uiPriority w:val="99"/>
     <w:pPr>
       <w:pBdr/>
@@ -23663,9 +24481,9 @@
       </w:tcPr>
     </w:tblStylePr>
   </w:style>
-  <w:style w:type="table" w:styleId="779">
+  <w:style w:type="table" w:styleId="781">
     <w:name w:val="List Table 6 Colorful"/>
-    <w:basedOn w:val="833"/>
+    <w:basedOn w:val="835"/>
     <w:uiPriority w:val="99"/>
     <w:pPr>
       <w:pBdr/>
@@ -23886,9 +24704,9 @@
       </w:tcPr>
     </w:tblStylePr>
   </w:style>
-  <w:style w:type="table" w:styleId="780">
+  <w:style w:type="table" w:styleId="782">
     <w:name w:val="List Table 6 Colorful - Accent 1"/>
-    <w:basedOn w:val="833"/>
+    <w:basedOn w:val="835"/>
     <w:uiPriority w:val="99"/>
     <w:pPr>
       <w:pBdr/>
@@ -24109,9 +24927,9 @@
       </w:tcPr>
     </w:tblStylePr>
   </w:style>
-  <w:style w:type="table" w:styleId="781">
+  <w:style w:type="table" w:styleId="783">
     <w:name w:val="List Table 6 Colorful - Accent 2"/>
-    <w:basedOn w:val="833"/>
+    <w:basedOn w:val="835"/>
     <w:uiPriority w:val="99"/>
     <w:pPr>
       <w:pBdr/>
@@ -24332,9 +25150,9 @@
       </w:tcPr>
     </w:tblStylePr>
   </w:style>
-  <w:style w:type="table" w:styleId="782">
+  <w:style w:type="table" w:styleId="784">
     <w:name w:val="List Table 6 Colorful - Accent 3"/>
-    <w:basedOn w:val="833"/>
+    <w:basedOn w:val="835"/>
     <w:uiPriority w:val="99"/>
     <w:pPr>
       <w:pBdr/>
@@ -24555,9 +25373,9 @@
       </w:tcPr>
     </w:tblStylePr>
   </w:style>
-  <w:style w:type="table" w:styleId="783">
+  <w:style w:type="table" w:styleId="785">
     <w:name w:val="List Table 6 Colorful - Accent 4"/>
-    <w:basedOn w:val="833"/>
+    <w:basedOn w:val="835"/>
     <w:uiPriority w:val="99"/>
     <w:pPr>
       <w:pBdr/>
@@ -24778,9 +25596,9 @@
       </w:tcPr>
     </w:tblStylePr>
   </w:style>
-  <w:style w:type="table" w:styleId="784">
+  <w:style w:type="table" w:styleId="786">
     <w:name w:val="List Table 6 Colorful - Accent 5"/>
-    <w:basedOn w:val="833"/>
+    <w:basedOn w:val="835"/>
     <w:uiPriority w:val="99"/>
     <w:pPr>
       <w:pBdr/>
@@ -25001,9 +25819,9 @@
       </w:tcPr>
     </w:tblStylePr>
   </w:style>
-  <w:style w:type="table" w:styleId="785">
+  <w:style w:type="table" w:styleId="787">
     <w:name w:val="List Table 6 Colorful - Accent 6"/>
-    <w:basedOn w:val="833"/>
+    <w:basedOn w:val="835"/>
     <w:uiPriority w:val="99"/>
     <w:pPr>
       <w:pBdr/>
@@ -25224,9 +26042,9 @@
       </w:tcPr>
     </w:tblStylePr>
   </w:style>
-  <w:style w:type="table" w:styleId="786">
+  <w:style w:type="table" w:styleId="788">
     <w:name w:val="List Table 7 Colorful"/>
-    <w:basedOn w:val="833"/>
+    <w:basedOn w:val="835"/>
     <w:uiPriority w:val="99"/>
     <w:pPr>
       <w:pBdr/>
@@ -25480,9 +26298,9 @@
       </w:tcPr>
     </w:tblStylePr>
   </w:style>
-  <w:style w:type="table" w:styleId="787">
+  <w:style w:type="table" w:styleId="789">
     <w:name w:val="List Table 7 Colorful - Accent 1"/>
-    <w:basedOn w:val="833"/>
+    <w:basedOn w:val="835"/>
     <w:uiPriority w:val="99"/>
     <w:pPr>
       <w:pBdr/>
@@ -25736,9 +26554,9 @@
       </w:tcPr>
     </w:tblStylePr>
   </w:style>
-  <w:style w:type="table" w:styleId="788">
+  <w:style w:type="table" w:styleId="790">
     <w:name w:val="List Table 7 Colorful - Accent 2"/>
-    <w:basedOn w:val="833"/>
+    <w:basedOn w:val="835"/>
     <w:uiPriority w:val="99"/>
     <w:pPr>
       <w:pBdr/>
@@ -25992,9 +26810,9 @@
       </w:tcPr>
     </w:tblStylePr>
   </w:style>
-  <w:style w:type="table" w:styleId="789">
+  <w:style w:type="table" w:styleId="791">
     <w:name w:val="List Table 7 Colorful - Accent 3"/>
-    <w:basedOn w:val="833"/>
+    <w:basedOn w:val="835"/>
     <w:uiPriority w:val="99"/>
     <w:pPr>
       <w:pBdr/>
@@ -26248,9 +27066,9 @@
       </w:tcPr>
     </w:tblStylePr>
   </w:style>
-  <w:style w:type="table" w:styleId="790">
+  <w:style w:type="table" w:styleId="792">
     <w:name w:val="List Table 7 Colorful - Accent 4"/>
-    <w:basedOn w:val="833"/>
+    <w:basedOn w:val="835"/>
     <w:uiPriority w:val="99"/>
     <w:pPr>
       <w:pBdr/>
@@ -26504,9 +27322,9 @@
       </w:tcPr>
     </w:tblStylePr>
   </w:style>
-  <w:style w:type="table" w:styleId="791">
+  <w:style w:type="table" w:styleId="793">
     <w:name w:val="List Table 7 Colorful - Accent 5"/>
-    <w:basedOn w:val="833"/>
+    <w:basedOn w:val="835"/>
     <w:uiPriority w:val="99"/>
     <w:pPr>
       <w:pBdr/>
@@ -26760,9 +27578,9 @@
       </w:tcPr>
     </w:tblStylePr>
   </w:style>
-  <w:style w:type="table" w:styleId="792">
+  <w:style w:type="table" w:styleId="794">
     <w:name w:val="List Table 7 Colorful - Accent 6"/>
-    <w:basedOn w:val="833"/>
+    <w:basedOn w:val="835"/>
     <w:uiPriority w:val="99"/>
     <w:pPr>
       <w:pBdr/>
@@ -27016,9 +27834,9 @@
       </w:tcPr>
     </w:tblStylePr>
   </w:style>
-  <w:style w:type="table" w:styleId="793">
+  <w:style w:type="table" w:styleId="795">
     <w:name w:val="Lined - Accent"/>
-    <w:basedOn w:val="833"/>
+    <w:basedOn w:val="835"/>
     <w:uiPriority w:val="99"/>
     <w:pPr>
       <w:pBdr/>
@@ -27253,9 +28071,9 @@
       </w:tcPr>
     </w:tblStylePr>
   </w:style>
-  <w:style w:type="table" w:styleId="794">
+  <w:style w:type="table" w:styleId="796">
     <w:name w:val="Lined - Accent 1"/>
-    <w:basedOn w:val="833"/>
+    <w:basedOn w:val="835"/>
     <w:uiPriority w:val="99"/>
     <w:pPr>
       <w:pBdr/>
@@ -27490,9 +28308,9 @@
       </w:tcPr>
     </w:tblStylePr>
   </w:style>
-  <w:style w:type="table" w:styleId="795">
+  <w:style w:type="table" w:styleId="797">
     <w:name w:val="Lined - Accent 2"/>
-    <w:basedOn w:val="833"/>
+    <w:basedOn w:val="835"/>
     <w:uiPriority w:val="99"/>
     <w:pPr>
       <w:pBdr/>
@@ -27727,9 +28545,9 @@
       </w:tcPr>
     </w:tblStylePr>
   </w:style>
-  <w:style w:type="table" w:styleId="796">
+  <w:style w:type="table" w:styleId="798">
     <w:name w:val="Lined - Accent 3"/>
-    <w:basedOn w:val="833"/>
+    <w:basedOn w:val="835"/>
     <w:uiPriority w:val="99"/>
     <w:pPr>
       <w:pBdr/>
@@ -27964,9 +28782,9 @@
       </w:tcPr>
     </w:tblStylePr>
   </w:style>
-  <w:style w:type="table" w:styleId="797">
+  <w:style w:type="table" w:styleId="799">
     <w:name w:val="Lined - Accent 4"/>
-    <w:basedOn w:val="833"/>
+    <w:basedOn w:val="835"/>
     <w:uiPriority w:val="99"/>
     <w:pPr>
       <w:pBdr/>
@@ -28201,9 +29019,9 @@
       </w:tcPr>
     </w:tblStylePr>
   </w:style>
-  <w:style w:type="table" w:styleId="798">
+  <w:style w:type="table" w:styleId="800">
     <w:name w:val="Lined - Accent 5"/>
-    <w:basedOn w:val="833"/>
+    <w:basedOn w:val="835"/>
     <w:uiPriority w:val="99"/>
     <w:pPr>
       <w:pBdr/>
@@ -28438,9 +29256,9 @@
       </w:tcPr>
     </w:tblStylePr>
   </w:style>
-  <w:style w:type="table" w:styleId="799">
+  <w:style w:type="table" w:styleId="801">
     <w:name w:val="Lined - Accent 6"/>
-    <w:basedOn w:val="833"/>
+    <w:basedOn w:val="835"/>
     <w:uiPriority w:val="99"/>
     <w:pPr>
       <w:pBdr/>
@@ -28675,9 +29493,9 @@
       </w:tcPr>
     </w:tblStylePr>
   </w:style>
-  <w:style w:type="table" w:styleId="800">
+  <w:style w:type="table" w:styleId="802">
     <w:name w:val="Bordered &amp; Lined - Accent"/>
-    <w:basedOn w:val="833"/>
+    <w:basedOn w:val="835"/>
     <w:uiPriority w:val="99"/>
     <w:pPr>
       <w:pBdr/>
@@ -28919,9 +29737,9 @@
       </w:tcPr>
     </w:tblStylePr>
   </w:style>
-  <w:style w:type="table" w:styleId="801">
+  <w:style w:type="table" w:styleId="803">
     <w:name w:val="Bordered &amp; Lined - Accent 1"/>
-    <w:basedOn w:val="833"/>
+    <w:basedOn w:val="835"/>
     <w:uiPriority w:val="99"/>
     <w:pPr>
       <w:pBdr/>
@@ -29163,9 +29981,9 @@
       </w:tcPr>
     </w:tblStylePr>
   </w:style>
-  <w:style w:type="table" w:styleId="802">
+  <w:style w:type="table" w:styleId="804">
     <w:name w:val="Bordered &amp; Lined - Accent 2"/>
-    <w:basedOn w:val="833"/>
+    <w:basedOn w:val="835"/>
     <w:uiPriority w:val="99"/>
     <w:pPr>
       <w:pBdr/>
@@ -29407,9 +30225,9 @@
       </w:tcPr>
     </w:tblStylePr>
   </w:style>
-  <w:style w:type="table" w:styleId="803">
+  <w:style w:type="table" w:styleId="805">
     <w:name w:val="Bordered &amp; Lined - Accent 3"/>
-    <w:basedOn w:val="833"/>
+    <w:basedOn w:val="835"/>
     <w:uiPriority w:val="99"/>
     <w:pPr>
       <w:pBdr/>
@@ -29651,9 +30469,9 @@
       </w:tcPr>
     </w:tblStylePr>
   </w:style>
-  <w:style w:type="table" w:styleId="804">
+  <w:style w:type="table" w:styleId="806">
     <w:name w:val="Bordered &amp; Lined - Accent 4"/>
-    <w:basedOn w:val="833"/>
+    <w:basedOn w:val="835"/>
     <w:uiPriority w:val="99"/>
     <w:pPr>
       <w:pBdr/>
@@ -29895,9 +30713,9 @@
       </w:tcPr>
     </w:tblStylePr>
   </w:style>
-  <w:style w:type="table" w:styleId="805">
+  <w:style w:type="table" w:styleId="807">
     <w:name w:val="Bordered &amp; Lined - Accent 5"/>
-    <w:basedOn w:val="833"/>
+    <w:basedOn w:val="835"/>
     <w:uiPriority w:val="99"/>
     <w:pPr>
       <w:pBdr/>
@@ -30139,9 +30957,9 @@
       </w:tcPr>
     </w:tblStylePr>
   </w:style>
-  <w:style w:type="table" w:styleId="806">
+  <w:style w:type="table" w:styleId="808">
     <w:name w:val="Bordered &amp; Lined - Accent 6"/>
-    <w:basedOn w:val="833"/>
+    <w:basedOn w:val="835"/>
     <w:uiPriority w:val="99"/>
     <w:pPr>
       <w:pBdr/>
@@ -30383,9 +31201,9 @@
       </w:tcPr>
     </w:tblStylePr>
   </w:style>
-  <w:style w:type="table" w:styleId="807">
+  <w:style w:type="table" w:styleId="809">
     <w:name w:val="Bordered"/>
-    <w:basedOn w:val="833"/>
+    <w:basedOn w:val="835"/>
     <w:uiPriority w:val="99"/>
     <w:pPr>
       <w:pBdr/>
@@ -30614,9 +31432,9 @@
       </w:tcPr>
     </w:tblStylePr>
   </w:style>
-  <w:style w:type="table" w:styleId="808">
+  <w:style w:type="table" w:styleId="810">
     <w:name w:val="Bordered - Accent 1"/>
-    <w:basedOn w:val="833"/>
+    <w:basedOn w:val="835"/>
     <w:uiPriority w:val="99"/>
     <w:pPr>
       <w:pBdr/>
@@ -30845,9 +31663,9 @@
       </w:tcPr>
     </w:tblStylePr>
   </w:style>
-  <w:style w:type="table" w:styleId="809">
+  <w:style w:type="table" w:styleId="811">
     <w:name w:val="Bordered - Accent 2"/>
-    <w:basedOn w:val="833"/>
+    <w:basedOn w:val="835"/>
     <w:uiPriority w:val="99"/>
     <w:pPr>
       <w:pBdr/>
@@ -31076,9 +31894,9 @@
       </w:tcPr>
     </w:tblStylePr>
   </w:style>
-  <w:style w:type="table" w:styleId="810">
+  <w:style w:type="table" w:styleId="812">
     <w:name w:val="Bordered - Accent 3"/>
-    <w:basedOn w:val="833"/>
+    <w:basedOn w:val="835"/>
     <w:uiPriority w:val="99"/>
     <w:pPr>
       <w:pBdr/>
@@ -31307,9 +32125,9 @@
       </w:tcPr>
     </w:tblStylePr>
   </w:style>
-  <w:style w:type="table" w:styleId="811">
+  <w:style w:type="table" w:styleId="813">
     <w:name w:val="Bordered - Accent 4"/>
-    <w:basedOn w:val="833"/>
+    <w:basedOn w:val="835"/>
     <w:uiPriority w:val="99"/>
     <w:pPr>
       <w:pBdr/>
@@ -31538,9 +32356,9 @@
       </w:tcPr>
     </w:tblStylePr>
   </w:style>
-  <w:style w:type="table" w:styleId="812">
+  <w:style w:type="table" w:styleId="814">
     <w:name w:val="Bordered - Accent 5"/>
-    <w:basedOn w:val="833"/>
+    <w:basedOn w:val="835"/>
     <w:uiPriority w:val="99"/>
     <w:pPr>
       <w:pBdr/>
@@ -31769,9 +32587,9 @@
       </w:tcPr>
     </w:tblStylePr>
   </w:style>
-  <w:style w:type="table" w:styleId="813">
+  <w:style w:type="table" w:styleId="815">
     <w:name w:val="Bordered - Accent 6"/>
-    <w:basedOn w:val="833"/>
+    <w:basedOn w:val="835"/>
     <w:uiPriority w:val="99"/>
     <w:pPr>
       <w:pBdr/>
@@ -32000,7 +32818,7 @@
       </w:tcPr>
     </w:tblStylePr>
   </w:style>
-  <w:style w:type="character" w:styleId="814">
+  <w:style w:type="character" w:styleId="816">
     <w:name w:val="Hyperlink"/>
     <w:uiPriority w:val="99"/>
     <w:unhideWhenUsed/>
@@ -32014,10 +32832,10 @@
       <w:u w:val="single"/>
     </w:rPr>
   </w:style>
-  <w:style w:type="paragraph" w:styleId="815">
+  <w:style w:type="paragraph" w:styleId="817">
     <w:name w:val="footnote text"/>
-    <w:basedOn w:val="832"/>
-    <w:link w:val="816"/>
+    <w:basedOn w:val="834"/>
+    <w:link w:val="818"/>
     <w:uiPriority w:val="99"/>
     <w:semiHidden/>
     <w:unhideWhenUsed/>
@@ -32030,9 +32848,9 @@
       <w:sz w:val="18"/>
     </w:rPr>
   </w:style>
-  <w:style w:type="character" w:styleId="816">
+  <w:style w:type="character" w:styleId="818">
     <w:name w:val="Footnote Text Char"/>
-    <w:link w:val="815"/>
+    <w:link w:val="817"/>
     <w:uiPriority w:val="99"/>
     <w:pPr>
       <w:pBdr/>
@@ -32043,7 +32861,7 @@
       <w:sz w:val="18"/>
     </w:rPr>
   </w:style>
-  <w:style w:type="character" w:styleId="817">
+  <w:style w:type="character" w:styleId="819">
     <w:name w:val="footnote reference"/>
     <w:uiPriority w:val="99"/>
     <w:unhideWhenUsed/>
@@ -32056,10 +32874,10 @@
       <w:vertAlign w:val="superscript"/>
     </w:rPr>
   </w:style>
-  <w:style w:type="paragraph" w:styleId="818">
+  <w:style w:type="paragraph" w:styleId="820">
     <w:name w:val="endnote text"/>
-    <w:basedOn w:val="832"/>
-    <w:link w:val="819"/>
+    <w:basedOn w:val="834"/>
+    <w:link w:val="821"/>
     <w:uiPriority w:val="99"/>
     <w:semiHidden/>
     <w:unhideWhenUsed/>
@@ -32072,9 +32890,9 @@
       <w:sz w:val="20"/>
     </w:rPr>
   </w:style>
-  <w:style w:type="character" w:styleId="819">
+  <w:style w:type="character" w:styleId="821">
     <w:name w:val="Endnote Text Char"/>
-    <w:link w:val="818"/>
+    <w:link w:val="820"/>
     <w:uiPriority w:val="99"/>
     <w:pPr>
       <w:pBdr/>
@@ -32085,7 +32903,7 @@
       <w:sz w:val="20"/>
     </w:rPr>
   </w:style>
-  <w:style w:type="character" w:styleId="820">
+  <w:style w:type="character" w:styleId="822">
     <w:name w:val="endnote reference"/>
     <w:uiPriority w:val="99"/>
     <w:semiHidden/>
@@ -32099,10 +32917,10 @@
       <w:vertAlign w:val="superscript"/>
     </w:rPr>
   </w:style>
-  <w:style w:type="paragraph" w:styleId="821">
+  <w:style w:type="paragraph" w:styleId="823">
     <w:name w:val="toc 1"/>
-    <w:basedOn w:val="832"/>
-    <w:next w:val="832"/>
+    <w:basedOn w:val="834"/>
+    <w:next w:val="834"/>
     <w:uiPriority w:val="39"/>
     <w:unhideWhenUsed/>
     <w:pPr>
@@ -32111,10 +32929,10 @@
       <w:ind w:right="0" w:firstLine="0" w:left="0"/>
     </w:pPr>
   </w:style>
-  <w:style w:type="paragraph" w:styleId="822">
+  <w:style w:type="paragraph" w:styleId="824">
     <w:name w:val="toc 2"/>
-    <w:basedOn w:val="832"/>
-    <w:next w:val="832"/>
+    <w:basedOn w:val="834"/>
+    <w:next w:val="834"/>
     <w:uiPriority w:val="39"/>
     <w:unhideWhenUsed/>
     <w:pPr>
@@ -32123,10 +32941,10 @@
       <w:ind w:right="0" w:firstLine="0" w:left="283"/>
     </w:pPr>
   </w:style>
-  <w:style w:type="paragraph" w:styleId="823">
+  <w:style w:type="paragraph" w:styleId="825">
     <w:name w:val="toc 3"/>
-    <w:basedOn w:val="832"/>
-    <w:next w:val="832"/>
+    <w:basedOn w:val="834"/>
+    <w:next w:val="834"/>
     <w:uiPriority w:val="39"/>
     <w:unhideWhenUsed/>
     <w:pPr>
@@ -32135,10 +32953,10 @@
       <w:ind w:right="0" w:firstLine="0" w:left="567"/>
     </w:pPr>
   </w:style>
-  <w:style w:type="paragraph" w:styleId="824">
+  <w:style w:type="paragraph" w:styleId="826">
     <w:name w:val="toc 4"/>
-    <w:basedOn w:val="832"/>
-    <w:next w:val="832"/>
+    <w:basedOn w:val="834"/>
+    <w:next w:val="834"/>
     <w:uiPriority w:val="39"/>
     <w:unhideWhenUsed/>
     <w:pPr>
@@ -32147,10 +32965,10 @@
       <w:ind w:right="0" w:firstLine="0" w:left="850"/>
     </w:pPr>
   </w:style>
-  <w:style w:type="paragraph" w:styleId="825">
+  <w:style w:type="paragraph" w:styleId="827">
     <w:name w:val="toc 5"/>
-    <w:basedOn w:val="832"/>
-    <w:next w:val="832"/>
+    <w:basedOn w:val="834"/>
+    <w:next w:val="834"/>
     <w:uiPriority w:val="39"/>
     <w:unhideWhenUsed/>
     <w:pPr>
@@ -32159,10 +32977,10 @@
       <w:ind w:right="0" w:firstLine="0" w:left="1134"/>
     </w:pPr>
   </w:style>
-  <w:style w:type="paragraph" w:styleId="826">
+  <w:style w:type="paragraph" w:styleId="828">
     <w:name w:val="toc 6"/>
-    <w:basedOn w:val="832"/>
-    <w:next w:val="832"/>
+    <w:basedOn w:val="834"/>
+    <w:next w:val="834"/>
     <w:uiPriority w:val="39"/>
     <w:unhideWhenUsed/>
     <w:pPr>
@@ -32171,10 +32989,10 @@
       <w:ind w:right="0" w:firstLine="0" w:left="1417"/>
     </w:pPr>
   </w:style>
-  <w:style w:type="paragraph" w:styleId="827">
+  <w:style w:type="paragraph" w:styleId="829">
     <w:name w:val="toc 7"/>
-    <w:basedOn w:val="832"/>
-    <w:next w:val="832"/>
+    <w:basedOn w:val="834"/>
+    <w:next w:val="834"/>
     <w:uiPriority w:val="39"/>
     <w:unhideWhenUsed/>
     <w:pPr>
@@ -32183,10 +33001,10 @@
       <w:ind w:right="0" w:firstLine="0" w:left="1701"/>
     </w:pPr>
   </w:style>
-  <w:style w:type="paragraph" w:styleId="828">
+  <w:style w:type="paragraph" w:styleId="830">
     <w:name w:val="toc 8"/>
-    <w:basedOn w:val="832"/>
-    <w:next w:val="832"/>
+    <w:basedOn w:val="834"/>
+    <w:next w:val="834"/>
     <w:uiPriority w:val="39"/>
     <w:unhideWhenUsed/>
     <w:pPr>
@@ -32195,10 +33013,10 @@
       <w:ind w:right="0" w:firstLine="0" w:left="1984"/>
     </w:pPr>
   </w:style>
-  <w:style w:type="paragraph" w:styleId="829">
+  <w:style w:type="paragraph" w:styleId="831">
     <w:name w:val="toc 9"/>
-    <w:basedOn w:val="832"/>
-    <w:next w:val="832"/>
+    <w:basedOn w:val="834"/>
+    <w:next w:val="834"/>
     <w:uiPriority w:val="39"/>
     <w:unhideWhenUsed/>
     <w:pPr>
@@ -32207,7 +33025,7 @@
       <w:ind w:right="0" w:firstLine="0" w:left="2268"/>
     </w:pPr>
   </w:style>
-  <w:style w:type="paragraph" w:styleId="830">
+  <w:style w:type="paragraph" w:styleId="832">
     <w:name w:val="TOC Heading"/>
     <w:uiPriority w:val="39"/>
     <w:unhideWhenUsed/>
@@ -32217,10 +33035,10 @@
       <w:ind/>
     </w:pPr>
   </w:style>
-  <w:style w:type="paragraph" w:styleId="831">
+  <w:style w:type="paragraph" w:styleId="833">
     <w:name w:val="table of figures"/>
-    <w:basedOn w:val="832"/>
-    <w:next w:val="832"/>
+    <w:basedOn w:val="834"/>
+    <w:next w:val="834"/>
     <w:uiPriority w:val="99"/>
     <w:unhideWhenUsed/>
     <w:pPr>
@@ -32229,7 +33047,7 @@
       <w:ind/>
     </w:pPr>
   </w:style>
-  <w:style w:type="paragraph" w:styleId="832" w:default="1">
+  <w:style w:type="paragraph" w:styleId="834" w:default="1">
     <w:name w:val="Normal"/>
     <w:qFormat/>
     <w:pPr>
@@ -32238,7 +33056,7 @@
       <w:ind/>
     </w:pPr>
   </w:style>
-  <w:style w:type="table" w:styleId="833" w:default="1">
+  <w:style w:type="table" w:styleId="835" w:default="1">
     <w:name w:val="Normal Table"/>
     <w:uiPriority w:val="99"/>
     <w:semiHidden/>
@@ -32431,7 +33249,7 @@
       </w:tcPr>
     </w:tblStylePr>
   </w:style>
-  <w:style w:type="numbering" w:styleId="834" w:default="1">
+  <w:style w:type="numbering" w:styleId="836" w:default="1">
     <w:name w:val="No List"/>
     <w:uiPriority w:val="99"/>
     <w:semiHidden/>
@@ -32442,9 +33260,9 @@
       <w:ind/>
     </w:pPr>
   </w:style>
-  <w:style w:type="paragraph" w:styleId="835">
+  <w:style w:type="paragraph" w:styleId="837">
     <w:name w:val="No Spacing"/>
-    <w:basedOn w:val="832"/>
+    <w:basedOn w:val="834"/>
     <w:uiPriority w:val="1"/>
     <w:qFormat/>
     <w:pPr>
@@ -32453,9 +33271,9 @@
       <w:ind/>
     </w:pPr>
   </w:style>
-  <w:style w:type="paragraph" w:styleId="836">
+  <w:style w:type="paragraph" w:styleId="838">
     <w:name w:val="List Paragraph"/>
-    <w:basedOn w:val="832"/>
+    <w:basedOn w:val="834"/>
     <w:uiPriority w:val="34"/>
     <w:qFormat/>
     <w:pPr>
@@ -32465,7 +33283,7 @@
       <w:contextualSpacing w:val="true"/>
     </w:pPr>
   </w:style>
-  <w:style w:type="character" w:styleId="837" w:default="1">
+  <w:style w:type="character" w:styleId="839" w:default="1">
     <w:name w:val="Default Paragraph Font"/>
     <w:uiPriority w:val="1"/>
     <w:semiHidden/>

</xml_diff>